<commit_message>
Modification et ajout de documents
Description des bibliothèques qu'il faut utiliser, ajout de la liste des
employés avec leur identifiant, mot de passe et personnalité pour
connaître le mot de passe.
</commit_message>
<xml_diff>
--- a/Docs/Projet_TooGoodToBeTrue.docx
+++ b/Docs/Projet_TooGoodToBeTrue.docx
@@ -4,6 +4,7 @@
   <w:body>
     <w:p>
       <w:pPr>
+        <w:spacing w:before="480" w:after="480"/>
         <w:jc w:val="center"/>
         <w:rPr>
           <w:b/>
@@ -44,7 +45,7 @@
             <w:tabs>
               <w:tab w:val="left" w:pos="2896"/>
             </w:tabs>
-            <w:spacing w:before="0"/>
+            <w:spacing w:before="360" w:after="360"/>
           </w:pPr>
           <w:r>
             <w:t>Table des matières</w:t>
@@ -52,6 +53,8 @@
           <w:r>
             <w:tab/>
           </w:r>
+          <w:bookmarkStart w:id="0" w:name="_GoBack"/>
+          <w:bookmarkEnd w:id="0"/>
         </w:p>
         <w:p>
           <w:pPr>
@@ -72,7 +75,7 @@
           <w:r>
             <w:fldChar w:fldCharType="separate"/>
           </w:r>
-          <w:hyperlink w:anchor="_Toc401822720" w:history="1">
+          <w:hyperlink w:anchor="_Toc401827896" w:history="1">
             <w:r>
               <w:rPr>
                 <w:rStyle w:val="Lienhypertexte"/>
@@ -115,7 +118,7 @@
                 <w:noProof/>
                 <w:webHidden/>
               </w:rPr>
-              <w:instrText xml:space="preserve"> PAGEREF _Toc401822720 \h </w:instrText>
+              <w:instrText xml:space="preserve"> PAGEREF _Toc401827896 \h </w:instrText>
             </w:r>
             <w:r>
               <w:rPr>
@@ -135,7 +138,7 @@
                 <w:noProof/>
                 <w:webHidden/>
               </w:rPr>
-              <w:t>2</w:t>
+              <w:t>3</w:t>
             </w:r>
             <w:r>
               <w:rPr>
@@ -156,7 +159,7 @@
               <w:lang w:eastAsia="fr-FR"/>
             </w:rPr>
           </w:pPr>
-          <w:hyperlink w:anchor="_Toc401822721" w:history="1">
+          <w:hyperlink w:anchor="_Toc401827897" w:history="1">
             <w:r>
               <w:rPr>
                 <w:rStyle w:val="Lienhypertexte"/>
@@ -199,7 +202,7 @@
                 <w:noProof/>
                 <w:webHidden/>
               </w:rPr>
-              <w:instrText xml:space="preserve"> PAGEREF _Toc401822721 \h </w:instrText>
+              <w:instrText xml:space="preserve"> PAGEREF _Toc401827897 \h </w:instrText>
             </w:r>
             <w:r>
               <w:rPr>
@@ -219,7 +222,7 @@
                 <w:noProof/>
                 <w:webHidden/>
               </w:rPr>
-              <w:t>2</w:t>
+              <w:t>3</w:t>
             </w:r>
             <w:r>
               <w:rPr>
@@ -240,7 +243,7 @@
               <w:lang w:eastAsia="fr-FR"/>
             </w:rPr>
           </w:pPr>
-          <w:hyperlink w:anchor="_Toc401822722" w:history="1">
+          <w:hyperlink w:anchor="_Toc401827898" w:history="1">
             <w:r>
               <w:rPr>
                 <w:rStyle w:val="Lienhypertexte"/>
@@ -283,7 +286,7 @@
                 <w:noProof/>
                 <w:webHidden/>
               </w:rPr>
-              <w:instrText xml:space="preserve"> PAGEREF _Toc401822722 \h </w:instrText>
+              <w:instrText xml:space="preserve"> PAGEREF _Toc401827898 \h </w:instrText>
             </w:r>
             <w:r>
               <w:rPr>
@@ -303,7 +306,7 @@
                 <w:noProof/>
                 <w:webHidden/>
               </w:rPr>
-              <w:t>3</w:t>
+              <w:t>4</w:t>
             </w:r>
             <w:r>
               <w:rPr>
@@ -324,7 +327,7 @@
               <w:lang w:eastAsia="fr-FR"/>
             </w:rPr>
           </w:pPr>
-          <w:hyperlink w:anchor="_Toc401822723" w:history="1">
+          <w:hyperlink w:anchor="_Toc401827899" w:history="1">
             <w:r>
               <w:rPr>
                 <w:rStyle w:val="Lienhypertexte"/>
@@ -367,7 +370,7 @@
                 <w:noProof/>
                 <w:webHidden/>
               </w:rPr>
-              <w:instrText xml:space="preserve"> PAGEREF _Toc401822723 \h </w:instrText>
+              <w:instrText xml:space="preserve"> PAGEREF _Toc401827899 \h </w:instrText>
             </w:r>
             <w:r>
               <w:rPr>
@@ -387,7 +390,7 @@
                 <w:noProof/>
                 <w:webHidden/>
               </w:rPr>
-              <w:t>3</w:t>
+              <w:t>5</w:t>
             </w:r>
             <w:r>
               <w:rPr>
@@ -408,7 +411,7 @@
               <w:lang w:eastAsia="fr-FR"/>
             </w:rPr>
           </w:pPr>
-          <w:hyperlink w:anchor="_Toc401822724" w:history="1">
+          <w:hyperlink w:anchor="_Toc401827900" w:history="1">
             <w:r>
               <w:rPr>
                 <w:rStyle w:val="Lienhypertexte"/>
@@ -451,7 +454,7 @@
                 <w:noProof/>
                 <w:webHidden/>
               </w:rPr>
-              <w:instrText xml:space="preserve"> PAGEREF _Toc401822724 \h </w:instrText>
+              <w:instrText xml:space="preserve"> PAGEREF _Toc401827900 \h </w:instrText>
             </w:r>
             <w:r>
               <w:rPr>
@@ -471,7 +474,7 @@
                 <w:noProof/>
                 <w:webHidden/>
               </w:rPr>
-              <w:t>3</w:t>
+              <w:t>5</w:t>
             </w:r>
             <w:r>
               <w:rPr>
@@ -492,7 +495,7 @@
               <w:lang w:eastAsia="fr-FR"/>
             </w:rPr>
           </w:pPr>
-          <w:hyperlink w:anchor="_Toc401822725" w:history="1">
+          <w:hyperlink w:anchor="_Toc401827901" w:history="1">
             <w:r>
               <w:rPr>
                 <w:rStyle w:val="Lienhypertexte"/>
@@ -535,7 +538,7 @@
                 <w:noProof/>
                 <w:webHidden/>
               </w:rPr>
-              <w:instrText xml:space="preserve"> PAGEREF _Toc401822725 \h </w:instrText>
+              <w:instrText xml:space="preserve"> PAGEREF _Toc401827901 \h </w:instrText>
             </w:r>
             <w:r>
               <w:rPr>
@@ -555,7 +558,7 @@
                 <w:noProof/>
                 <w:webHidden/>
               </w:rPr>
-              <w:t>4</w:t>
+              <w:t>5</w:t>
             </w:r>
             <w:r>
               <w:rPr>
@@ -576,7 +579,7 @@
               <w:lang w:eastAsia="fr-FR"/>
             </w:rPr>
           </w:pPr>
-          <w:hyperlink w:anchor="_Toc401822726" w:history="1">
+          <w:hyperlink w:anchor="_Toc401827902" w:history="1">
             <w:r>
               <w:rPr>
                 <w:rStyle w:val="Lienhypertexte"/>
@@ -619,7 +622,7 @@
                 <w:noProof/>
                 <w:webHidden/>
               </w:rPr>
-              <w:instrText xml:space="preserve"> PAGEREF _Toc401822726 \h </w:instrText>
+              <w:instrText xml:space="preserve"> PAGEREF _Toc401827902 \h </w:instrText>
             </w:r>
             <w:r>
               <w:rPr>
@@ -639,7 +642,7 @@
                 <w:noProof/>
                 <w:webHidden/>
               </w:rPr>
-              <w:t>4</w:t>
+              <w:t>5</w:t>
             </w:r>
             <w:r>
               <w:rPr>
@@ -660,7 +663,7 @@
               <w:lang w:eastAsia="fr-FR"/>
             </w:rPr>
           </w:pPr>
-          <w:hyperlink w:anchor="_Toc401822727" w:history="1">
+          <w:hyperlink w:anchor="_Toc401827903" w:history="1">
             <w:r>
               <w:rPr>
                 <w:rStyle w:val="Lienhypertexte"/>
@@ -703,7 +706,7 @@
                 <w:noProof/>
                 <w:webHidden/>
               </w:rPr>
-              <w:instrText xml:space="preserve"> PAGEREF _Toc401822727 \h </w:instrText>
+              <w:instrText xml:space="preserve"> PAGEREF _Toc401827903 \h </w:instrText>
             </w:r>
             <w:r>
               <w:rPr>
@@ -723,7 +726,7 @@
                 <w:noProof/>
                 <w:webHidden/>
               </w:rPr>
-              <w:t>5</w:t>
+              <w:t>6</w:t>
             </w:r>
             <w:r>
               <w:rPr>
@@ -744,7 +747,7 @@
               <w:lang w:eastAsia="fr-FR"/>
             </w:rPr>
           </w:pPr>
-          <w:hyperlink w:anchor="_Toc401822728" w:history="1">
+          <w:hyperlink w:anchor="_Toc401827904" w:history="1">
             <w:r>
               <w:rPr>
                 <w:rStyle w:val="Lienhypertexte"/>
@@ -787,7 +790,7 @@
                 <w:noProof/>
                 <w:webHidden/>
               </w:rPr>
-              <w:instrText xml:space="preserve"> PAGEREF _Toc401822728 \h </w:instrText>
+              <w:instrText xml:space="preserve"> PAGEREF _Toc401827904 \h </w:instrText>
             </w:r>
             <w:r>
               <w:rPr>
@@ -807,7 +810,7 @@
                 <w:noProof/>
                 <w:webHidden/>
               </w:rPr>
-              <w:t>5</w:t>
+              <w:t>6</w:t>
             </w:r>
             <w:r>
               <w:rPr>
@@ -828,7 +831,7 @@
               <w:lang w:eastAsia="fr-FR"/>
             </w:rPr>
           </w:pPr>
-          <w:hyperlink w:anchor="_Toc401822729" w:history="1">
+          <w:hyperlink w:anchor="_Toc401827905" w:history="1">
             <w:r>
               <w:rPr>
                 <w:rStyle w:val="Lienhypertexte"/>
@@ -871,7 +874,7 @@
                 <w:noProof/>
                 <w:webHidden/>
               </w:rPr>
-              <w:instrText xml:space="preserve"> PAGEREF _Toc401822729 \h </w:instrText>
+              <w:instrText xml:space="preserve"> PAGEREF _Toc401827905 \h </w:instrText>
             </w:r>
             <w:r>
               <w:rPr>
@@ -891,7 +894,7 @@
                 <w:noProof/>
                 <w:webHidden/>
               </w:rPr>
-              <w:t>5</w:t>
+              <w:t>6</w:t>
             </w:r>
             <w:r>
               <w:rPr>
@@ -912,7 +915,7 @@
               <w:lang w:eastAsia="fr-FR"/>
             </w:rPr>
           </w:pPr>
-          <w:hyperlink w:anchor="_Toc401822730" w:history="1">
+          <w:hyperlink w:anchor="_Toc401827906" w:history="1">
             <w:r>
               <w:rPr>
                 <w:rStyle w:val="Lienhypertexte"/>
@@ -955,7 +958,7 @@
                 <w:noProof/>
                 <w:webHidden/>
               </w:rPr>
-              <w:instrText xml:space="preserve"> PAGEREF _Toc401822730 \h </w:instrText>
+              <w:instrText xml:space="preserve"> PAGEREF _Toc401827906 \h </w:instrText>
             </w:r>
             <w:r>
               <w:rPr>
@@ -975,7 +978,7 @@
                 <w:noProof/>
                 <w:webHidden/>
               </w:rPr>
-              <w:t>5</w:t>
+              <w:t>6</w:t>
             </w:r>
             <w:r>
               <w:rPr>
@@ -996,7 +999,7 @@
               <w:lang w:eastAsia="fr-FR"/>
             </w:rPr>
           </w:pPr>
-          <w:hyperlink w:anchor="_Toc401822731" w:history="1">
+          <w:hyperlink w:anchor="_Toc401827907" w:history="1">
             <w:r>
               <w:rPr>
                 <w:rStyle w:val="Lienhypertexte"/>
@@ -1039,7 +1042,7 @@
                 <w:noProof/>
                 <w:webHidden/>
               </w:rPr>
-              <w:instrText xml:space="preserve"> PAGEREF _Toc401822731 \h </w:instrText>
+              <w:instrText xml:space="preserve"> PAGEREF _Toc401827907 \h </w:instrText>
             </w:r>
             <w:r>
               <w:rPr>
@@ -1059,7 +1062,7 @@
                 <w:noProof/>
                 <w:webHidden/>
               </w:rPr>
-              <w:t>6</w:t>
+              <w:t>7</w:t>
             </w:r>
             <w:r>
               <w:rPr>
@@ -1080,7 +1083,7 @@
               <w:lang w:eastAsia="fr-FR"/>
             </w:rPr>
           </w:pPr>
-          <w:hyperlink w:anchor="_Toc401822732" w:history="1">
+          <w:hyperlink w:anchor="_Toc401827908" w:history="1">
             <w:r>
               <w:rPr>
                 <w:rStyle w:val="Lienhypertexte"/>
@@ -1123,7 +1126,7 @@
                 <w:noProof/>
                 <w:webHidden/>
               </w:rPr>
-              <w:instrText xml:space="preserve"> PAGEREF _Toc401822732 \h </w:instrText>
+              <w:instrText xml:space="preserve"> PAGEREF _Toc401827908 \h </w:instrText>
             </w:r>
             <w:r>
               <w:rPr>
@@ -1164,7 +1167,7 @@
               <w:lang w:eastAsia="fr-FR"/>
             </w:rPr>
           </w:pPr>
-          <w:hyperlink w:anchor="_Toc401822733" w:history="1">
+          <w:hyperlink w:anchor="_Toc401827909" w:history="1">
             <w:r>
               <w:rPr>
                 <w:rStyle w:val="Lienhypertexte"/>
@@ -1207,7 +1210,7 @@
                 <w:noProof/>
                 <w:webHidden/>
               </w:rPr>
-              <w:instrText xml:space="preserve"> PAGEREF _Toc401822733 \h </w:instrText>
+              <w:instrText xml:space="preserve"> PAGEREF _Toc401827909 \h </w:instrText>
             </w:r>
             <w:r>
               <w:rPr>
@@ -1248,7 +1251,7 @@
               <w:lang w:eastAsia="fr-FR"/>
             </w:rPr>
           </w:pPr>
-          <w:hyperlink w:anchor="_Toc401822734" w:history="1">
+          <w:hyperlink w:anchor="_Toc401827910" w:history="1">
             <w:r>
               <w:rPr>
                 <w:rStyle w:val="Lienhypertexte"/>
@@ -1291,7 +1294,7 @@
                 <w:noProof/>
                 <w:webHidden/>
               </w:rPr>
-              <w:instrText xml:space="preserve"> PAGEREF _Toc401822734 \h </w:instrText>
+              <w:instrText xml:space="preserve"> PAGEREF _Toc401827910 \h </w:instrText>
             </w:r>
             <w:r>
               <w:rPr>
@@ -1332,7 +1335,7 @@
               <w:lang w:eastAsia="fr-FR"/>
             </w:rPr>
           </w:pPr>
-          <w:hyperlink w:anchor="_Toc401822735" w:history="1">
+          <w:hyperlink w:anchor="_Toc401827911" w:history="1">
             <w:r>
               <w:rPr>
                 <w:rStyle w:val="Lienhypertexte"/>
@@ -1375,7 +1378,7 @@
                 <w:noProof/>
                 <w:webHidden/>
               </w:rPr>
-              <w:instrText xml:space="preserve"> PAGEREF _Toc401822735 \h </w:instrText>
+              <w:instrText xml:space="preserve"> PAGEREF _Toc401827911 \h </w:instrText>
             </w:r>
             <w:r>
               <w:rPr>
@@ -1416,7 +1419,7 @@
               <w:lang w:eastAsia="fr-FR"/>
             </w:rPr>
           </w:pPr>
-          <w:hyperlink w:anchor="_Toc401822736" w:history="1">
+          <w:hyperlink w:anchor="_Toc401827912" w:history="1">
             <w:r>
               <w:rPr>
                 <w:rStyle w:val="Lienhypertexte"/>
@@ -1459,7 +1462,7 @@
                 <w:noProof/>
                 <w:webHidden/>
               </w:rPr>
-              <w:instrText xml:space="preserve"> PAGEREF _Toc401822736 \h </w:instrText>
+              <w:instrText xml:space="preserve"> PAGEREF _Toc401827912 \h </w:instrText>
             </w:r>
             <w:r>
               <w:rPr>
@@ -1500,7 +1503,7 @@
               <w:lang w:eastAsia="fr-FR"/>
             </w:rPr>
           </w:pPr>
-          <w:hyperlink w:anchor="_Toc401822737" w:history="1">
+          <w:hyperlink w:anchor="_Toc401827913" w:history="1">
             <w:r>
               <w:rPr>
                 <w:rStyle w:val="Lienhypertexte"/>
@@ -1543,7 +1546,7 @@
                 <w:noProof/>
                 <w:webHidden/>
               </w:rPr>
-              <w:instrText xml:space="preserve"> PAGEREF _Toc401822737 \h </w:instrText>
+              <w:instrText xml:space="preserve"> PAGEREF _Toc401827913 \h </w:instrText>
             </w:r>
             <w:r>
               <w:rPr>
@@ -1584,7 +1587,7 @@
               <w:lang w:eastAsia="fr-FR"/>
             </w:rPr>
           </w:pPr>
-          <w:hyperlink w:anchor="_Toc401822738" w:history="1">
+          <w:hyperlink w:anchor="_Toc401827914" w:history="1">
             <w:r>
               <w:rPr>
                 <w:rStyle w:val="Lienhypertexte"/>
@@ -1627,7 +1630,7 @@
                 <w:noProof/>
                 <w:webHidden/>
               </w:rPr>
-              <w:instrText xml:space="preserve"> PAGEREF _Toc401822738 \h </w:instrText>
+              <w:instrText xml:space="preserve"> PAGEREF _Toc401827914 \h </w:instrText>
             </w:r>
             <w:r>
               <w:rPr>
@@ -1668,7 +1671,7 @@
               <w:lang w:eastAsia="fr-FR"/>
             </w:rPr>
           </w:pPr>
-          <w:hyperlink w:anchor="_Toc401822739" w:history="1">
+          <w:hyperlink w:anchor="_Toc401827915" w:history="1">
             <w:r>
               <w:rPr>
                 <w:rStyle w:val="Lienhypertexte"/>
@@ -1711,7 +1714,7 @@
                 <w:noProof/>
                 <w:webHidden/>
               </w:rPr>
-              <w:instrText xml:space="preserve"> PAGEREF _Toc401822739 \h </w:instrText>
+              <w:instrText xml:space="preserve"> PAGEREF _Toc401827915 \h </w:instrText>
             </w:r>
             <w:r>
               <w:rPr>
@@ -1752,7 +1755,7 @@
               <w:lang w:eastAsia="fr-FR"/>
             </w:rPr>
           </w:pPr>
-          <w:hyperlink w:anchor="_Toc401822740" w:history="1">
+          <w:hyperlink w:anchor="_Toc401827916" w:history="1">
             <w:r>
               <w:rPr>
                 <w:rStyle w:val="Lienhypertexte"/>
@@ -1795,7 +1798,7 @@
                 <w:noProof/>
                 <w:webHidden/>
               </w:rPr>
-              <w:instrText xml:space="preserve"> PAGEREF _Toc401822740 \h </w:instrText>
+              <w:instrText xml:space="preserve"> PAGEREF _Toc401827916 \h </w:instrText>
             </w:r>
             <w:r>
               <w:rPr>
@@ -1836,7 +1839,7 @@
               <w:lang w:eastAsia="fr-FR"/>
             </w:rPr>
           </w:pPr>
-          <w:hyperlink w:anchor="_Toc401822741" w:history="1">
+          <w:hyperlink w:anchor="_Toc401827917" w:history="1">
             <w:r>
               <w:rPr>
                 <w:rStyle w:val="Lienhypertexte"/>
@@ -1879,7 +1882,7 @@
                 <w:noProof/>
                 <w:webHidden/>
               </w:rPr>
-              <w:instrText xml:space="preserve"> PAGEREF _Toc401822741 \h </w:instrText>
+              <w:instrText xml:space="preserve"> PAGEREF _Toc401827917 \h </w:instrText>
             </w:r>
             <w:r>
               <w:rPr>
@@ -1920,7 +1923,7 @@
               <w:lang w:eastAsia="fr-FR"/>
             </w:rPr>
           </w:pPr>
-          <w:hyperlink w:anchor="_Toc401822742" w:history="1">
+          <w:hyperlink w:anchor="_Toc401827918" w:history="1">
             <w:r>
               <w:rPr>
                 <w:rStyle w:val="Lienhypertexte"/>
@@ -1963,7 +1966,7 @@
                 <w:noProof/>
                 <w:webHidden/>
               </w:rPr>
-              <w:instrText xml:space="preserve"> PAGEREF _Toc401822742 \h </w:instrText>
+              <w:instrText xml:space="preserve"> PAGEREF _Toc401827918 \h </w:instrText>
             </w:r>
             <w:r>
               <w:rPr>
@@ -2004,7 +2007,7 @@
               <w:lang w:eastAsia="fr-FR"/>
             </w:rPr>
           </w:pPr>
-          <w:hyperlink w:anchor="_Toc401822743" w:history="1">
+          <w:hyperlink w:anchor="_Toc401827919" w:history="1">
             <w:r>
               <w:rPr>
                 <w:rStyle w:val="Lienhypertexte"/>
@@ -2047,7 +2050,7 @@
                 <w:noProof/>
                 <w:webHidden/>
               </w:rPr>
-              <w:instrText xml:space="preserve"> PAGEREF _Toc401822743 \h </w:instrText>
+              <w:instrText xml:space="preserve"> PAGEREF _Toc401827919 \h </w:instrText>
             </w:r>
             <w:r>
               <w:rPr>
@@ -2088,7 +2091,7 @@
               <w:lang w:eastAsia="fr-FR"/>
             </w:rPr>
           </w:pPr>
-          <w:hyperlink w:anchor="_Toc401822744" w:history="1">
+          <w:hyperlink w:anchor="_Toc401827920" w:history="1">
             <w:r>
               <w:rPr>
                 <w:rStyle w:val="Lienhypertexte"/>
@@ -2131,7 +2134,7 @@
                 <w:noProof/>
                 <w:webHidden/>
               </w:rPr>
-              <w:instrText xml:space="preserve"> PAGEREF _Toc401822744 \h </w:instrText>
+              <w:instrText xml:space="preserve"> PAGEREF _Toc401827920 \h </w:instrText>
             </w:r>
             <w:r>
               <w:rPr>
@@ -2172,7 +2175,7 @@
               <w:lang w:eastAsia="fr-FR"/>
             </w:rPr>
           </w:pPr>
-          <w:hyperlink w:anchor="_Toc401822745" w:history="1">
+          <w:hyperlink w:anchor="_Toc401827921" w:history="1">
             <w:r>
               <w:rPr>
                 <w:rStyle w:val="Lienhypertexte"/>
@@ -2215,7 +2218,7 @@
                 <w:noProof/>
                 <w:webHidden/>
               </w:rPr>
-              <w:instrText xml:space="preserve"> PAGEREF _Toc401822745 \h </w:instrText>
+              <w:instrText xml:space="preserve"> PAGEREF _Toc401827921 \h </w:instrText>
             </w:r>
             <w:r>
               <w:rPr>
@@ -2256,7 +2259,7 @@
               <w:lang w:eastAsia="fr-FR"/>
             </w:rPr>
           </w:pPr>
-          <w:hyperlink w:anchor="_Toc401822746" w:history="1">
+          <w:hyperlink w:anchor="_Toc401827922" w:history="1">
             <w:r>
               <w:rPr>
                 <w:rStyle w:val="Lienhypertexte"/>
@@ -2299,7 +2302,7 @@
                 <w:noProof/>
                 <w:webHidden/>
               </w:rPr>
-              <w:instrText xml:space="preserve"> PAGEREF _Toc401822746 \h </w:instrText>
+              <w:instrText xml:space="preserve"> PAGEREF _Toc401827922 \h </w:instrText>
             </w:r>
             <w:r>
               <w:rPr>
@@ -2340,7 +2343,7 @@
               <w:lang w:eastAsia="fr-FR"/>
             </w:rPr>
           </w:pPr>
-          <w:hyperlink w:anchor="_Toc401822747" w:history="1">
+          <w:hyperlink w:anchor="_Toc401827923" w:history="1">
             <w:r>
               <w:rPr>
                 <w:rStyle w:val="Lienhypertexte"/>
@@ -2383,7 +2386,7 @@
                 <w:noProof/>
                 <w:webHidden/>
               </w:rPr>
-              <w:instrText xml:space="preserve"> PAGEREF _Toc401822747 \h </w:instrText>
+              <w:instrText xml:space="preserve"> PAGEREF _Toc401827923 \h </w:instrText>
             </w:r>
             <w:r>
               <w:rPr>
@@ -2424,7 +2427,7 @@
               <w:lang w:eastAsia="fr-FR"/>
             </w:rPr>
           </w:pPr>
-          <w:hyperlink w:anchor="_Toc401822748" w:history="1">
+          <w:hyperlink w:anchor="_Toc401827924" w:history="1">
             <w:r>
               <w:rPr>
                 <w:rStyle w:val="Lienhypertexte"/>
@@ -2446,6 +2449,90 @@
                 <w:rStyle w:val="Lienhypertexte"/>
                 <w:noProof/>
               </w:rPr>
+              <w:t>Bibliothèque</w:t>
+            </w:r>
+            <w:r>
+              <w:rPr>
+                <w:noProof/>
+                <w:webHidden/>
+              </w:rPr>
+              <w:tab/>
+            </w:r>
+            <w:r>
+              <w:rPr>
+                <w:noProof/>
+                <w:webHidden/>
+              </w:rPr>
+              <w:fldChar w:fldCharType="begin"/>
+            </w:r>
+            <w:r>
+              <w:rPr>
+                <w:noProof/>
+                <w:webHidden/>
+              </w:rPr>
+              <w:instrText xml:space="preserve"> PAGEREF _Toc401827924 \h </w:instrText>
+            </w:r>
+            <w:r>
+              <w:rPr>
+                <w:noProof/>
+                <w:webHidden/>
+              </w:rPr>
+            </w:r>
+            <w:r>
+              <w:rPr>
+                <w:noProof/>
+                <w:webHidden/>
+              </w:rPr>
+              <w:fldChar w:fldCharType="separate"/>
+            </w:r>
+            <w:r>
+              <w:rPr>
+                <w:noProof/>
+                <w:webHidden/>
+              </w:rPr>
+              <w:t>9</w:t>
+            </w:r>
+            <w:r>
+              <w:rPr>
+                <w:noProof/>
+                <w:webHidden/>
+              </w:rPr>
+              <w:fldChar w:fldCharType="end"/>
+            </w:r>
+          </w:hyperlink>
+        </w:p>
+        <w:p>
+          <w:pPr>
+            <w:pStyle w:val="TM2"/>
+            <w:rPr>
+              <w:rFonts w:asciiTheme="minorHAnsi" w:eastAsiaTheme="minorEastAsia" w:hAnsiTheme="minorHAnsi"/>
+              <w:noProof/>
+              <w:sz w:val="22"/>
+              <w:lang w:eastAsia="fr-FR"/>
+            </w:rPr>
+          </w:pPr>
+          <w:hyperlink w:anchor="_Toc401827925" w:history="1">
+            <w:r>
+              <w:rPr>
+                <w:rStyle w:val="Lienhypertexte"/>
+                <w:noProof/>
+              </w:rPr>
+              <w:t>E.</w:t>
+            </w:r>
+            <w:r>
+              <w:rPr>
+                <w:rFonts w:asciiTheme="minorHAnsi" w:eastAsiaTheme="minorEastAsia" w:hAnsiTheme="minorHAnsi"/>
+                <w:noProof/>
+                <w:sz w:val="22"/>
+                <w:lang w:eastAsia="fr-FR"/>
+              </w:rPr>
+              <w:tab/>
+            </w:r>
+            <w:r>
+              <w:rPr>
+                <w:rStyle w:val="Lienhypertexte"/>
+                <w:noProof/>
+              </w:rPr>
               <w:t>Programmation</w:t>
             </w:r>
             <w:r>
@@ -2467,7 +2554,7 @@
                 <w:noProof/>
                 <w:webHidden/>
               </w:rPr>
-              <w:instrText xml:space="preserve"> PAGEREF _Toc401822748 \h </w:instrText>
+              <w:instrText xml:space="preserve"> PAGEREF _Toc401827925 \h </w:instrText>
             </w:r>
             <w:r>
               <w:rPr>
@@ -2511,24 +2598,40 @@
     </w:sdt>
     <w:p>
       <w:pPr>
+        <w:spacing w:after="200"/>
+        <w:rPr>
+          <w:rFonts w:eastAsiaTheme="majorEastAsia" w:cstheme="majorBidi"/>
+          <w:b/>
+          <w:bCs/>
+          <w:color w:val="365F91" w:themeColor="accent1" w:themeShade="BF"/>
+          <w:sz w:val="28"/>
+          <w:szCs w:val="28"/>
+        </w:rPr>
+      </w:pPr>
+      <w:r>
+        <w:br w:type="page"/>
+      </w:r>
+    </w:p>
+    <w:p>
+      <w:pPr>
         <w:pStyle w:val="Titre1"/>
       </w:pPr>
-      <w:bookmarkStart w:id="0" w:name="_Toc401822720"/>
+      <w:bookmarkStart w:id="1" w:name="_Toc401827896"/>
       <w:r>
         <w:lastRenderedPageBreak/>
         <w:t>Description du jeu</w:t>
       </w:r>
-      <w:bookmarkEnd w:id="0"/>
+      <w:bookmarkEnd w:id="1"/>
     </w:p>
     <w:p>
       <w:pPr>
         <w:pStyle w:val="Titre2"/>
       </w:pPr>
-      <w:bookmarkStart w:id="1" w:name="_Toc401822721"/>
+      <w:bookmarkStart w:id="2" w:name="_Toc401827897"/>
       <w:r>
         <w:t>Fil rouge de l'histoire</w:t>
       </w:r>
-      <w:bookmarkEnd w:id="1"/>
+      <w:bookmarkEnd w:id="2"/>
     </w:p>
     <w:p>
       <w:pPr>
@@ -2735,12 +2838,12 @@
       <w:pPr>
         <w:pStyle w:val="Titre2"/>
       </w:pPr>
-      <w:bookmarkStart w:id="2" w:name="_Toc401822722"/>
+      <w:bookmarkStart w:id="3" w:name="_Toc401827898"/>
       <w:r>
         <w:lastRenderedPageBreak/>
         <w:t>Plan du Jeu</w:t>
       </w:r>
-      <w:bookmarkEnd w:id="2"/>
+      <w:bookmarkEnd w:id="3"/>
     </w:p>
     <w:p>
       <w:r>
@@ -2765,13 +2868,30 @@
     </w:p>
     <w:p>
       <w:pPr>
+        <w:spacing w:after="200"/>
+        <w:rPr>
+          <w:rFonts w:eastAsiaTheme="majorEastAsia" w:cstheme="majorBidi"/>
+          <w:b/>
+          <w:bCs/>
+          <w:color w:val="4F81BD" w:themeColor="accent1"/>
+          <w:sz w:val="26"/>
+          <w:szCs w:val="26"/>
+        </w:rPr>
+      </w:pPr>
+      <w:r>
+        <w:br w:type="page"/>
+      </w:r>
+    </w:p>
+    <w:p>
+      <w:pPr>
         <w:pStyle w:val="Titre2"/>
       </w:pPr>
-      <w:bookmarkStart w:id="3" w:name="_Toc401822723"/>
+      <w:bookmarkStart w:id="4" w:name="_Toc401827899"/>
       <w:r>
+        <w:lastRenderedPageBreak/>
         <w:t>Informations importantes</w:t>
       </w:r>
-      <w:bookmarkEnd w:id="3"/>
+      <w:bookmarkEnd w:id="4"/>
     </w:p>
     <w:tbl>
       <w:tblPr>
@@ -3208,12 +3328,11 @@
       <w:pPr>
         <w:pStyle w:val="Titre2"/>
       </w:pPr>
-      <w:bookmarkStart w:id="4" w:name="_Toc401822724"/>
+      <w:bookmarkStart w:id="5" w:name="_Toc401827900"/>
       <w:r>
-        <w:lastRenderedPageBreak/>
         <w:t>Liste des médicaments</w:t>
       </w:r>
-      <w:bookmarkEnd w:id="4"/>
+      <w:bookmarkEnd w:id="5"/>
     </w:p>
     <w:p>
       <w:r>
@@ -3224,11 +3343,11 @@
       <w:pPr>
         <w:pStyle w:val="Titre2"/>
       </w:pPr>
-      <w:bookmarkStart w:id="5" w:name="_Toc401822725"/>
+      <w:bookmarkStart w:id="6" w:name="_Toc401827901"/>
       <w:r>
         <w:t>Les médicaments au banc d'essai</w:t>
       </w:r>
-      <w:bookmarkEnd w:id="5"/>
+      <w:bookmarkEnd w:id="6"/>
     </w:p>
     <w:p>
       <w:r>
@@ -3249,602 +3368,12 @@
       <w:pPr>
         <w:pStyle w:val="Titre2"/>
       </w:pPr>
-      <w:bookmarkStart w:id="6" w:name="_Toc401822726"/>
+      <w:bookmarkStart w:id="7" w:name="_Toc401827902"/>
       <w:r>
         <w:t>Liste des employés</w:t>
       </w:r>
-      <w:bookmarkEnd w:id="6"/>
+      <w:bookmarkEnd w:id="7"/>
     </w:p>
-    <w:tbl>
-      <w:tblPr>
-        <w:tblStyle w:val="Tramemoyenne1-Accent4"/>
-        <w:tblW w:w="5000" w:type="pct"/>
-        <w:tblLook w:val="04A0" w:firstRow="1" w:lastRow="0" w:firstColumn="1" w:lastColumn="0" w:noHBand="0" w:noVBand="1"/>
-      </w:tblPr>
-      <w:tblGrid>
-        <w:gridCol w:w="1524"/>
-        <w:gridCol w:w="2001"/>
-        <w:gridCol w:w="1973"/>
-        <w:gridCol w:w="3790"/>
-      </w:tblGrid>
-      <w:tr>
-        <w:trPr>
-          <w:cnfStyle w:val="100000000000" w:firstRow="1" w:lastRow="0" w:firstColumn="0" w:lastColumn="0" w:oddVBand="0" w:evenVBand="0" w:oddHBand="0" w:evenHBand="0" w:firstRowFirstColumn="0" w:firstRowLastColumn="0" w:lastRowFirstColumn="0" w:lastRowLastColumn="0"/>
-        </w:trPr>
-        <w:tc>
-          <w:tcPr>
-            <w:cnfStyle w:val="001000000000" w:firstRow="0" w:lastRow="0" w:firstColumn="1" w:lastColumn="0" w:oddVBand="0" w:evenVBand="0" w:oddHBand="0" w:evenHBand="0" w:firstRowFirstColumn="0" w:firstRowLastColumn="0" w:lastRowFirstColumn="0" w:lastRowLastColumn="0"/>
-            <w:tcW w:w="820" w:type="pct"/>
-          </w:tcPr>
-          <w:p>
-            <w:pPr>
-              <w:jc w:val="center"/>
-            </w:pPr>
-            <w:r>
-              <w:t>Nom</w:t>
-            </w:r>
-          </w:p>
-        </w:tc>
-        <w:tc>
-          <w:tcPr>
-            <w:tcW w:w="1077" w:type="pct"/>
-          </w:tcPr>
-          <w:p>
-            <w:pPr>
-              <w:jc w:val="center"/>
-              <w:cnfStyle w:val="100000000000" w:firstRow="1" w:lastRow="0" w:firstColumn="0" w:lastColumn="0" w:oddVBand="0" w:evenVBand="0" w:oddHBand="0" w:evenHBand="0" w:firstRowFirstColumn="0" w:firstRowLastColumn="0" w:lastRowFirstColumn="0" w:lastRowLastColumn="0"/>
-            </w:pPr>
-            <w:r>
-              <w:t>Poste</w:t>
-            </w:r>
-          </w:p>
-        </w:tc>
-        <w:tc>
-          <w:tcPr>
-            <w:tcW w:w="1062" w:type="pct"/>
-          </w:tcPr>
-          <w:p>
-            <w:pPr>
-              <w:jc w:val="center"/>
-              <w:cnfStyle w:val="100000000000" w:firstRow="1" w:lastRow="0" w:firstColumn="0" w:lastColumn="0" w:oddVBand="0" w:evenVBand="0" w:oddHBand="0" w:evenHBand="0" w:firstRowFirstColumn="0" w:firstRowLastColumn="0" w:lastRowFirstColumn="0" w:lastRowLastColumn="0"/>
-            </w:pPr>
-            <w:r>
-              <w:t>Catégorie</w:t>
-            </w:r>
-          </w:p>
-        </w:tc>
-        <w:tc>
-          <w:tcPr>
-            <w:tcW w:w="2040" w:type="pct"/>
-          </w:tcPr>
-          <w:p>
-            <w:pPr>
-              <w:jc w:val="center"/>
-              <w:cnfStyle w:val="100000000000" w:firstRow="1" w:lastRow="0" w:firstColumn="0" w:lastColumn="0" w:oddVBand="0" w:evenVBand="0" w:oddHBand="0" w:evenHBand="0" w:firstRowFirstColumn="0" w:firstRowLastColumn="0" w:lastRowFirstColumn="0" w:lastRowLastColumn="0"/>
-            </w:pPr>
-            <w:r>
-              <w:t>Description</w:t>
-            </w:r>
-          </w:p>
-        </w:tc>
-      </w:tr>
-      <w:tr>
-        <w:trPr>
-          <w:cnfStyle w:val="000000100000" w:firstRow="0" w:lastRow="0" w:firstColumn="0" w:lastColumn="0" w:oddVBand="0" w:evenVBand="0" w:oddHBand="1" w:evenHBand="0" w:firstRowFirstColumn="0" w:firstRowLastColumn="0" w:lastRowFirstColumn="0" w:lastRowLastColumn="0"/>
-        </w:trPr>
-        <w:tc>
-          <w:tcPr>
-            <w:cnfStyle w:val="001000000000" w:firstRow="0" w:lastRow="0" w:firstColumn="1" w:lastColumn="0" w:oddVBand="0" w:evenVBand="0" w:oddHBand="0" w:evenHBand="0" w:firstRowFirstColumn="0" w:firstRowLastColumn="0" w:lastRowFirstColumn="0" w:lastRowLastColumn="0"/>
-            <w:tcW w:w="820" w:type="pct"/>
-          </w:tcPr>
-          <w:p>
-            <w:pPr>
-              <w:rPr>
-                <w:b w:val="0"/>
-              </w:rPr>
-            </w:pPr>
-            <w:r>
-              <w:rPr>
-                <w:b w:val="0"/>
-              </w:rPr>
-              <w:t>Kazutsugi Nami</w:t>
-            </w:r>
-          </w:p>
-        </w:tc>
-        <w:tc>
-          <w:tcPr>
-            <w:tcW w:w="1077" w:type="pct"/>
-          </w:tcPr>
-          <w:p>
-            <w:pPr>
-              <w:cnfStyle w:val="000000100000" w:firstRow="0" w:lastRow="0" w:firstColumn="0" w:lastColumn="0" w:oddVBand="0" w:evenVBand="0" w:oddHBand="1" w:evenHBand="0" w:firstRowFirstColumn="0" w:firstRowLastColumn="0" w:lastRowFirstColumn="0" w:lastRowLastColumn="0"/>
-            </w:pPr>
-            <w:r>
-              <w:t>Chargé de recherche</w:t>
-            </w:r>
-          </w:p>
-          <w:p>
-            <w:pPr>
-              <w:cnfStyle w:val="000000100000" w:firstRow="0" w:lastRow="0" w:firstColumn="0" w:lastColumn="0" w:oddVBand="0" w:evenVBand="0" w:oddHBand="1" w:evenHBand="0" w:firstRowFirstColumn="0" w:firstRowLastColumn="0" w:lastRowFirstColumn="0" w:lastRowLastColumn="0"/>
-            </w:pPr>
-          </w:p>
-        </w:tc>
-        <w:tc>
-          <w:tcPr>
-            <w:tcW w:w="1062" w:type="pct"/>
-          </w:tcPr>
-          <w:p>
-            <w:pPr>
-              <w:cnfStyle w:val="000000100000" w:firstRow="0" w:lastRow="0" w:firstColumn="0" w:lastColumn="0" w:oddVBand="0" w:evenVBand="0" w:oddHBand="1" w:evenHBand="0" w:firstRowFirstColumn="0" w:firstRowLastColumn="0" w:lastRowFirstColumn="0" w:lastRowLastColumn="0"/>
-            </w:pPr>
-            <w:r>
-              <w:t>Scientifique</w:t>
-            </w:r>
-          </w:p>
-        </w:tc>
-        <w:tc>
-          <w:tcPr>
-            <w:tcW w:w="2040" w:type="pct"/>
-          </w:tcPr>
-          <w:p>
-            <w:pPr>
-              <w:cnfStyle w:val="000000100000" w:firstRow="0" w:lastRow="0" w:firstColumn="0" w:lastColumn="0" w:oddVBand="0" w:evenVBand="0" w:oddHBand="1" w:evenHBand="0" w:firstRowFirstColumn="0" w:firstRowLastColumn="0" w:lastRowFirstColumn="0" w:lastRowLastColumn="0"/>
-            </w:pPr>
-            <w:r>
-              <w:t>Peut concevoir de nouvelles molécules pour élaborer un médicament synthétique</w:t>
-            </w:r>
-          </w:p>
-        </w:tc>
-      </w:tr>
-      <w:tr>
-        <w:trPr>
-          <w:cnfStyle w:val="000000010000" w:firstRow="0" w:lastRow="0" w:firstColumn="0" w:lastColumn="0" w:oddVBand="0" w:evenVBand="0" w:oddHBand="0" w:evenHBand="1" w:firstRowFirstColumn="0" w:firstRowLastColumn="0" w:lastRowFirstColumn="0" w:lastRowLastColumn="0"/>
-        </w:trPr>
-        <w:tc>
-          <w:tcPr>
-            <w:cnfStyle w:val="001000000000" w:firstRow="0" w:lastRow="0" w:firstColumn="1" w:lastColumn="0" w:oddVBand="0" w:evenVBand="0" w:oddHBand="0" w:evenHBand="0" w:firstRowFirstColumn="0" w:firstRowLastColumn="0" w:lastRowFirstColumn="0" w:lastRowLastColumn="0"/>
-            <w:tcW w:w="820" w:type="pct"/>
-          </w:tcPr>
-          <w:p>
-            <w:pPr>
-              <w:rPr>
-                <w:b w:val="0"/>
-              </w:rPr>
-            </w:pPr>
-            <w:r>
-              <w:rPr>
-                <w:b w:val="0"/>
-              </w:rPr>
-              <w:t>Salah Ezzedine</w:t>
-            </w:r>
-          </w:p>
-        </w:tc>
-        <w:tc>
-          <w:tcPr>
-            <w:tcW w:w="1077" w:type="pct"/>
-          </w:tcPr>
-          <w:p>
-            <w:pPr>
-              <w:cnfStyle w:val="000000010000" w:firstRow="0" w:lastRow="0" w:firstColumn="0" w:lastColumn="0" w:oddVBand="0" w:evenVBand="0" w:oddHBand="0" w:evenHBand="1" w:firstRowFirstColumn="0" w:firstRowLastColumn="0" w:lastRowFirstColumn="0" w:lastRowLastColumn="0"/>
-            </w:pPr>
-            <w:r>
-              <w:t>Technicien de laboratoire</w:t>
-            </w:r>
-          </w:p>
-        </w:tc>
-        <w:tc>
-          <w:tcPr>
-            <w:tcW w:w="1062" w:type="pct"/>
-          </w:tcPr>
-          <w:p>
-            <w:pPr>
-              <w:cnfStyle w:val="000000010000" w:firstRow="0" w:lastRow="0" w:firstColumn="0" w:lastColumn="0" w:oddVBand="0" w:evenVBand="0" w:oddHBand="0" w:evenHBand="1" w:firstRowFirstColumn="0" w:firstRowLastColumn="0" w:lastRowFirstColumn="0" w:lastRowLastColumn="0"/>
-            </w:pPr>
-            <w:r>
-              <w:t>Scientifique</w:t>
-            </w:r>
-          </w:p>
-        </w:tc>
-        <w:tc>
-          <w:tcPr>
-            <w:tcW w:w="2040" w:type="pct"/>
-          </w:tcPr>
-          <w:p>
-            <w:pPr>
-              <w:cnfStyle w:val="000000010000" w:firstRow="0" w:lastRow="0" w:firstColumn="0" w:lastColumn="0" w:oddVBand="0" w:evenVBand="0" w:oddHBand="0" w:evenHBand="1" w:firstRowFirstColumn="0" w:firstRowLastColumn="0" w:lastRowFirstColumn="0" w:lastRowLastColumn="0"/>
-            </w:pPr>
-            <w:r>
-              <w:t>Aide le chargé de recherche</w:t>
-            </w:r>
-          </w:p>
-        </w:tc>
-      </w:tr>
-      <w:tr>
-        <w:trPr>
-          <w:cnfStyle w:val="000000100000" w:firstRow="0" w:lastRow="0" w:firstColumn="0" w:lastColumn="0" w:oddVBand="0" w:evenVBand="0" w:oddHBand="1" w:evenHBand="0" w:firstRowFirstColumn="0" w:firstRowLastColumn="0" w:lastRowFirstColumn="0" w:lastRowLastColumn="0"/>
-        </w:trPr>
-        <w:tc>
-          <w:tcPr>
-            <w:cnfStyle w:val="001000000000" w:firstRow="0" w:lastRow="0" w:firstColumn="1" w:lastColumn="0" w:oddVBand="0" w:evenVBand="0" w:oddHBand="0" w:evenHBand="0" w:firstRowFirstColumn="0" w:firstRowLastColumn="0" w:lastRowFirstColumn="0" w:lastRowLastColumn="0"/>
-            <w:tcW w:w="820" w:type="pct"/>
-          </w:tcPr>
-          <w:p>
-            <w:pPr>
-              <w:rPr>
-                <w:b w:val="0"/>
-              </w:rPr>
-            </w:pPr>
-            <w:r>
-              <w:rPr>
-                <w:b w:val="0"/>
-              </w:rPr>
-              <w:t>Charlottes Morses</w:t>
-            </w:r>
-          </w:p>
-        </w:tc>
-        <w:tc>
-          <w:tcPr>
-            <w:tcW w:w="1077" w:type="pct"/>
-          </w:tcPr>
-          <w:p>
-            <w:pPr>
-              <w:cnfStyle w:val="000000100000" w:firstRow="0" w:lastRow="0" w:firstColumn="0" w:lastColumn="0" w:oddVBand="0" w:evenVBand="0" w:oddHBand="1" w:evenHBand="0" w:firstRowFirstColumn="0" w:firstRowLastColumn="0" w:lastRowFirstColumn="0" w:lastRowLastColumn="0"/>
-            </w:pPr>
-            <w:r>
-              <w:t>Chargé de pharmaco</w:t>
-            </w:r>
-            <w:r>
-              <w:t>-</w:t>
-            </w:r>
-            <w:r>
-              <w:t>vigilance</w:t>
-            </w:r>
-          </w:p>
-        </w:tc>
-        <w:tc>
-          <w:tcPr>
-            <w:tcW w:w="1062" w:type="pct"/>
-          </w:tcPr>
-          <w:p>
-            <w:pPr>
-              <w:cnfStyle w:val="000000100000" w:firstRow="0" w:lastRow="0" w:firstColumn="0" w:lastColumn="0" w:oddVBand="0" w:evenVBand="0" w:oddHBand="1" w:evenHBand="0" w:firstRowFirstColumn="0" w:firstRowLastColumn="0" w:lastRowFirstColumn="0" w:lastRowLastColumn="0"/>
-            </w:pPr>
-            <w:r>
-              <w:t>Scientifique</w:t>
-            </w:r>
-          </w:p>
-        </w:tc>
-        <w:tc>
-          <w:tcPr>
-            <w:tcW w:w="2040" w:type="pct"/>
-          </w:tcPr>
-          <w:p>
-            <w:pPr>
-              <w:cnfStyle w:val="000000100000" w:firstRow="0" w:lastRow="0" w:firstColumn="0" w:lastColumn="0" w:oddVBand="0" w:evenVBand="0" w:oddHBand="1" w:evenHBand="0" w:firstRowFirstColumn="0" w:firstRowLastColumn="0" w:lastRowFirstColumn="0" w:lastRowLastColumn="0"/>
-            </w:pPr>
-            <w:r>
-              <w:t>Evalue la tolérance des produits en développement et les effets indésirables</w:t>
-            </w:r>
-          </w:p>
-        </w:tc>
-      </w:tr>
-      <w:tr>
-        <w:trPr>
-          <w:cnfStyle w:val="000000010000" w:firstRow="0" w:lastRow="0" w:firstColumn="0" w:lastColumn="0" w:oddVBand="0" w:evenVBand="0" w:oddHBand="0" w:evenHBand="1" w:firstRowFirstColumn="0" w:firstRowLastColumn="0" w:lastRowFirstColumn="0" w:lastRowLastColumn="0"/>
-        </w:trPr>
-        <w:tc>
-          <w:tcPr>
-            <w:cnfStyle w:val="001000000000" w:firstRow="0" w:lastRow="0" w:firstColumn="1" w:lastColumn="0" w:oddVBand="0" w:evenVBand="0" w:oddHBand="0" w:evenHBand="0" w:firstRowFirstColumn="0" w:firstRowLastColumn="0" w:lastRowFirstColumn="0" w:lastRowLastColumn="0"/>
-            <w:tcW w:w="820" w:type="pct"/>
-          </w:tcPr>
-          <w:p>
-            <w:pPr>
-              <w:rPr>
-                <w:b w:val="0"/>
-              </w:rPr>
-            </w:pPr>
-            <w:r>
-              <w:rPr>
-                <w:b w:val="0"/>
-              </w:rPr>
-              <w:t>Romulus Brinkley</w:t>
-            </w:r>
-          </w:p>
-        </w:tc>
-        <w:tc>
-          <w:tcPr>
-            <w:tcW w:w="1077" w:type="pct"/>
-          </w:tcPr>
-          <w:p>
-            <w:pPr>
-              <w:cnfStyle w:val="000000010000" w:firstRow="0" w:lastRow="0" w:firstColumn="0" w:lastColumn="0" w:oddVBand="0" w:evenVBand="0" w:oddHBand="0" w:evenHBand="1" w:firstRowFirstColumn="0" w:firstRowLastColumn="0" w:lastRowFirstColumn="0" w:lastRowLastColumn="0"/>
-            </w:pPr>
-            <w:r>
-              <w:t>Scientifique chef</w:t>
-            </w:r>
-          </w:p>
-        </w:tc>
-        <w:tc>
-          <w:tcPr>
-            <w:tcW w:w="1062" w:type="pct"/>
-          </w:tcPr>
-          <w:p>
-            <w:pPr>
-              <w:cnfStyle w:val="000000010000" w:firstRow="0" w:lastRow="0" w:firstColumn="0" w:lastColumn="0" w:oddVBand="0" w:evenVBand="0" w:oddHBand="0" w:evenHBand="1" w:firstRowFirstColumn="0" w:firstRowLastColumn="0" w:lastRowFirstColumn="0" w:lastRowLastColumn="0"/>
-            </w:pPr>
-            <w:r>
-              <w:t>Responsable  - Scientifique</w:t>
-            </w:r>
-          </w:p>
-        </w:tc>
-        <w:tc>
-          <w:tcPr>
-            <w:tcW w:w="2040" w:type="pct"/>
-          </w:tcPr>
-          <w:p>
-            <w:pPr>
-              <w:cnfStyle w:val="000000010000" w:firstRow="0" w:lastRow="0" w:firstColumn="0" w:lastColumn="0" w:oddVBand="0" w:evenVBand="0" w:oddHBand="0" w:evenHBand="1" w:firstRowFirstColumn="0" w:firstRowLastColumn="0" w:lastRowFirstColumn="0" w:lastRowLastColumn="0"/>
-            </w:pPr>
-            <w:r>
-              <w:t>Supervise la recherche clinique</w:t>
-            </w:r>
-          </w:p>
-        </w:tc>
-      </w:tr>
-      <w:tr>
-        <w:trPr>
-          <w:cnfStyle w:val="000000100000" w:firstRow="0" w:lastRow="0" w:firstColumn="0" w:lastColumn="0" w:oddVBand="0" w:evenVBand="0" w:oddHBand="1" w:evenHBand="0" w:firstRowFirstColumn="0" w:firstRowLastColumn="0" w:lastRowFirstColumn="0" w:lastRowLastColumn="0"/>
-        </w:trPr>
-        <w:tc>
-          <w:tcPr>
-            <w:cnfStyle w:val="001000000000" w:firstRow="0" w:lastRow="0" w:firstColumn="1" w:lastColumn="0" w:oddVBand="0" w:evenVBand="0" w:oddHBand="0" w:evenHBand="0" w:firstRowFirstColumn="0" w:firstRowLastColumn="0" w:lastRowFirstColumn="0" w:lastRowLastColumn="0"/>
-            <w:tcW w:w="820" w:type="pct"/>
-          </w:tcPr>
-          <w:p>
-            <w:pPr>
-              <w:rPr>
-                <w:b w:val="0"/>
-              </w:rPr>
-            </w:pPr>
-            <w:r>
-              <w:rPr>
-                <w:b w:val="0"/>
-              </w:rPr>
-              <w:t>Allena Standford</w:t>
-            </w:r>
-          </w:p>
-        </w:tc>
-        <w:tc>
-          <w:tcPr>
-            <w:tcW w:w="1077" w:type="pct"/>
-          </w:tcPr>
-          <w:p>
-            <w:pPr>
-              <w:cnfStyle w:val="000000100000" w:firstRow="0" w:lastRow="0" w:firstColumn="0" w:lastColumn="0" w:oddVBand="0" w:evenVBand="0" w:oddHBand="1" w:evenHBand="0" w:firstRowFirstColumn="0" w:firstRowLastColumn="0" w:lastRowFirstColumn="0" w:lastRowLastColumn="0"/>
-            </w:pPr>
-            <w:r>
-              <w:t>Chef de produit</w:t>
-            </w:r>
-          </w:p>
-        </w:tc>
-        <w:tc>
-          <w:tcPr>
-            <w:tcW w:w="1062" w:type="pct"/>
-          </w:tcPr>
-          <w:p>
-            <w:pPr>
-              <w:cnfStyle w:val="000000100000" w:firstRow="0" w:lastRow="0" w:firstColumn="0" w:lastColumn="0" w:oddVBand="0" w:evenVBand="0" w:oddHBand="1" w:evenHBand="0" w:firstRowFirstColumn="0" w:firstRowLastColumn="0" w:lastRowFirstColumn="0" w:lastRowLastColumn="0"/>
-            </w:pPr>
-            <w:r>
-              <w:t>Responsable</w:t>
-            </w:r>
-          </w:p>
-        </w:tc>
-        <w:tc>
-          <w:tcPr>
-            <w:tcW w:w="2040" w:type="pct"/>
-          </w:tcPr>
-          <w:p>
-            <w:pPr>
-              <w:cnfStyle w:val="000000100000" w:firstRow="0" w:lastRow="0" w:firstColumn="0" w:lastColumn="0" w:oddVBand="0" w:evenVBand="0" w:oddHBand="1" w:evenHBand="0" w:firstRowFirstColumn="0" w:firstRowLastColumn="0" w:lastRowFirstColumn="0" w:lastRowLastColumn="0"/>
-            </w:pPr>
-            <w:r>
-              <w:t>Responsable d'un ou plusieurs médicaments.</w:t>
-            </w:r>
-          </w:p>
-        </w:tc>
-      </w:tr>
-      <w:tr>
-        <w:trPr>
-          <w:cnfStyle w:val="000000010000" w:firstRow="0" w:lastRow="0" w:firstColumn="0" w:lastColumn="0" w:oddVBand="0" w:evenVBand="0" w:oddHBand="0" w:evenHBand="1" w:firstRowFirstColumn="0" w:firstRowLastColumn="0" w:lastRowFirstColumn="0" w:lastRowLastColumn="0"/>
-        </w:trPr>
-        <w:tc>
-          <w:tcPr>
-            <w:cnfStyle w:val="001000000000" w:firstRow="0" w:lastRow="0" w:firstColumn="1" w:lastColumn="0" w:oddVBand="0" w:evenVBand="0" w:oddHBand="0" w:evenHBand="0" w:firstRowFirstColumn="0" w:firstRowLastColumn="0" w:lastRowFirstColumn="0" w:lastRowLastColumn="0"/>
-            <w:tcW w:w="820" w:type="pct"/>
-          </w:tcPr>
-          <w:p>
-            <w:pPr>
-              <w:rPr>
-                <w:b w:val="0"/>
-              </w:rPr>
-            </w:pPr>
-            <w:r>
-              <w:rPr>
-                <w:b w:val="0"/>
-              </w:rPr>
-              <w:t>Bernad Madoff</w:t>
-            </w:r>
-          </w:p>
-        </w:tc>
-        <w:tc>
-          <w:tcPr>
-            <w:tcW w:w="1077" w:type="pct"/>
-          </w:tcPr>
-          <w:p>
-            <w:pPr>
-              <w:cnfStyle w:val="000000010000" w:firstRow="0" w:lastRow="0" w:firstColumn="0" w:lastColumn="0" w:oddVBand="0" w:evenVBand="0" w:oddHBand="0" w:evenHBand="1" w:firstRowFirstColumn="0" w:firstRowLastColumn="0" w:lastRowFirstColumn="0" w:lastRowLastColumn="0"/>
-            </w:pPr>
-            <w:r>
-              <w:t>Directeur régional</w:t>
-            </w:r>
-          </w:p>
-        </w:tc>
-        <w:tc>
-          <w:tcPr>
-            <w:tcW w:w="1062" w:type="pct"/>
-          </w:tcPr>
-          <w:p>
-            <w:pPr>
-              <w:cnfStyle w:val="000000010000" w:firstRow="0" w:lastRow="0" w:firstColumn="0" w:lastColumn="0" w:oddVBand="0" w:evenVBand="0" w:oddHBand="0" w:evenHBand="1" w:firstRowFirstColumn="0" w:firstRowLastColumn="0" w:lastRowFirstColumn="0" w:lastRowLastColumn="0"/>
-            </w:pPr>
-            <w:r>
-              <w:t>Responsable</w:t>
-            </w:r>
-          </w:p>
-        </w:tc>
-        <w:tc>
-          <w:tcPr>
-            <w:tcW w:w="2040" w:type="pct"/>
-          </w:tcPr>
-          <w:p>
-            <w:pPr>
-              <w:cnfStyle w:val="000000010000" w:firstRow="0" w:lastRow="0" w:firstColumn="0" w:lastColumn="0" w:oddVBand="0" w:evenVBand="0" w:oddHBand="0" w:evenHBand="1" w:firstRowFirstColumn="0" w:firstRowLastColumn="0" w:lastRowFirstColumn="0" w:lastRowLastColumn="0"/>
-            </w:pPr>
-            <w:r>
-              <w:t>Chargé de la mise en œuvre de la stratégie commerciale de l'entreprise</w:t>
-            </w:r>
-          </w:p>
-        </w:tc>
-      </w:tr>
-      <w:tr>
-        <w:trPr>
-          <w:cnfStyle w:val="000000100000" w:firstRow="0" w:lastRow="0" w:firstColumn="0" w:lastColumn="0" w:oddVBand="0" w:evenVBand="0" w:oddHBand="1" w:evenHBand="0" w:firstRowFirstColumn="0" w:firstRowLastColumn="0" w:lastRowFirstColumn="0" w:lastRowLastColumn="0"/>
-        </w:trPr>
-        <w:tc>
-          <w:tcPr>
-            <w:cnfStyle w:val="001000000000" w:firstRow="0" w:lastRow="0" w:firstColumn="1" w:lastColumn="0" w:oddVBand="0" w:evenVBand="0" w:oddHBand="0" w:evenHBand="0" w:firstRowFirstColumn="0" w:firstRowLastColumn="0" w:lastRowFirstColumn="0" w:lastRowLastColumn="0"/>
-            <w:tcW w:w="820" w:type="pct"/>
-          </w:tcPr>
-          <w:p>
-            <w:pPr>
-              <w:rPr>
-                <w:b w:val="0"/>
-              </w:rPr>
-            </w:pPr>
-            <w:r>
-              <w:rPr>
-                <w:b w:val="0"/>
-              </w:rPr>
-              <w:t>Vincent Lacroix</w:t>
-            </w:r>
-          </w:p>
-        </w:tc>
-        <w:tc>
-          <w:tcPr>
-            <w:tcW w:w="1077" w:type="pct"/>
-          </w:tcPr>
-          <w:p>
-            <w:pPr>
-              <w:cnfStyle w:val="000000100000" w:firstRow="0" w:lastRow="0" w:firstColumn="0" w:lastColumn="0" w:oddVBand="0" w:evenVBand="0" w:oddHBand="1" w:evenHBand="0" w:firstRowFirstColumn="0" w:firstRowLastColumn="0" w:lastRowFirstColumn="0" w:lastRowLastColumn="0"/>
-            </w:pPr>
-            <w:r>
-              <w:t>Employé</w:t>
-            </w:r>
-          </w:p>
-        </w:tc>
-        <w:tc>
-          <w:tcPr>
-            <w:tcW w:w="1062" w:type="pct"/>
-          </w:tcPr>
-          <w:p>
-            <w:pPr>
-              <w:cnfStyle w:val="000000100000" w:firstRow="0" w:lastRow="0" w:firstColumn="0" w:lastColumn="0" w:oddVBand="0" w:evenVBand="0" w:oddHBand="1" w:evenHBand="0" w:firstRowFirstColumn="0" w:firstRowLastColumn="0" w:lastRowFirstColumn="0" w:lastRowLastColumn="0"/>
-            </w:pPr>
-            <w:r>
-              <w:t>Employé</w:t>
-            </w:r>
-          </w:p>
-        </w:tc>
-        <w:tc>
-          <w:tcPr>
-            <w:tcW w:w="2040" w:type="pct"/>
-          </w:tcPr>
-          <w:p>
-            <w:pPr>
-              <w:cnfStyle w:val="000000100000" w:firstRow="0" w:lastRow="0" w:firstColumn="0" w:lastColumn="0" w:oddVBand="0" w:evenVBand="0" w:oddHBand="1" w:evenHBand="0" w:firstRowFirstColumn="0" w:firstRowLastColumn="0" w:lastRowFirstColumn="0" w:lastRowLastColumn="0"/>
-            </w:pPr>
-            <w:r>
-              <w:t>Aide le directeur régional</w:t>
-            </w:r>
-          </w:p>
-        </w:tc>
-      </w:tr>
-      <w:tr>
-        <w:trPr>
-          <w:cnfStyle w:val="000000010000" w:firstRow="0" w:lastRow="0" w:firstColumn="0" w:lastColumn="0" w:oddVBand="0" w:evenVBand="0" w:oddHBand="0" w:evenHBand="1" w:firstRowFirstColumn="0" w:firstRowLastColumn="0" w:lastRowFirstColumn="0" w:lastRowLastColumn="0"/>
-        </w:trPr>
-        <w:tc>
-          <w:tcPr>
-            <w:cnfStyle w:val="001000000000" w:firstRow="0" w:lastRow="0" w:firstColumn="1" w:lastColumn="0" w:oddVBand="0" w:evenVBand="0" w:oddHBand="0" w:evenHBand="0" w:firstRowFirstColumn="0" w:firstRowLastColumn="0" w:lastRowFirstColumn="0" w:lastRowLastColumn="0"/>
-            <w:tcW w:w="820" w:type="pct"/>
-          </w:tcPr>
-          <w:p>
-            <w:pPr>
-              <w:rPr>
-                <w:b w:val="0"/>
-              </w:rPr>
-            </w:pPr>
-            <w:r>
-              <w:rPr>
-                <w:b w:val="0"/>
-              </w:rPr>
-              <w:t>Carla Ponzi</w:t>
-            </w:r>
-          </w:p>
-        </w:tc>
-        <w:tc>
-          <w:tcPr>
-            <w:tcW w:w="1077" w:type="pct"/>
-          </w:tcPr>
-          <w:p>
-            <w:pPr>
-              <w:cnfStyle w:val="000000010000" w:firstRow="0" w:lastRow="0" w:firstColumn="0" w:lastColumn="0" w:oddVBand="0" w:evenVBand="0" w:oddHBand="0" w:evenHBand="1" w:firstRowFirstColumn="0" w:firstRowLastColumn="0" w:lastRowFirstColumn="0" w:lastRowLastColumn="0"/>
-            </w:pPr>
-            <w:r>
-              <w:t>Employé</w:t>
-            </w:r>
-          </w:p>
-        </w:tc>
-        <w:tc>
-          <w:tcPr>
-            <w:tcW w:w="1062" w:type="pct"/>
-          </w:tcPr>
-          <w:p>
-            <w:pPr>
-              <w:cnfStyle w:val="000000010000" w:firstRow="0" w:lastRow="0" w:firstColumn="0" w:lastColumn="0" w:oddVBand="0" w:evenVBand="0" w:oddHBand="0" w:evenHBand="1" w:firstRowFirstColumn="0" w:firstRowLastColumn="0" w:lastRowFirstColumn="0" w:lastRowLastColumn="0"/>
-            </w:pPr>
-            <w:r>
-              <w:t>Employé</w:t>
-            </w:r>
-          </w:p>
-        </w:tc>
-        <w:tc>
-          <w:tcPr>
-            <w:tcW w:w="2040" w:type="pct"/>
-          </w:tcPr>
-          <w:p>
-            <w:pPr>
-              <w:cnfStyle w:val="000000010000" w:firstRow="0" w:lastRow="0" w:firstColumn="0" w:lastColumn="0" w:oddVBand="0" w:evenVBand="0" w:oddHBand="0" w:evenHBand="1" w:firstRowFirstColumn="0" w:firstRowLastColumn="0" w:lastRowFirstColumn="0" w:lastRowLastColumn="0"/>
-            </w:pPr>
-            <w:r>
-              <w:t>Aide le chef de produit</w:t>
-            </w:r>
-          </w:p>
-        </w:tc>
-      </w:tr>
-    </w:tbl>
-    <w:p/>
     <w:p>
       <w:pPr>
         <w:rPr>
@@ -3855,6 +3384,12 @@
         </w:rPr>
       </w:pPr>
       <w:r>
+        <w:t xml:space="preserve">Voir </w:t>
+      </w:r>
+      <w:r>
+        <w:t>tableau Excel.</w:t>
+      </w:r>
+      <w:r>
         <w:br w:type="page"/>
       </w:r>
     </w:p>
@@ -3862,12 +3397,12 @@
       <w:pPr>
         <w:pStyle w:val="Titre1"/>
       </w:pPr>
-      <w:bookmarkStart w:id="7" w:name="_Toc401822727"/>
+      <w:bookmarkStart w:id="8" w:name="_Toc401827903"/>
       <w:r>
         <w:lastRenderedPageBreak/>
         <w:t>Etapes de suivi</w:t>
       </w:r>
-      <w:bookmarkEnd w:id="7"/>
+      <w:bookmarkEnd w:id="8"/>
     </w:p>
     <w:p>
       <w:pPr>
@@ -3877,64 +3412,9 @@
           <w:numId w:val="26"/>
         </w:numPr>
       </w:pPr>
-      <w:bookmarkStart w:id="8" w:name="_Toc401822728"/>
+      <w:bookmarkStart w:id="9" w:name="_Toc401827904"/>
       <w:r>
         <w:t>Etape 2</w:t>
-      </w:r>
-      <w:bookmarkEnd w:id="8"/>
-    </w:p>
-    <w:p>
-      <w:r>
-        <w:t xml:space="preserve">Description: </w:t>
-      </w:r>
-    </w:p>
-    <w:p>
-      <w:pPr>
-        <w:pStyle w:val="Paragraphedeliste"/>
-        <w:numPr>
-          <w:ilvl w:val="0"/>
-          <w:numId w:val="23"/>
-        </w:numPr>
-      </w:pPr>
-      <w:r>
-        <w:t>P</w:t>
-      </w:r>
-      <w:r>
-        <w:t>lanification du travail.</w:t>
-      </w:r>
-    </w:p>
-    <w:p>
-      <w:pPr>
-        <w:pStyle w:val="Paragraphedeliste"/>
-        <w:numPr>
-          <w:ilvl w:val="0"/>
-          <w:numId w:val="23"/>
-        </w:numPr>
-      </w:pPr>
-      <w:r>
-        <w:t>Liste des fonctionnalités complètes du logiciel.</w:t>
-      </w:r>
-    </w:p>
-    <w:p>
-      <w:pPr>
-        <w:rPr>
-          <w:b/>
-        </w:rPr>
-      </w:pPr>
-      <w:r>
-        <w:rPr>
-          <w:b/>
-        </w:rPr>
-        <w:t>Date limite: 26/10/14.</w:t>
-      </w:r>
-    </w:p>
-    <w:p>
-      <w:pPr>
-        <w:pStyle w:val="Titre2"/>
-      </w:pPr>
-      <w:bookmarkStart w:id="9" w:name="_Toc401822729"/>
-      <w:r>
-        <w:t>Etape 3</w:t>
       </w:r>
       <w:bookmarkEnd w:id="9"/>
     </w:p>
@@ -3952,6 +3432,61 @@
         </w:numPr>
       </w:pPr>
       <w:r>
+        <w:t>P</w:t>
+      </w:r>
+      <w:r>
+        <w:t>lanification du travail.</w:t>
+      </w:r>
+    </w:p>
+    <w:p>
+      <w:pPr>
+        <w:pStyle w:val="Paragraphedeliste"/>
+        <w:numPr>
+          <w:ilvl w:val="0"/>
+          <w:numId w:val="23"/>
+        </w:numPr>
+      </w:pPr>
+      <w:r>
+        <w:t>Liste des fonctionnalités complètes du logiciel.</w:t>
+      </w:r>
+    </w:p>
+    <w:p>
+      <w:pPr>
+        <w:rPr>
+          <w:b/>
+        </w:rPr>
+      </w:pPr>
+      <w:r>
+        <w:rPr>
+          <w:b/>
+        </w:rPr>
+        <w:t>Date limite: 26/10/14.</w:t>
+      </w:r>
+    </w:p>
+    <w:p>
+      <w:pPr>
+        <w:pStyle w:val="Titre2"/>
+      </w:pPr>
+      <w:bookmarkStart w:id="10" w:name="_Toc401827905"/>
+      <w:r>
+        <w:t>Etape 3</w:t>
+      </w:r>
+      <w:bookmarkEnd w:id="10"/>
+    </w:p>
+    <w:p>
+      <w:r>
+        <w:t xml:space="preserve">Description: </w:t>
+      </w:r>
+    </w:p>
+    <w:p>
+      <w:pPr>
+        <w:pStyle w:val="Paragraphedeliste"/>
+        <w:numPr>
+          <w:ilvl w:val="0"/>
+          <w:numId w:val="23"/>
+        </w:numPr>
+      </w:pPr>
+      <w:r>
         <w:t>Fourniture autres outils (schéma base, les exemples sur les bibliothèques utilisées doivent être fournis…)</w:t>
       </w:r>
     </w:p>
@@ -3984,11 +3519,11 @@
       <w:pPr>
         <w:pStyle w:val="Titre2"/>
       </w:pPr>
-      <w:bookmarkStart w:id="10" w:name="_Toc401822730"/>
+      <w:bookmarkStart w:id="11" w:name="_Toc401827906"/>
       <w:r>
         <w:t>Etape 4</w:t>
       </w:r>
-      <w:bookmarkEnd w:id="10"/>
+      <w:bookmarkEnd w:id="11"/>
     </w:p>
     <w:p>
       <w:r>
@@ -4078,12 +3613,12 @@
       <w:pPr>
         <w:pStyle w:val="Titre1"/>
       </w:pPr>
-      <w:bookmarkStart w:id="11" w:name="_Toc401822731"/>
+      <w:bookmarkStart w:id="12" w:name="_Toc401827907"/>
       <w:r>
         <w:lastRenderedPageBreak/>
         <w:t>Planning</w:t>
       </w:r>
-      <w:bookmarkEnd w:id="11"/>
+      <w:bookmarkEnd w:id="12"/>
     </w:p>
     <w:tbl>
       <w:tblPr>
@@ -5302,35 +4837,51 @@
       <w:r>
         <w:t>Voir aussi Diagramme de Gantt</w:t>
       </w:r>
-      <w:bookmarkStart w:id="12" w:name="_GoBack"/>
-      <w:bookmarkEnd w:id="12"/>
-    </w:p>
-    <w:p>
-      <w:pPr>
-        <w:spacing w:after="200"/>
-        <w:rPr>
-          <w:rFonts w:eastAsiaTheme="majorEastAsia" w:cstheme="majorBidi"/>
-          <w:b/>
-          <w:bCs/>
-          <w:color w:val="365F91" w:themeColor="accent1" w:themeShade="BF"/>
-          <w:sz w:val="28"/>
-          <w:szCs w:val="28"/>
-        </w:rPr>
-      </w:pPr>
       <w:r>
-        <w:br w:type="page"/>
+        <w:t>.</w:t>
       </w:r>
     </w:p>
     <w:p>
       <w:pPr>
         <w:pStyle w:val="Titre1"/>
       </w:pPr>
-      <w:bookmarkStart w:id="13" w:name="_Toc401822732"/>
+      <w:bookmarkStart w:id="13" w:name="_Toc401827908"/>
       <w:r>
-        <w:lastRenderedPageBreak/>
         <w:t>Bibliothèques</w:t>
       </w:r>
       <w:bookmarkEnd w:id="13"/>
+    </w:p>
+    <w:p>
+      <w:r>
+        <w:t>Biblioth</w:t>
+      </w:r>
+      <w:r>
+        <w:t>èque graphique:</w:t>
+      </w:r>
+    </w:p>
+    <w:p>
+      <w:pPr>
+        <w:pStyle w:val="Paragraphedeliste"/>
+        <w:numPr>
+          <w:ilvl w:val="0"/>
+          <w:numId w:val="23"/>
+        </w:numPr>
+      </w:pPr>
+      <w:r>
+        <w:t>Installer GTK et GTK+</w:t>
+      </w:r>
+    </w:p>
+    <w:p>
+      <w:pPr>
+        <w:pStyle w:val="Paragraphedeliste"/>
+        <w:numPr>
+          <w:ilvl w:val="0"/>
+          <w:numId w:val="23"/>
+        </w:numPr>
+      </w:pPr>
+      <w:r>
+        <w:t>GDI et GDI+, bibliothèque d'affichage 2D vectorielle</w:t>
+      </w:r>
     </w:p>
     <w:p>
       <w:r>
@@ -5341,7 +4892,7 @@
       <w:pPr>
         <w:pStyle w:val="Titre1"/>
       </w:pPr>
-      <w:bookmarkStart w:id="14" w:name="_Toc401822733"/>
+      <w:bookmarkStart w:id="14" w:name="_Toc401827909"/>
       <w:r>
         <w:lastRenderedPageBreak/>
         <w:t>Programmation</w:t>
@@ -5356,7 +4907,7 @@
           <w:numId w:val="29"/>
         </w:numPr>
       </w:pPr>
-      <w:bookmarkStart w:id="15" w:name="_Toc401822734"/>
+      <w:bookmarkStart w:id="15" w:name="_Toc401827910"/>
       <w:r>
         <w:t>Fond d'écran</w:t>
       </w:r>
@@ -5375,7 +4926,7 @@
           <w:numId w:val="29"/>
         </w:numPr>
       </w:pPr>
-      <w:bookmarkStart w:id="16" w:name="_Toc401822735"/>
+      <w:bookmarkStart w:id="16" w:name="_Toc401827911"/>
       <w:r>
         <w:t>Joueur</w:t>
       </w:r>
@@ -5394,7 +4945,7 @@
           <w:numId w:val="29"/>
         </w:numPr>
       </w:pPr>
-      <w:bookmarkStart w:id="17" w:name="_Toc401822736"/>
+      <w:bookmarkStart w:id="17" w:name="_Toc401827912"/>
       <w:r>
         <w:t>Message de bienvenue</w:t>
       </w:r>
@@ -5413,7 +4964,7 @@
           <w:numId w:val="29"/>
         </w:numPr>
       </w:pPr>
-      <w:bookmarkStart w:id="18" w:name="_Toc401822737"/>
+      <w:bookmarkStart w:id="18" w:name="_Toc401827913"/>
       <w:r>
         <w:t>Faille du système</w:t>
       </w:r>
@@ -5429,7 +4980,7 @@
       <w:pPr>
         <w:pStyle w:val="Titre2"/>
       </w:pPr>
-      <w:bookmarkStart w:id="19" w:name="_Toc401822738"/>
+      <w:bookmarkStart w:id="19" w:name="_Toc401827914"/>
       <w:r>
         <w:t>Connexion au système</w:t>
       </w:r>
@@ -5444,7 +4995,7 @@
       <w:pPr>
         <w:pStyle w:val="Titre2"/>
       </w:pPr>
-      <w:bookmarkStart w:id="20" w:name="_Toc401822739"/>
+      <w:bookmarkStart w:id="20" w:name="_Toc401827915"/>
       <w:r>
         <w:t>Connaître le poste de l'employé pour le log</w:t>
       </w:r>
@@ -5459,7 +5010,7 @@
       <w:pPr>
         <w:pStyle w:val="Titre2"/>
       </w:pPr>
-      <w:bookmarkStart w:id="21" w:name="_Toc401822740"/>
+      <w:bookmarkStart w:id="21" w:name="_Toc401827916"/>
       <w:r>
         <w:t>Dossier de sauvegarde</w:t>
       </w:r>
@@ -5474,7 +5025,7 @@
       <w:pPr>
         <w:pStyle w:val="Titre2"/>
       </w:pPr>
-      <w:bookmarkStart w:id="22" w:name="_Toc401822741"/>
+      <w:bookmarkStart w:id="22" w:name="_Toc401827917"/>
       <w:r>
         <w:t>Données sur les médicaments</w:t>
       </w:r>
@@ -5494,7 +5045,7 @@
           <w:szCs w:val="28"/>
         </w:rPr>
       </w:pPr>
-      <w:bookmarkStart w:id="23" w:name="_Toc401822742"/>
+      <w:bookmarkStart w:id="23" w:name="_Toc401827918"/>
       <w:r>
         <w:t>Données sur les employés</w:t>
       </w:r>
@@ -5514,7 +5065,7 @@
           <w:szCs w:val="28"/>
         </w:rPr>
       </w:pPr>
-      <w:bookmarkStart w:id="24" w:name="_Toc401822743"/>
+      <w:bookmarkStart w:id="24" w:name="_Toc401827919"/>
       <w:r>
         <w:t>Internet</w:t>
       </w:r>
@@ -5542,7 +5093,7 @@
       <w:pPr>
         <w:pStyle w:val="Titre1"/>
       </w:pPr>
-      <w:bookmarkStart w:id="25" w:name="_Toc401822744"/>
+      <w:bookmarkStart w:id="25" w:name="_Toc401827920"/>
       <w:r>
         <w:lastRenderedPageBreak/>
         <w:t>Bibliographie</w:t>
@@ -5557,7 +5108,7 @@
           <w:numId w:val="28"/>
         </w:numPr>
       </w:pPr>
-      <w:bookmarkStart w:id="26" w:name="_Toc401822745"/>
+      <w:bookmarkStart w:id="26" w:name="_Toc401827921"/>
       <w:r>
         <w:t>Jeu</w:t>
       </w:r>
@@ -5587,7 +5138,7 @@
       <w:pPr>
         <w:pStyle w:val="Titre2"/>
       </w:pPr>
-      <w:bookmarkStart w:id="27" w:name="_Toc401822746"/>
+      <w:bookmarkStart w:id="27" w:name="_Toc401827922"/>
       <w:r>
         <w:t>Médicaments</w:t>
       </w:r>
@@ -5617,7 +5168,7 @@
       <w:pPr>
         <w:pStyle w:val="Titre2"/>
       </w:pPr>
-      <w:bookmarkStart w:id="28" w:name="_Toc401822747"/>
+      <w:bookmarkStart w:id="28" w:name="_Toc401827923"/>
       <w:r>
         <w:t>Employés</w:t>
       </w:r>
@@ -5647,9 +5198,9 @@
       <w:pPr>
         <w:pStyle w:val="Titre2"/>
       </w:pPr>
-      <w:bookmarkStart w:id="29" w:name="_Toc401822748"/>
+      <w:bookmarkStart w:id="29" w:name="_Toc401827924"/>
       <w:r>
-        <w:t>Programmation</w:t>
+        <w:t>Bibliothèque</w:t>
       </w:r>
       <w:bookmarkEnd w:id="29"/>
     </w:p>
@@ -5659,7 +5210,7 @@
           <w:rPr>
             <w:rStyle w:val="Lienhypertexte"/>
           </w:rPr>
-          <w:t>http://fr.wikipedia.org/wiki/Attaque_par_force_brute</w:t>
+          <w:t>http://fr.wikipedia.org/wiki/Biblioth%C3%A8que_graphique</w:t>
         </w:r>
       </w:hyperlink>
     </w:p>
@@ -5669,7 +5220,7 @@
           <w:rPr>
             <w:rStyle w:val="Lienhypertexte"/>
           </w:rPr>
-          <w:t>http://gtk.developpez.com/cours/</w:t>
+          <w:t>http://fr.wikipedia.org/wiki/Liste_de_biblioth%C3%A8ques_d%27interface_utilisateur</w:t>
         </w:r>
       </w:hyperlink>
     </w:p>
@@ -5679,7 +5230,7 @@
           <w:rPr>
             <w:rStyle w:val="Lienhypertexte"/>
           </w:rPr>
-          <w:t>http://fr.openclassrooms.com/informatique/cours/creez-une-interface-avec-gtk</w:t>
+          <w:t>http://fr.wikipedia.org/wiki/Liste_de_biblioth%C3%A8ques_de_trac%C3%A9_d%27%C3%A9l%C3%A9ments_2D</w:t>
         </w:r>
       </w:hyperlink>
     </w:p>
@@ -5689,7 +5240,7 @@
           <w:rPr>
             <w:rStyle w:val="Lienhypertexte"/>
           </w:rPr>
-          <w:t>http://fr.openclassrooms.com/informatique/cours/comment-parser-facilement-du-xml</w:t>
+          <w:t>http://www.developpez.net/forums/d1182331/c-cpp-7/c-18/bibliotheques-systemes-outils-1373/bibliotheque-graphique-c/</w:t>
         </w:r>
       </w:hyperlink>
     </w:p>
@@ -5699,12 +5250,72 @@
           <w:rPr>
             <w:rStyle w:val="Lienhypertexte"/>
           </w:rPr>
+          <w:t>http://alexandre-laurent.developpez.com/tutoriels/c-cpp/installation-et-configuration-d-une-bibliotheque/</w:t>
+        </w:r>
+      </w:hyperlink>
+    </w:p>
+    <w:p>
+      <w:pPr>
+        <w:pStyle w:val="Titre2"/>
+      </w:pPr>
+      <w:bookmarkStart w:id="30" w:name="_Toc401827925"/>
+      <w:r>
+        <w:t>Programmation</w:t>
+      </w:r>
+      <w:bookmarkEnd w:id="30"/>
+    </w:p>
+    <w:p>
+      <w:hyperlink r:id="rId25" w:history="1">
+        <w:r>
+          <w:rPr>
+            <w:rStyle w:val="Lienhypertexte"/>
+          </w:rPr>
+          <w:t>http://fr.wikipedia.org/wiki/Attaque_par_force_brute</w:t>
+        </w:r>
+      </w:hyperlink>
+    </w:p>
+    <w:p>
+      <w:hyperlink r:id="rId26" w:history="1">
+        <w:r>
+          <w:rPr>
+            <w:rStyle w:val="Lienhypertexte"/>
+          </w:rPr>
+          <w:t>http://gtk.developpez.com/cours/</w:t>
+        </w:r>
+      </w:hyperlink>
+    </w:p>
+    <w:p>
+      <w:hyperlink r:id="rId27" w:history="1">
+        <w:r>
+          <w:rPr>
+            <w:rStyle w:val="Lienhypertexte"/>
+          </w:rPr>
+          <w:t>http://fr.openclassrooms.com/informatique/cours/creez-une-interface-avec-gtk</w:t>
+        </w:r>
+      </w:hyperlink>
+    </w:p>
+    <w:p>
+      <w:hyperlink r:id="rId28" w:history="1">
+        <w:r>
+          <w:rPr>
+            <w:rStyle w:val="Lienhypertexte"/>
+          </w:rPr>
+          <w:t>http://fr.openclassrooms.com/informatique/cours/comment-parser-facilement-du-xml</w:t>
+        </w:r>
+      </w:hyperlink>
+    </w:p>
+    <w:p>
+      <w:hyperlink r:id="rId29" w:history="1">
+        <w:r>
+          <w:rPr>
+            <w:rStyle w:val="Lienhypertexte"/>
+          </w:rPr>
           <w:t>http://www.developpez.net/forums/d333835/c-cpp/bibliotheques/xml/parser-xml-c/</w:t>
         </w:r>
       </w:hyperlink>
     </w:p>
     <w:p>
-      <w:hyperlink r:id="rId25" w:history="1">
+      <w:hyperlink r:id="rId30" w:history="1">
         <w:r>
           <w:rPr>
             <w:rStyle w:val="Lienhypertexte"/>
@@ -5715,10 +5326,10 @@
     </w:p>
     <w:p/>
     <w:sectPr>
-      <w:headerReference w:type="default" r:id="rId26"/>
-      <w:footerReference w:type="default" r:id="rId27"/>
+      <w:headerReference w:type="default" r:id="rId31"/>
+      <w:footerReference w:type="default" r:id="rId32"/>
       <w:pgSz w:w="11906" w:h="16838"/>
-      <w:pgMar w:top="955" w:right="1417" w:bottom="851" w:left="1417" w:header="426" w:footer="162" w:gutter="0"/>
+      <w:pgMar w:top="1393" w:right="1417" w:bottom="851" w:left="1417" w:header="709" w:footer="599" w:gutter="0"/>
       <w:cols w:space="708"/>
       <w:docGrid w:linePitch="360"/>
     </w:sectPr>
@@ -5808,7 +5419,7 @@
                 <w:bCs/>
                 <w:noProof/>
               </w:rPr>
-              <w:t>6</w:t>
+              <w:t>2</w:t>
             </w:r>
             <w:r>
               <w:rPr>
@@ -13538,189 +13149,189 @@
     </dgm:pt>
   </dgm:ptLst>
   <dgm:cxnLst>
-    <dgm:cxn modelId="{32D935DA-4EC4-4EF8-85DF-DCB064238749}" type="presOf" srcId="{7EECA096-5B81-4992-82B7-B0E717E441DB}" destId="{F8AF3747-A7FE-47DF-9337-8F791C796CD2}" srcOrd="0" destOrd="0" presId="urn:microsoft.com/office/officeart/2005/8/layout/hierarchy2"/>
-    <dgm:cxn modelId="{0BB1CEBD-CE7D-4646-89DF-4E174BF0C93E}" type="presOf" srcId="{6666B5A5-2CB8-484A-AD2E-641DCA7ADC0A}" destId="{73EE9AAD-3E7E-4049-B455-1462FF2223F3}" srcOrd="1" destOrd="0" presId="urn:microsoft.com/office/officeart/2005/8/layout/hierarchy2"/>
-    <dgm:cxn modelId="{BC5A4939-3E6B-48B4-9278-2580F5231787}" type="presOf" srcId="{62A3A169-F5B6-4A13-812F-BE970A4A5DE9}" destId="{DEB7C594-70D1-43E1-8B7E-B0829DEC0A9B}" srcOrd="0" destOrd="0" presId="urn:microsoft.com/office/officeart/2005/8/layout/hierarchy2"/>
-    <dgm:cxn modelId="{858050B3-9271-4133-8092-9017BCD52DF9}" type="presOf" srcId="{81DB7BA3-B790-4686-B949-686F79900D6D}" destId="{75A43648-EE7D-474A-886E-2D7ECB0953D5}" srcOrd="1" destOrd="0" presId="urn:microsoft.com/office/officeart/2005/8/layout/hierarchy2"/>
+    <dgm:cxn modelId="{D8757637-D238-4DAE-ADF2-235DABD05CAD}" type="presOf" srcId="{74330AB8-287E-4FF8-9BDC-3096630BA3BC}" destId="{8F478DDB-EC26-4356-83DB-7D13E9C95931}" srcOrd="0" destOrd="0" presId="urn:microsoft.com/office/officeart/2005/8/layout/hierarchy2"/>
+    <dgm:cxn modelId="{1DB512E8-8ADD-4721-B8EE-DFFBD5F5CD29}" srcId="{E43E9A9B-4D66-43F5-B645-21619868C9DE}" destId="{2D01B1DB-7C00-452A-8445-5BDF43BD0CA1}" srcOrd="2" destOrd="0" parTransId="{034A1E6B-75D0-45DD-B850-B35712B898DD}" sibTransId="{4EBF66D8-E969-4702-9DDF-B8D07C984015}"/>
+    <dgm:cxn modelId="{BC6B78F0-60DB-4778-B62E-818A2D7A8C97}" type="presOf" srcId="{034A1E6B-75D0-45DD-B850-B35712B898DD}" destId="{CA8EDC9E-F41C-484A-8179-590DF173E4DD}" srcOrd="1" destOrd="0" presId="urn:microsoft.com/office/officeart/2005/8/layout/hierarchy2"/>
+    <dgm:cxn modelId="{A70DD819-2ACE-480F-A1A7-0F7AFA5DD094}" type="presOf" srcId="{72409B20-3E2A-423F-8680-FFCC1541062E}" destId="{473839BC-4C1E-4D28-BB13-2A4244994B15}" srcOrd="1" destOrd="0" presId="urn:microsoft.com/office/officeart/2005/8/layout/hierarchy2"/>
+    <dgm:cxn modelId="{4C6DB630-7E61-4341-A1F6-9E6942C94EF3}" type="presOf" srcId="{CC187556-CD81-4951-AEC7-6D82757CB202}" destId="{85CB5C3F-9812-4E12-A9B5-B2CA8140151D}" srcOrd="0" destOrd="0" presId="urn:microsoft.com/office/officeart/2005/8/layout/hierarchy2"/>
+    <dgm:cxn modelId="{B4D973C3-1C9B-4BC4-912F-09085F5F433B}" srcId="{8414C488-FEF1-4561-AFF7-33F7C13BEA3F}" destId="{8F32FE94-9A51-41EA-9D2C-BA9100E1F50E}" srcOrd="0" destOrd="0" parTransId="{92CC0454-EDC5-4448-B511-967998EB9E53}" sibTransId="{FE64799E-9108-46C7-91AC-E19CCE2FAFFF}"/>
+    <dgm:cxn modelId="{EC280959-4167-4E10-9656-385A55456E5D}" type="presOf" srcId="{A3CB7E21-BD44-4F74-B22F-3EC37D7B94C9}" destId="{21DB986D-3C2C-496A-A39E-82A5D8DF32D2}" srcOrd="0" destOrd="0" presId="urn:microsoft.com/office/officeart/2005/8/layout/hierarchy2"/>
+    <dgm:cxn modelId="{62690AC3-D8BA-4612-836E-B27133CA8ECC}" srcId="{B579B0A1-61C3-4070-8519-1FACE43B031B}" destId="{83E83E72-6CE8-4BCC-93A2-EE2E3D6B8ACC}" srcOrd="0" destOrd="0" parTransId="{72409B20-3E2A-423F-8680-FFCC1541062E}" sibTransId="{BEE83E16-1EFB-4CDE-810C-CEA67061BCF6}"/>
+    <dgm:cxn modelId="{6054495C-791C-49DD-9A19-BE8C57348899}" type="presOf" srcId="{0F6E53A5-2ED7-46D2-9158-5CF0503E837F}" destId="{F6AF7D3B-8355-4ABE-B5CD-D5F7625D3E21}" srcOrd="0" destOrd="0" presId="urn:microsoft.com/office/officeart/2005/8/layout/hierarchy2"/>
+    <dgm:cxn modelId="{C3FFA2F2-366B-440E-9D7B-CF3E4E880356}" type="presOf" srcId="{915638FE-29DD-4A10-A2C4-1ED7511EC441}" destId="{4CFD77A3-B738-4334-8B84-981713541308}" srcOrd="0" destOrd="0" presId="urn:microsoft.com/office/officeart/2005/8/layout/hierarchy2"/>
+    <dgm:cxn modelId="{D152607E-8A7A-483A-9051-7799EF86AC54}" type="presOf" srcId="{5DFCD187-DD47-4707-99FA-AAABA151CF05}" destId="{485C9495-EBD4-489A-96A0-FEB5547CC979}" srcOrd="0" destOrd="0" presId="urn:microsoft.com/office/officeart/2005/8/layout/hierarchy2"/>
+    <dgm:cxn modelId="{4895603C-D3F2-4344-9FD8-422EB993BDCC}" srcId="{6B6D5126-C561-4111-93DD-0CA2623D6B72}" destId="{A6624367-E0B1-4253-8269-3D34B409FBF4}" srcOrd="0" destOrd="0" parTransId="{F15BBDEF-62FF-40E5-89A0-2A11B807F0C0}" sibTransId="{6884BC56-637D-4CFA-99B2-4BFE625E1D28}"/>
+    <dgm:cxn modelId="{00317729-DC08-4C07-9DC3-0F11872201A1}" type="presOf" srcId="{27510F09-B129-4D29-BCD3-A88F8CA294DB}" destId="{1F786FE7-68CC-43BA-9F2B-87B456B03197}" srcOrd="1" destOrd="0" presId="urn:microsoft.com/office/officeart/2005/8/layout/hierarchy2"/>
+    <dgm:cxn modelId="{1EB46739-548A-48E8-871F-F080C06C0DE1}" srcId="{5DFCD187-DD47-4707-99FA-AAABA151CF05}" destId="{3CE0621C-E351-440F-9008-197487B371C6}" srcOrd="3" destOrd="0" parTransId="{7BC45EE1-8B4B-4E14-92C4-F31B6824451D}" sibTransId="{3CB50CC4-9283-4866-891E-04FA8AE495D6}"/>
+    <dgm:cxn modelId="{AFEE96D9-31D1-4B9A-9F43-6BA6CEC60F7F}" type="presOf" srcId="{92CC0454-EDC5-4448-B511-967998EB9E53}" destId="{8D9271D9-B54B-4633-9013-38828A0F9040}" srcOrd="0" destOrd="0" presId="urn:microsoft.com/office/officeart/2005/8/layout/hierarchy2"/>
+    <dgm:cxn modelId="{BB0C2C71-E96D-4292-AEF3-0C585B6DE711}" type="presOf" srcId="{5E98E310-DBCB-4A3A-87F7-C42D94925DF7}" destId="{9FD8BCD6-46F5-4CAE-860A-0421FE0DC7F4}" srcOrd="0" destOrd="0" presId="urn:microsoft.com/office/officeart/2005/8/layout/hierarchy2"/>
+    <dgm:cxn modelId="{56AC80FF-B639-4EFC-8931-078E40B44E17}" srcId="{5DFCD187-DD47-4707-99FA-AAABA151CF05}" destId="{8414C488-FEF1-4561-AFF7-33F7C13BEA3F}" srcOrd="0" destOrd="0" parTransId="{62081BE5-4C7C-47C2-B39E-08D799A819ED}" sibTransId="{D88B13FA-8CF1-490D-998B-CFB0EFE76D12}"/>
+    <dgm:cxn modelId="{0042B892-8726-47C8-9237-9684397D8FD1}" srcId="{2D01B1DB-7C00-452A-8445-5BDF43BD0CA1}" destId="{CBB22360-AF1C-4CDF-AD89-14C8585E0079}" srcOrd="0" destOrd="0" parTransId="{27510F09-B129-4D29-BCD3-A88F8CA294DB}" sibTransId="{820D10C6-DEF3-4FD8-9643-EBCB2BA5BEC3}"/>
+    <dgm:cxn modelId="{7AAF2E2A-FD32-4C8C-9D49-8D23272EE698}" srcId="{E43E9A9B-4D66-43F5-B645-21619868C9DE}" destId="{7D782687-BCE4-4121-96CD-57182E06F5E9}" srcOrd="0" destOrd="0" parTransId="{9A7B6486-0D31-48FB-B109-46F53658212B}" sibTransId="{D65CCAA6-CCB3-4A8C-9947-191C88AAE45C}"/>
+    <dgm:cxn modelId="{09B9CC2F-65FD-4DEB-9C3E-6AC3A95C570D}" type="presOf" srcId="{BB48DC0D-13B4-4BAB-8E4C-4349AE295639}" destId="{9DBD3093-67C1-487C-9C78-0E3B08190DCF}" srcOrd="0" destOrd="0" presId="urn:microsoft.com/office/officeart/2005/8/layout/hierarchy2"/>
+    <dgm:cxn modelId="{6191F432-2BE7-4B21-A1DF-C9B03A19178F}" type="presOf" srcId="{27510F09-B129-4D29-BCD3-A88F8CA294DB}" destId="{14CA8DF0-F456-448A-82B2-FED3552877CA}" srcOrd="0" destOrd="0" presId="urn:microsoft.com/office/officeart/2005/8/layout/hierarchy2"/>
+    <dgm:cxn modelId="{4A5CCFED-7A7D-4C31-A6E7-75784C2AE090}" type="presOf" srcId="{7CEF8C66-3E96-4732-AABE-F1559D765B07}" destId="{6C0FA86E-9F75-4326-8274-AA61CC1A41B6}" srcOrd="0" destOrd="0" presId="urn:microsoft.com/office/officeart/2005/8/layout/hierarchy2"/>
+    <dgm:cxn modelId="{3C58090A-3978-4487-A354-D8CEBD6F9B66}" srcId="{83E83E72-6CE8-4BCC-93A2-EE2E3D6B8ACC}" destId="{CC187556-CD81-4951-AEC7-6D82757CB202}" srcOrd="0" destOrd="0" parTransId="{0F6E53A5-2ED7-46D2-9158-5CF0503E837F}" sibTransId="{FFD08761-BDCC-4632-AFDB-ADB79EA11623}"/>
+    <dgm:cxn modelId="{7B72C90E-93A5-4BF4-9A7D-6C3B3E97EC12}" type="presOf" srcId="{CBB22360-AF1C-4CDF-AD89-14C8585E0079}" destId="{C24C6F74-8CE1-449C-A52D-09E2E660ADE8}" srcOrd="0" destOrd="0" presId="urn:microsoft.com/office/officeart/2005/8/layout/hierarchy2"/>
+    <dgm:cxn modelId="{12473A31-A2D0-4DB2-AF4C-05B4CA3069CA}" srcId="{E43E9A9B-4D66-43F5-B645-21619868C9DE}" destId="{B579B0A1-61C3-4070-8519-1FACE43B031B}" srcOrd="1" destOrd="0" parTransId="{5798595C-3F3E-4E00-92A4-77FDAFEEEB32}" sibTransId="{63EE0807-228A-4132-A947-1BFC5A0E83A6}"/>
     <dgm:cxn modelId="{1411BD39-B70A-411A-B764-FAD3542B8067}" srcId="{5DFCD187-DD47-4707-99FA-AAABA151CF05}" destId="{E43E9A9B-4D66-43F5-B645-21619868C9DE}" srcOrd="1" destOrd="0" parTransId="{4B24C8D9-CF60-4C09-A6C6-A1DDE79A5992}" sibTransId="{22EAA258-ECD0-4279-8C3C-4CFB8F6CEE3C}"/>
-    <dgm:cxn modelId="{0042B892-8726-47C8-9237-9684397D8FD1}" srcId="{2D01B1DB-7C00-452A-8445-5BDF43BD0CA1}" destId="{CBB22360-AF1C-4CDF-AD89-14C8585E0079}" srcOrd="0" destOrd="0" parTransId="{27510F09-B129-4D29-BCD3-A88F8CA294DB}" sibTransId="{820D10C6-DEF3-4FD8-9643-EBCB2BA5BEC3}"/>
-    <dgm:cxn modelId="{35280239-B131-4BCE-9CF9-6118311FA4F4}" type="presOf" srcId="{3C1AF8B3-D95C-4467-BEB3-04365BAFDC88}" destId="{92802C0A-65EA-4D92-9E73-6DF569956CA5}" srcOrd="0" destOrd="0" presId="urn:microsoft.com/office/officeart/2005/8/layout/hierarchy2"/>
+    <dgm:cxn modelId="{128F09C6-77AE-4BD6-894D-AEDD7578D6AB}" type="presOf" srcId="{F15BBDEF-62FF-40E5-89A0-2A11B807F0C0}" destId="{9F0F4A17-2484-484B-A467-C118DFF39613}" srcOrd="1" destOrd="0" presId="urn:microsoft.com/office/officeart/2005/8/layout/hierarchy2"/>
+    <dgm:cxn modelId="{4EEFAF53-86DE-4CF2-8CBA-55E88B3C36B8}" type="presOf" srcId="{7EECA096-5B81-4992-82B7-B0E717E441DB}" destId="{F8AF3747-A7FE-47DF-9337-8F791C796CD2}" srcOrd="0" destOrd="0" presId="urn:microsoft.com/office/officeart/2005/8/layout/hierarchy2"/>
+    <dgm:cxn modelId="{92E4526C-582D-4F77-A193-48DCDC9FBE47}" type="presOf" srcId="{3CE0621C-E351-440F-9008-197487B371C6}" destId="{4481A364-A96C-41C4-ADA9-123ED0FE5D48}" srcOrd="0" destOrd="0" presId="urn:microsoft.com/office/officeart/2005/8/layout/hierarchy2"/>
+    <dgm:cxn modelId="{D16B08A2-7827-410D-8437-6448B4A9183D}" srcId="{5DFCD187-DD47-4707-99FA-AAABA151CF05}" destId="{5B4FE04F-7AB9-4B5B-B323-C6A3939B81EE}" srcOrd="2" destOrd="0" parTransId="{2F08D610-236F-478B-81F2-BBBC721A71C9}" sibTransId="{9D74EBF4-C37F-43E4-93D7-CF4143DF0B86}"/>
+    <dgm:cxn modelId="{86467306-9CE4-4CFC-AEA9-111AE7FB1D7F}" srcId="{62A3A169-F5B6-4A13-812F-BE970A4A5DE9}" destId="{5E98E310-DBCB-4A3A-87F7-C42D94925DF7}" srcOrd="0" destOrd="0" parTransId="{3C1AF8B3-D95C-4467-BEB3-04365BAFDC88}" sibTransId="{A3A3A55C-6DE3-48F0-932D-2F1DEBFB9719}"/>
     <dgm:cxn modelId="{BDDF9C5D-F416-44B5-A612-32BAA0426034}" srcId="{B579B0A1-61C3-4070-8519-1FACE43B031B}" destId="{602CC246-889F-46E0-965E-607EE9B6E81F}" srcOrd="1" destOrd="0" parTransId="{23DEC835-3AF2-45F7-A032-65A731EF63E2}" sibTransId="{2DFAA385-C40B-46D9-A865-74222C5628B0}"/>
-    <dgm:cxn modelId="{EF297A08-C774-4E2C-8D99-6373424CB633}" type="presOf" srcId="{1254C80E-8B2F-4F1B-B15F-059C775D9B62}" destId="{C497A930-FD6C-42BD-9FC1-29554B72E6AA}" srcOrd="1" destOrd="0" presId="urn:microsoft.com/office/officeart/2005/8/layout/hierarchy2"/>
-    <dgm:cxn modelId="{7E9C0A34-C6CF-4E7C-AFE6-A35B4CE58F8E}" type="presOf" srcId="{3CE0621C-E351-440F-9008-197487B371C6}" destId="{4481A364-A96C-41C4-ADA9-123ED0FE5D48}" srcOrd="0" destOrd="0" presId="urn:microsoft.com/office/officeart/2005/8/layout/hierarchy2"/>
-    <dgm:cxn modelId="{E3EF496E-8280-40E7-9560-46F255526BC4}" type="presOf" srcId="{81DB7BA3-B790-4686-B949-686F79900D6D}" destId="{F2C83672-C68F-4692-B03B-D947F722F56E}" srcOrd="0" destOrd="0" presId="urn:microsoft.com/office/officeart/2005/8/layout/hierarchy2"/>
-    <dgm:cxn modelId="{7FF34B06-E9D5-4980-812C-CA34A40F7BCB}" type="presOf" srcId="{CBB22360-AF1C-4CDF-AD89-14C8585E0079}" destId="{C24C6F74-8CE1-449C-A52D-09E2E660ADE8}" srcOrd="0" destOrd="0" presId="urn:microsoft.com/office/officeart/2005/8/layout/hierarchy2"/>
-    <dgm:cxn modelId="{8DD092B2-11C3-4D24-A686-871E82A26625}" type="presOf" srcId="{98AD3FED-39F4-4607-82FE-CDCEF99574E4}" destId="{51CDD1F7-D58E-49AB-9389-B15023396FB9}" srcOrd="0" destOrd="0" presId="urn:microsoft.com/office/officeart/2005/8/layout/hierarchy2"/>
-    <dgm:cxn modelId="{AC865193-E83C-431E-8C83-A6C64333F635}" type="presOf" srcId="{5798595C-3F3E-4E00-92A4-77FDAFEEEB32}" destId="{FB3ED77D-B811-48A9-8B07-1BEA79058CE3}" srcOrd="0" destOrd="0" presId="urn:microsoft.com/office/officeart/2005/8/layout/hierarchy2"/>
-    <dgm:cxn modelId="{B4D973C3-1C9B-4BC4-912F-09085F5F433B}" srcId="{8414C488-FEF1-4561-AFF7-33F7C13BEA3F}" destId="{8F32FE94-9A51-41EA-9D2C-BA9100E1F50E}" srcOrd="0" destOrd="0" parTransId="{92CC0454-EDC5-4448-B511-967998EB9E53}" sibTransId="{FE64799E-9108-46C7-91AC-E19CCE2FAFFF}"/>
-    <dgm:cxn modelId="{DACC505D-097F-460A-A55E-C4EE6AF93EDC}" type="presOf" srcId="{6666B5A5-2CB8-484A-AD2E-641DCA7ADC0A}" destId="{7A8556AC-BC78-425B-81BC-83636742F69D}" srcOrd="0" destOrd="0" presId="urn:microsoft.com/office/officeart/2005/8/layout/hierarchy2"/>
-    <dgm:cxn modelId="{86467306-9CE4-4CFC-AEA9-111AE7FB1D7F}" srcId="{62A3A169-F5B6-4A13-812F-BE970A4A5DE9}" destId="{5E98E310-DBCB-4A3A-87F7-C42D94925DF7}" srcOrd="0" destOrd="0" parTransId="{3C1AF8B3-D95C-4467-BEB3-04365BAFDC88}" sibTransId="{A3A3A55C-6DE3-48F0-932D-2F1DEBFB9719}"/>
-    <dgm:cxn modelId="{263F00F3-0658-431F-9E0C-17EBDB1F358C}" type="presOf" srcId="{5B4FE04F-7AB9-4B5B-B323-C6A3939B81EE}" destId="{1744C4D3-4FE7-455D-B812-AC299FB4F306}" srcOrd="0" destOrd="0" presId="urn:microsoft.com/office/officeart/2005/8/layout/hierarchy2"/>
-    <dgm:cxn modelId="{ACD28550-3A11-477C-BDBC-0C932EA6101B}" type="presOf" srcId="{1254C80E-8B2F-4F1B-B15F-059C775D9B62}" destId="{A932B6E9-FB45-46A4-80F2-9872258B47A1}" srcOrd="0" destOrd="0" presId="urn:microsoft.com/office/officeart/2005/8/layout/hierarchy2"/>
-    <dgm:cxn modelId="{73EA36F3-0FDB-4558-BB18-4062A3ED462C}" type="presOf" srcId="{A3CB7E21-BD44-4F74-B22F-3EC37D7B94C9}" destId="{05FA25C4-D2D3-4FE7-ABCD-F083570114F0}" srcOrd="1" destOrd="0" presId="urn:microsoft.com/office/officeart/2005/8/layout/hierarchy2"/>
-    <dgm:cxn modelId="{5F82EC78-01F5-4399-8EEA-A2283D34B41E}" type="presOf" srcId="{7463F1B8-EFD8-4A08-9BAB-D0EF18FB823F}" destId="{ED4CA93E-232A-4095-AFEF-E99FBBB1DF34}" srcOrd="0" destOrd="0" presId="urn:microsoft.com/office/officeart/2005/8/layout/hierarchy2"/>
-    <dgm:cxn modelId="{56AC80FF-B639-4EFC-8931-078E40B44E17}" srcId="{5DFCD187-DD47-4707-99FA-AAABA151CF05}" destId="{8414C488-FEF1-4561-AFF7-33F7C13BEA3F}" srcOrd="0" destOrd="0" parTransId="{62081BE5-4C7C-47C2-B39E-08D799A819ED}" sibTransId="{D88B13FA-8CF1-490D-998B-CFB0EFE76D12}"/>
-    <dgm:cxn modelId="{0EB62F6B-85B4-4B22-B0BF-648F3A9F7CCE}" type="presOf" srcId="{6F9D3476-0FEC-4DFF-B32F-BF8BE05A043C}" destId="{956D5AEF-EB2E-4571-8A03-DA204DE13A57}" srcOrd="0" destOrd="0" presId="urn:microsoft.com/office/officeart/2005/8/layout/hierarchy2"/>
-    <dgm:cxn modelId="{1FD689D7-2D6A-430D-8147-5FFC9BA981A0}" type="presOf" srcId="{CC187556-CD81-4951-AEC7-6D82757CB202}" destId="{85CB5C3F-9812-4E12-A9B5-B2CA8140151D}" srcOrd="0" destOrd="0" presId="urn:microsoft.com/office/officeart/2005/8/layout/hierarchy2"/>
-    <dgm:cxn modelId="{4895603C-D3F2-4344-9FD8-422EB993BDCC}" srcId="{6B6D5126-C561-4111-93DD-0CA2623D6B72}" destId="{A6624367-E0B1-4253-8269-3D34B409FBF4}" srcOrd="0" destOrd="0" parTransId="{F15BBDEF-62FF-40E5-89A0-2A11B807F0C0}" sibTransId="{6884BC56-637D-4CFA-99B2-4BFE625E1D28}"/>
-    <dgm:cxn modelId="{F007B19B-FCA2-436A-BD5D-4F15052615EF}" type="presOf" srcId="{F15BBDEF-62FF-40E5-89A0-2A11B807F0C0}" destId="{9F0F4A17-2484-484B-A467-C118DFF39613}" srcOrd="1" destOrd="0" presId="urn:microsoft.com/office/officeart/2005/8/layout/hierarchy2"/>
-    <dgm:cxn modelId="{721A4469-7E26-4CD7-BEEE-67FBCDC29154}" type="presOf" srcId="{27510F09-B129-4D29-BCD3-A88F8CA294DB}" destId="{14CA8DF0-F456-448A-82B2-FED3552877CA}" srcOrd="0" destOrd="0" presId="urn:microsoft.com/office/officeart/2005/8/layout/hierarchy2"/>
-    <dgm:cxn modelId="{B026E3A8-E888-463C-8E34-990AF84AE9C1}" type="presOf" srcId="{9A7B6486-0D31-48FB-B109-46F53658212B}" destId="{C608932A-BFDB-40EF-8A92-2D5FBB623973}" srcOrd="1" destOrd="0" presId="urn:microsoft.com/office/officeart/2005/8/layout/hierarchy2"/>
-    <dgm:cxn modelId="{6A1FD6A6-BB12-4BFF-B3F9-C17401441881}" type="presOf" srcId="{8F32FE94-9A51-41EA-9D2C-BA9100E1F50E}" destId="{0A215BC3-7D84-4097-ABF5-09914AF4EB84}" srcOrd="0" destOrd="0" presId="urn:microsoft.com/office/officeart/2005/8/layout/hierarchy2"/>
-    <dgm:cxn modelId="{F0AAEC69-5EDB-4B3F-8F54-AA3C1E83D46B}" type="presOf" srcId="{83E83E72-6CE8-4BCC-93A2-EE2E3D6B8ACC}" destId="{00555A06-2FD9-4A99-AD9F-F83329438ACA}" srcOrd="0" destOrd="0" presId="urn:microsoft.com/office/officeart/2005/8/layout/hierarchy2"/>
-    <dgm:cxn modelId="{EDCBFE94-CA6C-4BFA-962D-82ECF8BF4F84}" type="presOf" srcId="{7CEF8C66-3E96-4732-AABE-F1559D765B07}" destId="{6C0FA86E-9F75-4326-8274-AA61CC1A41B6}" srcOrd="0" destOrd="0" presId="urn:microsoft.com/office/officeart/2005/8/layout/hierarchy2"/>
-    <dgm:cxn modelId="{D16B08A2-7827-410D-8437-6448B4A9183D}" srcId="{5DFCD187-DD47-4707-99FA-AAABA151CF05}" destId="{5B4FE04F-7AB9-4B5B-B323-C6A3939B81EE}" srcOrd="2" destOrd="0" parTransId="{2F08D610-236F-478B-81F2-BBBC721A71C9}" sibTransId="{9D74EBF4-C37F-43E4-93D7-CF4143DF0B86}"/>
-    <dgm:cxn modelId="{4C92C12C-E474-41C2-82F2-A335FF986103}" type="presOf" srcId="{9A7B6486-0D31-48FB-B109-46F53658212B}" destId="{18514BA5-D79C-40AF-8ACA-908A22976E13}" srcOrd="0" destOrd="0" presId="urn:microsoft.com/office/officeart/2005/8/layout/hierarchy2"/>
-    <dgm:cxn modelId="{27F2308E-BAB8-4188-8303-5685FEACD871}" type="presOf" srcId="{A3CB7E21-BD44-4F74-B22F-3EC37D7B94C9}" destId="{21DB986D-3C2C-496A-A39E-82A5D8DF32D2}" srcOrd="0" destOrd="0" presId="urn:microsoft.com/office/officeart/2005/8/layout/hierarchy2"/>
-    <dgm:cxn modelId="{7AC7DCCC-5A27-4904-B870-4F14FC066411}" type="presOf" srcId="{602CC246-889F-46E0-965E-607EE9B6E81F}" destId="{5BBD5DF3-4F20-4111-8467-344D02247EF3}" srcOrd="0" destOrd="0" presId="urn:microsoft.com/office/officeart/2005/8/layout/hierarchy2"/>
+    <dgm:cxn modelId="{436473A8-C6CB-4AFC-9A0F-91168CBEEA11}" type="presOf" srcId="{1254C80E-8B2F-4F1B-B15F-059C775D9B62}" destId="{C497A930-FD6C-42BD-9FC1-29554B72E6AA}" srcOrd="1" destOrd="0" presId="urn:microsoft.com/office/officeart/2005/8/layout/hierarchy2"/>
+    <dgm:cxn modelId="{D229C793-385B-4F45-930B-385E8EE68EBD}" type="presOf" srcId="{7463F1B8-EFD8-4A08-9BAB-D0EF18FB823F}" destId="{9A2D1AF2-3E54-4703-8FBA-80F1631FB709}" srcOrd="1" destOrd="0" presId="urn:microsoft.com/office/officeart/2005/8/layout/hierarchy2"/>
+    <dgm:cxn modelId="{2DF6D830-E809-473F-AB6D-2A3E2E048998}" srcId="{5B4FE04F-7AB9-4B5B-B323-C6A3939B81EE}" destId="{62A3A169-F5B6-4A13-812F-BE970A4A5DE9}" srcOrd="0" destOrd="0" parTransId="{A3CB7E21-BD44-4F74-B22F-3EC37D7B94C9}" sibTransId="{900F1F1A-4819-476B-A8D4-1824AE5166B3}"/>
     <dgm:cxn modelId="{421A3AA6-6ACC-4117-99A7-44FE58522A93}" srcId="{2D01B1DB-7C00-452A-8445-5BDF43BD0CA1}" destId="{6F9D3476-0FEC-4DFF-B32F-BF8BE05A043C}" srcOrd="1" destOrd="0" parTransId="{915638FE-29DD-4A10-A2C4-1ED7511EC441}" sibTransId="{5B393386-21EF-43D4-9D21-43A5E6C890BF}"/>
-    <dgm:cxn modelId="{318311CB-91C5-4A12-B15C-9D04CA52091A}" srcId="{7D782687-BCE4-4121-96CD-57182E06F5E9}" destId="{6B6D5126-C561-4111-93DD-0CA2623D6B72}" srcOrd="0" destOrd="0" parTransId="{7CEF8C66-3E96-4732-AABE-F1559D765B07}" sibTransId="{520BC912-BF21-4004-B94B-7940755F26AA}"/>
-    <dgm:cxn modelId="{FC02404E-088B-426E-9189-2103CDE23E8D}" type="presOf" srcId="{0F6E53A5-2ED7-46D2-9158-5CF0503E837F}" destId="{E98F7FFC-0B0D-4A85-80D5-B14B61AA10F6}" srcOrd="1" destOrd="0" presId="urn:microsoft.com/office/officeart/2005/8/layout/hierarchy2"/>
-    <dgm:cxn modelId="{7AAF2E2A-FD32-4C8C-9D49-8D23272EE698}" srcId="{E43E9A9B-4D66-43F5-B645-21619868C9DE}" destId="{7D782687-BCE4-4121-96CD-57182E06F5E9}" srcOrd="0" destOrd="0" parTransId="{9A7B6486-0D31-48FB-B109-46F53658212B}" sibTransId="{D65CCAA6-CCB3-4A8C-9947-191C88AAE45C}"/>
-    <dgm:cxn modelId="{484327B6-B1B2-45BD-8A0D-67C3D98F1F05}" type="presOf" srcId="{A6624367-E0B1-4253-8269-3D34B409FBF4}" destId="{7C422EAF-D355-48BA-BC9B-1682B86744C5}" srcOrd="0" destOrd="0" presId="urn:microsoft.com/office/officeart/2005/8/layout/hierarchy2"/>
-    <dgm:cxn modelId="{890E143B-7C15-4A36-93BE-395DE7921E35}" type="presOf" srcId="{92CC0454-EDC5-4448-B511-967998EB9E53}" destId="{DE0846C6-884C-4AAF-A6FC-B7C965DB40A2}" srcOrd="1" destOrd="0" presId="urn:microsoft.com/office/officeart/2005/8/layout/hierarchy2"/>
-    <dgm:cxn modelId="{1EB46739-548A-48E8-871F-F080C06C0DE1}" srcId="{5DFCD187-DD47-4707-99FA-AAABA151CF05}" destId="{3CE0621C-E351-440F-9008-197487B371C6}" srcOrd="3" destOrd="0" parTransId="{7BC45EE1-8B4B-4E14-92C4-F31B6824451D}" sibTransId="{3CB50CC4-9283-4866-891E-04FA8AE495D6}"/>
-    <dgm:cxn modelId="{67B13BDF-D11E-4C0B-800A-1F4C4C168A24}" srcId="{3CE0621C-E351-440F-9008-197487B371C6}" destId="{6D1B441D-D27A-47C4-85F4-D9E48DEAC3F7}" srcOrd="0" destOrd="0" parTransId="{1254C80E-8B2F-4F1B-B15F-059C775D9B62}" sibTransId="{4B554935-87FA-4590-B25A-561808A858AC}"/>
-    <dgm:cxn modelId="{12473A31-A2D0-4DB2-AF4C-05B4CA3069CA}" srcId="{E43E9A9B-4D66-43F5-B645-21619868C9DE}" destId="{B579B0A1-61C3-4070-8519-1FACE43B031B}" srcOrd="1" destOrd="0" parTransId="{5798595C-3F3E-4E00-92A4-77FDAFEEEB32}" sibTransId="{63EE0807-228A-4132-A947-1BFC5A0E83A6}"/>
-    <dgm:cxn modelId="{7433D764-A105-43DA-95F6-722486D6B066}" type="presOf" srcId="{F15BBDEF-62FF-40E5-89A0-2A11B807F0C0}" destId="{2CD93A4A-310A-46E8-9A49-831A3713689C}" srcOrd="0" destOrd="0" presId="urn:microsoft.com/office/officeart/2005/8/layout/hierarchy2"/>
-    <dgm:cxn modelId="{2DF6D830-E809-473F-AB6D-2A3E2E048998}" srcId="{5B4FE04F-7AB9-4B5B-B323-C6A3939B81EE}" destId="{62A3A169-F5B6-4A13-812F-BE970A4A5DE9}" srcOrd="0" destOrd="0" parTransId="{A3CB7E21-BD44-4F74-B22F-3EC37D7B94C9}" sibTransId="{900F1F1A-4819-476B-A8D4-1824AE5166B3}"/>
-    <dgm:cxn modelId="{F249F9D2-7F52-4C80-BEBD-C5C433C8507D}" type="presOf" srcId="{034A1E6B-75D0-45DD-B850-B35712B898DD}" destId="{171DDF2D-F081-40D4-B94A-0306A3E8C0B0}" srcOrd="0" destOrd="0" presId="urn:microsoft.com/office/officeart/2005/8/layout/hierarchy2"/>
-    <dgm:cxn modelId="{7147ADCD-E01D-4E2B-9385-0F981B3AD885}" type="presOf" srcId="{915638FE-29DD-4A10-A2C4-1ED7511EC441}" destId="{4CFD77A3-B738-4334-8B84-981713541308}" srcOrd="0" destOrd="0" presId="urn:microsoft.com/office/officeart/2005/8/layout/hierarchy2"/>
-    <dgm:cxn modelId="{56F11F80-AECF-4254-9552-C3A6A7218B84}" type="presOf" srcId="{5E98E310-DBCB-4A3A-87F7-C42D94925DF7}" destId="{9FD8BCD6-46F5-4CAE-860A-0421FE0DC7F4}" srcOrd="0" destOrd="0" presId="urn:microsoft.com/office/officeart/2005/8/layout/hierarchy2"/>
-    <dgm:cxn modelId="{01FD6150-8B0B-45EC-B599-A45631ADD12D}" type="presOf" srcId="{2D01B1DB-7C00-452A-8445-5BDF43BD0CA1}" destId="{EA336BF7-745F-46FB-B9A3-749E2CB12355}" srcOrd="0" destOrd="0" presId="urn:microsoft.com/office/officeart/2005/8/layout/hierarchy2"/>
-    <dgm:cxn modelId="{F31ACCA5-FA12-4E2B-9F82-5997E7DAA175}" type="presOf" srcId="{BB48DC0D-13B4-4BAB-8E4C-4349AE295639}" destId="{9DBD3093-67C1-487C-9C78-0E3B08190DCF}" srcOrd="0" destOrd="0" presId="urn:microsoft.com/office/officeart/2005/8/layout/hierarchy2"/>
-    <dgm:cxn modelId="{08820D11-0E78-4179-BBB7-C65812AD2A75}" type="presOf" srcId="{034A1E6B-75D0-45DD-B850-B35712B898DD}" destId="{CA8EDC9E-F41C-484A-8179-590DF173E4DD}" srcOrd="1" destOrd="0" presId="urn:microsoft.com/office/officeart/2005/8/layout/hierarchy2"/>
-    <dgm:cxn modelId="{783F8F2E-A2FC-4F6A-B4E3-ABCFE7520D92}" type="presOf" srcId="{E43E9A9B-4D66-43F5-B645-21619868C9DE}" destId="{7BEEDCCC-8708-406E-A2EB-909A973ECAEA}" srcOrd="0" destOrd="0" presId="urn:microsoft.com/office/officeart/2005/8/layout/hierarchy2"/>
-    <dgm:cxn modelId="{82FFCDCB-B7F6-4CF0-AB2A-CBD618FC5409}" type="presOf" srcId="{7463F1B8-EFD8-4A08-9BAB-D0EF18FB823F}" destId="{9A2D1AF2-3E54-4703-8FBA-80F1631FB709}" srcOrd="1" destOrd="0" presId="urn:microsoft.com/office/officeart/2005/8/layout/hierarchy2"/>
-    <dgm:cxn modelId="{0CFF3771-2D80-4FC7-90D6-D00101496163}" type="presOf" srcId="{23DEC835-3AF2-45F7-A032-65A731EF63E2}" destId="{9245985C-37D1-4F1A-94B3-2E003B2EE625}" srcOrd="1" destOrd="0" presId="urn:microsoft.com/office/officeart/2005/8/layout/hierarchy2"/>
-    <dgm:cxn modelId="{D4BC8947-0CF1-4971-A52F-CAA8819AFC40}" type="presOf" srcId="{27510F09-B129-4D29-BCD3-A88F8CA294DB}" destId="{1F786FE7-68CC-43BA-9F2B-87B456B03197}" srcOrd="1" destOrd="0" presId="urn:microsoft.com/office/officeart/2005/8/layout/hierarchy2"/>
-    <dgm:cxn modelId="{95B54F7D-E610-4859-881B-8B9D75C6E8AF}" type="presOf" srcId="{92CC0454-EDC5-4448-B511-967998EB9E53}" destId="{8D9271D9-B54B-4633-9013-38828A0F9040}" srcOrd="0" destOrd="0" presId="urn:microsoft.com/office/officeart/2005/8/layout/hierarchy2"/>
-    <dgm:cxn modelId="{1DB512E8-8ADD-4721-B8EE-DFFBD5F5CD29}" srcId="{E43E9A9B-4D66-43F5-B645-21619868C9DE}" destId="{2D01B1DB-7C00-452A-8445-5BDF43BD0CA1}" srcOrd="2" destOrd="0" parTransId="{034A1E6B-75D0-45DD-B850-B35712B898DD}" sibTransId="{4EBF66D8-E969-4702-9DDF-B8D07C984015}"/>
-    <dgm:cxn modelId="{B514B681-8922-4755-8D65-50141E05C72D}" type="presOf" srcId="{98AD3FED-39F4-4607-82FE-CDCEF99574E4}" destId="{26D0A0AC-A54C-493D-82E8-790E6A4AF07B}" srcOrd="1" destOrd="0" presId="urn:microsoft.com/office/officeart/2005/8/layout/hierarchy2"/>
-    <dgm:cxn modelId="{6BF19EB0-8BBD-4641-9143-EF567C7A6434}" type="presOf" srcId="{E277B482-3863-4CBE-8A8C-6E31D8CCC412}" destId="{F22B90DA-C344-4E15-B710-1F6B9D94E036}" srcOrd="0" destOrd="0" presId="urn:microsoft.com/office/officeart/2005/8/layout/hierarchy2"/>
-    <dgm:cxn modelId="{3BA18895-F77E-4EAC-9BD0-3F7AEFC74E8E}" type="presOf" srcId="{72409B20-3E2A-423F-8680-FFCC1541062E}" destId="{473839BC-4C1E-4D28-BB13-2A4244994B15}" srcOrd="1" destOrd="0" presId="urn:microsoft.com/office/officeart/2005/8/layout/hierarchy2"/>
-    <dgm:cxn modelId="{F0BA7B86-DA2B-40FA-A38B-4B5B35337D78}" type="presOf" srcId="{7CEF8C66-3E96-4732-AABE-F1559D765B07}" destId="{E8A0E801-350A-4979-97D2-002C0A1283CD}" srcOrd="1" destOrd="0" presId="urn:microsoft.com/office/officeart/2005/8/layout/hierarchy2"/>
-    <dgm:cxn modelId="{F5129BA9-ED3B-435C-8CD4-EB2E23817C57}" srcId="{8F32FE94-9A51-41EA-9D2C-BA9100E1F50E}" destId="{7EECA096-5B81-4992-82B7-B0E717E441DB}" srcOrd="0" destOrd="0" parTransId="{98AD3FED-39F4-4607-82FE-CDCEF99574E4}" sibTransId="{3826638E-6FAC-4FFA-B245-B0AA079ECD88}"/>
-    <dgm:cxn modelId="{77395450-A811-4A67-87E2-8B35450BF18B}" type="presOf" srcId="{7D782687-BCE4-4121-96CD-57182E06F5E9}" destId="{01C1FCDE-07FC-4E5A-9B6C-161EE1F2D26B}" srcOrd="0" destOrd="0" presId="urn:microsoft.com/office/officeart/2005/8/layout/hierarchy2"/>
-    <dgm:cxn modelId="{799AA3E7-2B97-49D0-AF4A-023AA102C812}" type="presOf" srcId="{6B6D5126-C561-4111-93DD-0CA2623D6B72}" destId="{6EC94E3A-2FEF-4147-AFEC-8EBCDD22A098}" srcOrd="0" destOrd="0" presId="urn:microsoft.com/office/officeart/2005/8/layout/hierarchy2"/>
-    <dgm:cxn modelId="{2BC25045-1281-4311-B18D-8CBEE29A5E7E}" type="presOf" srcId="{74330AB8-287E-4FF8-9BDC-3096630BA3BC}" destId="{8F478DDB-EC26-4356-83DB-7D13E9C95931}" srcOrd="0" destOrd="0" presId="urn:microsoft.com/office/officeart/2005/8/layout/hierarchy2"/>
-    <dgm:cxn modelId="{7F724E1A-2965-48A3-AB02-91AC2DC1290A}" type="presOf" srcId="{3C1AF8B3-D95C-4467-BEB3-04365BAFDC88}" destId="{4AE4E8DE-12DF-4CF2-B55B-201045D960BA}" srcOrd="1" destOrd="0" presId="urn:microsoft.com/office/officeart/2005/8/layout/hierarchy2"/>
-    <dgm:cxn modelId="{B8ECE0E0-7001-480B-AA93-651CF23EB0A6}" type="presOf" srcId="{5798595C-3F3E-4E00-92A4-77FDAFEEEB32}" destId="{2B57ECC7-699A-4251-A463-9E6D5A637C8E}" srcOrd="1" destOrd="0" presId="urn:microsoft.com/office/officeart/2005/8/layout/hierarchy2"/>
-    <dgm:cxn modelId="{2E4364FF-931A-449D-987A-2F9A78F1DAC1}" type="presOf" srcId="{72409B20-3E2A-423F-8680-FFCC1541062E}" destId="{BCDDC102-F0FD-4E25-91E5-2784DB88CC47}" srcOrd="0" destOrd="0" presId="urn:microsoft.com/office/officeart/2005/8/layout/hierarchy2"/>
-    <dgm:cxn modelId="{3C58090A-3978-4487-A354-D8CEBD6F9B66}" srcId="{83E83E72-6CE8-4BCC-93A2-EE2E3D6B8ACC}" destId="{CC187556-CD81-4951-AEC7-6D82757CB202}" srcOrd="0" destOrd="0" parTransId="{0F6E53A5-2ED7-46D2-9158-5CF0503E837F}" sibTransId="{FFD08761-BDCC-4632-AFDB-ADB79EA11623}"/>
-    <dgm:cxn modelId="{7F38090C-0743-43F6-8A1F-B859FC1A5FB8}" type="presOf" srcId="{5DFCD187-DD47-4707-99FA-AAABA151CF05}" destId="{485C9495-EBD4-489A-96A0-FEB5547CC979}" srcOrd="0" destOrd="0" presId="urn:microsoft.com/office/officeart/2005/8/layout/hierarchy2"/>
-    <dgm:cxn modelId="{CE4A95E6-986F-428B-BFB7-2D4F898AABB3}" type="presOf" srcId="{915638FE-29DD-4A10-A2C4-1ED7511EC441}" destId="{106221AC-8D65-45ED-AD08-0CD62241235F}" srcOrd="1" destOrd="0" presId="urn:microsoft.com/office/officeart/2005/8/layout/hierarchy2"/>
-    <dgm:cxn modelId="{ED792D00-773E-44E5-BB85-D7FD50ACFF52}" type="presOf" srcId="{23DEC835-3AF2-45F7-A032-65A731EF63E2}" destId="{D9328958-863D-494A-9266-20D6B3A41AD5}" srcOrd="0" destOrd="0" presId="urn:microsoft.com/office/officeart/2005/8/layout/hierarchy2"/>
-    <dgm:cxn modelId="{78C8AF02-7064-4FF7-B79D-FB38E053E3B1}" type="presOf" srcId="{8414C488-FEF1-4561-AFF7-33F7C13BEA3F}" destId="{85791AF4-2875-4CE4-8BBA-F3534030C565}" srcOrd="0" destOrd="0" presId="urn:microsoft.com/office/officeart/2005/8/layout/hierarchy2"/>
-    <dgm:cxn modelId="{F3BCE930-EEA7-4697-89F9-97B0589306C2}" srcId="{CBB22360-AF1C-4CDF-AD89-14C8585E0079}" destId="{BB48DC0D-13B4-4BAB-8E4C-4349AE295639}" srcOrd="0" destOrd="0" parTransId="{81DB7BA3-B790-4686-B949-686F79900D6D}" sibTransId="{64F47DE0-357C-46F4-8E42-B836A053031B}"/>
-    <dgm:cxn modelId="{CDF5EDB7-927F-498C-8CB1-595FB5F3009D}" type="presOf" srcId="{6D1B441D-D27A-47C4-85F4-D9E48DEAC3F7}" destId="{F889C8C2-0B9B-4CB2-A5C2-7CF86B0E40D3}" srcOrd="0" destOrd="0" presId="urn:microsoft.com/office/officeart/2005/8/layout/hierarchy2"/>
+    <dgm:cxn modelId="{F90AC39F-B1F3-4F8D-9BD8-F176AAE92336}" type="presOf" srcId="{A3CB7E21-BD44-4F74-B22F-3EC37D7B94C9}" destId="{05FA25C4-D2D3-4FE7-ABCD-F083570114F0}" srcOrd="1" destOrd="0" presId="urn:microsoft.com/office/officeart/2005/8/layout/hierarchy2"/>
+    <dgm:cxn modelId="{2D15A57A-D5BE-4D82-9439-D2A9FB6F0915}" type="presOf" srcId="{81DB7BA3-B790-4686-B949-686F79900D6D}" destId="{75A43648-EE7D-474A-886E-2D7ECB0953D5}" srcOrd="1" destOrd="0" presId="urn:microsoft.com/office/officeart/2005/8/layout/hierarchy2"/>
+    <dgm:cxn modelId="{691C55F5-298E-436E-A9D1-829DD0BB4632}" type="presOf" srcId="{5B4FE04F-7AB9-4B5B-B323-C6A3939B81EE}" destId="{1744C4D3-4FE7-455D-B812-AC299FB4F306}" srcOrd="0" destOrd="0" presId="urn:microsoft.com/office/officeart/2005/8/layout/hierarchy2"/>
     <dgm:cxn modelId="{A8944085-4909-444C-BB92-D64A2F060306}" srcId="{7EECA096-5B81-4992-82B7-B0E717E441DB}" destId="{74330AB8-287E-4FF8-9BDC-3096630BA3BC}" srcOrd="0" destOrd="0" parTransId="{7463F1B8-EFD8-4A08-9BAB-D0EF18FB823F}" sibTransId="{498CDCF7-A8CF-40CC-82A9-B62F968C3DC9}"/>
     <dgm:cxn modelId="{B5D5F025-2EFF-421A-BC26-0DF8E56E2AF7}" srcId="{6D1B441D-D27A-47C4-85F4-D9E48DEAC3F7}" destId="{E277B482-3863-4CBE-8A8C-6E31D8CCC412}" srcOrd="0" destOrd="0" parTransId="{6666B5A5-2CB8-484A-AD2E-641DCA7ADC0A}" sibTransId="{8B7B30BE-3417-4D90-AF2A-FD514C69929B}"/>
-    <dgm:cxn modelId="{62690AC3-D8BA-4612-836E-B27133CA8ECC}" srcId="{B579B0A1-61C3-4070-8519-1FACE43B031B}" destId="{83E83E72-6CE8-4BCC-93A2-EE2E3D6B8ACC}" srcOrd="0" destOrd="0" parTransId="{72409B20-3E2A-423F-8680-FFCC1541062E}" sibTransId="{BEE83E16-1EFB-4CDE-810C-CEA67061BCF6}"/>
-    <dgm:cxn modelId="{D3E1BA30-1BC9-412C-B1B3-264566C04276}" type="presOf" srcId="{B579B0A1-61C3-4070-8519-1FACE43B031B}" destId="{DE723818-EB86-4482-B310-FB6192204267}" srcOrd="0" destOrd="0" presId="urn:microsoft.com/office/officeart/2005/8/layout/hierarchy2"/>
-    <dgm:cxn modelId="{53B6BDDA-3837-49CE-92B0-D6B221BE520C}" type="presOf" srcId="{0F6E53A5-2ED7-46D2-9158-5CF0503E837F}" destId="{F6AF7D3B-8355-4ABE-B5CD-D5F7625D3E21}" srcOrd="0" destOrd="0" presId="urn:microsoft.com/office/officeart/2005/8/layout/hierarchy2"/>
-    <dgm:cxn modelId="{51C528EC-0B93-49AA-B41F-02FE22688EA7}" type="presParOf" srcId="{485C9495-EBD4-489A-96A0-FEB5547CC979}" destId="{ECC12FF6-B544-4492-9234-DC389DFF9434}" srcOrd="0" destOrd="0" presId="urn:microsoft.com/office/officeart/2005/8/layout/hierarchy2"/>
-    <dgm:cxn modelId="{FD2A2FED-E691-4C8C-B646-0912FB5997FC}" type="presParOf" srcId="{ECC12FF6-B544-4492-9234-DC389DFF9434}" destId="{85791AF4-2875-4CE4-8BBA-F3534030C565}" srcOrd="0" destOrd="0" presId="urn:microsoft.com/office/officeart/2005/8/layout/hierarchy2"/>
-    <dgm:cxn modelId="{9BF1B564-5660-40AD-BB8A-0E0B2C46FAF1}" type="presParOf" srcId="{ECC12FF6-B544-4492-9234-DC389DFF9434}" destId="{0DAB7246-168A-47DD-A011-D484CCC0396F}" srcOrd="1" destOrd="0" presId="urn:microsoft.com/office/officeart/2005/8/layout/hierarchy2"/>
-    <dgm:cxn modelId="{BAEC0F62-FB45-466F-8392-7DD7ACC82CBF}" type="presParOf" srcId="{0DAB7246-168A-47DD-A011-D484CCC0396F}" destId="{8D9271D9-B54B-4633-9013-38828A0F9040}" srcOrd="0" destOrd="0" presId="urn:microsoft.com/office/officeart/2005/8/layout/hierarchy2"/>
-    <dgm:cxn modelId="{C736FB26-007E-4FC7-8525-F090E52FE415}" type="presParOf" srcId="{8D9271D9-B54B-4633-9013-38828A0F9040}" destId="{DE0846C6-884C-4AAF-A6FC-B7C965DB40A2}" srcOrd="0" destOrd="0" presId="urn:microsoft.com/office/officeart/2005/8/layout/hierarchy2"/>
-    <dgm:cxn modelId="{3D5EAF31-1545-439D-BFE8-367DFEB23F2B}" type="presParOf" srcId="{0DAB7246-168A-47DD-A011-D484CCC0396F}" destId="{4C2525D6-C61F-48F7-975F-8693465B9D45}" srcOrd="1" destOrd="0" presId="urn:microsoft.com/office/officeart/2005/8/layout/hierarchy2"/>
-    <dgm:cxn modelId="{6647F782-6595-4760-89A9-A98A87C9B10E}" type="presParOf" srcId="{4C2525D6-C61F-48F7-975F-8693465B9D45}" destId="{0A215BC3-7D84-4097-ABF5-09914AF4EB84}" srcOrd="0" destOrd="0" presId="urn:microsoft.com/office/officeart/2005/8/layout/hierarchy2"/>
-    <dgm:cxn modelId="{32E00B76-DE71-4B95-A68A-C5B18170DD8D}" type="presParOf" srcId="{4C2525D6-C61F-48F7-975F-8693465B9D45}" destId="{1B886440-EC2E-4F99-9C28-EFA42CFEBEC2}" srcOrd="1" destOrd="0" presId="urn:microsoft.com/office/officeart/2005/8/layout/hierarchy2"/>
-    <dgm:cxn modelId="{20A7CC42-6BF6-409D-96B5-41DDD33E27F8}" type="presParOf" srcId="{1B886440-EC2E-4F99-9C28-EFA42CFEBEC2}" destId="{51CDD1F7-D58E-49AB-9389-B15023396FB9}" srcOrd="0" destOrd="0" presId="urn:microsoft.com/office/officeart/2005/8/layout/hierarchy2"/>
-    <dgm:cxn modelId="{C488DB9B-B29C-4647-8D38-726E05A9A8AA}" type="presParOf" srcId="{51CDD1F7-D58E-49AB-9389-B15023396FB9}" destId="{26D0A0AC-A54C-493D-82E8-790E6A4AF07B}" srcOrd="0" destOrd="0" presId="urn:microsoft.com/office/officeart/2005/8/layout/hierarchy2"/>
-    <dgm:cxn modelId="{6AA4FBDD-0B19-48D4-AC9E-5F1B1CC7A9FE}" type="presParOf" srcId="{1B886440-EC2E-4F99-9C28-EFA42CFEBEC2}" destId="{9E985DF7-84E4-468E-971B-A33E4270DFD3}" srcOrd="1" destOrd="0" presId="urn:microsoft.com/office/officeart/2005/8/layout/hierarchy2"/>
-    <dgm:cxn modelId="{315EAE73-8474-49F4-BDBD-FDF5303BCC79}" type="presParOf" srcId="{9E985DF7-84E4-468E-971B-A33E4270DFD3}" destId="{F8AF3747-A7FE-47DF-9337-8F791C796CD2}" srcOrd="0" destOrd="0" presId="urn:microsoft.com/office/officeart/2005/8/layout/hierarchy2"/>
-    <dgm:cxn modelId="{039CF1F5-5DEC-458D-88E5-A97A94B1529B}" type="presParOf" srcId="{9E985DF7-84E4-468E-971B-A33E4270DFD3}" destId="{A9DF78DB-68E9-4D5E-8808-ABDF47D0EB12}" srcOrd="1" destOrd="0" presId="urn:microsoft.com/office/officeart/2005/8/layout/hierarchy2"/>
-    <dgm:cxn modelId="{179E4B8B-5661-4205-9C7B-90FAA9E182A1}" type="presParOf" srcId="{A9DF78DB-68E9-4D5E-8808-ABDF47D0EB12}" destId="{ED4CA93E-232A-4095-AFEF-E99FBBB1DF34}" srcOrd="0" destOrd="0" presId="urn:microsoft.com/office/officeart/2005/8/layout/hierarchy2"/>
-    <dgm:cxn modelId="{13383011-BDA4-4225-9FB6-7D1DE0F9F922}" type="presParOf" srcId="{ED4CA93E-232A-4095-AFEF-E99FBBB1DF34}" destId="{9A2D1AF2-3E54-4703-8FBA-80F1631FB709}" srcOrd="0" destOrd="0" presId="urn:microsoft.com/office/officeart/2005/8/layout/hierarchy2"/>
-    <dgm:cxn modelId="{A80464EE-F38E-4A38-A9BC-473356262C66}" type="presParOf" srcId="{A9DF78DB-68E9-4D5E-8808-ABDF47D0EB12}" destId="{568DBEE5-5F3C-4DE9-9C7D-24C823E33B5A}" srcOrd="1" destOrd="0" presId="urn:microsoft.com/office/officeart/2005/8/layout/hierarchy2"/>
-    <dgm:cxn modelId="{C78DBCCE-15A5-4601-858B-40063E60A3AC}" type="presParOf" srcId="{568DBEE5-5F3C-4DE9-9C7D-24C823E33B5A}" destId="{8F478DDB-EC26-4356-83DB-7D13E9C95931}" srcOrd="0" destOrd="0" presId="urn:microsoft.com/office/officeart/2005/8/layout/hierarchy2"/>
-    <dgm:cxn modelId="{53C51AB2-A7C6-4D8D-B1B6-CF5298BA318E}" type="presParOf" srcId="{568DBEE5-5F3C-4DE9-9C7D-24C823E33B5A}" destId="{6CD1DB88-61CA-410E-AEE9-C3EB979C9BCC}" srcOrd="1" destOrd="0" presId="urn:microsoft.com/office/officeart/2005/8/layout/hierarchy2"/>
-    <dgm:cxn modelId="{539C6D0F-2CE8-4800-85F9-38A1FA614C29}" type="presParOf" srcId="{485C9495-EBD4-489A-96A0-FEB5547CC979}" destId="{3AA152FF-C603-4716-9841-19F9ED64AFF1}" srcOrd="1" destOrd="0" presId="urn:microsoft.com/office/officeart/2005/8/layout/hierarchy2"/>
-    <dgm:cxn modelId="{0BFC6593-24C1-40AC-B420-8D2CAD50CCC7}" type="presParOf" srcId="{3AA152FF-C603-4716-9841-19F9ED64AFF1}" destId="{7BEEDCCC-8708-406E-A2EB-909A973ECAEA}" srcOrd="0" destOrd="0" presId="urn:microsoft.com/office/officeart/2005/8/layout/hierarchy2"/>
-    <dgm:cxn modelId="{2A34DEA6-B585-4285-BB4F-80F762EBE663}" type="presParOf" srcId="{3AA152FF-C603-4716-9841-19F9ED64AFF1}" destId="{DA54C108-8EBA-4221-8080-5E5D97843610}" srcOrd="1" destOrd="0" presId="urn:microsoft.com/office/officeart/2005/8/layout/hierarchy2"/>
-    <dgm:cxn modelId="{E30EC3C7-0E55-4F0F-9ADC-A94F70A49DA5}" type="presParOf" srcId="{DA54C108-8EBA-4221-8080-5E5D97843610}" destId="{18514BA5-D79C-40AF-8ACA-908A22976E13}" srcOrd="0" destOrd="0" presId="urn:microsoft.com/office/officeart/2005/8/layout/hierarchy2"/>
-    <dgm:cxn modelId="{822797F6-EDD1-4920-B45D-A68547508BDC}" type="presParOf" srcId="{18514BA5-D79C-40AF-8ACA-908A22976E13}" destId="{C608932A-BFDB-40EF-8A92-2D5FBB623973}" srcOrd="0" destOrd="0" presId="urn:microsoft.com/office/officeart/2005/8/layout/hierarchy2"/>
-    <dgm:cxn modelId="{5AB45D9A-A01F-47ED-AF1E-CED7E8737A77}" type="presParOf" srcId="{DA54C108-8EBA-4221-8080-5E5D97843610}" destId="{91EC9DCC-5774-4CBC-AE1A-66E5DE4A1831}" srcOrd="1" destOrd="0" presId="urn:microsoft.com/office/officeart/2005/8/layout/hierarchy2"/>
-    <dgm:cxn modelId="{D5CAEEA8-DC07-4B30-A43D-129F9984EB25}" type="presParOf" srcId="{91EC9DCC-5774-4CBC-AE1A-66E5DE4A1831}" destId="{01C1FCDE-07FC-4E5A-9B6C-161EE1F2D26B}" srcOrd="0" destOrd="0" presId="urn:microsoft.com/office/officeart/2005/8/layout/hierarchy2"/>
-    <dgm:cxn modelId="{2ECF4412-BB2D-4A11-8055-259C04D5A125}" type="presParOf" srcId="{91EC9DCC-5774-4CBC-AE1A-66E5DE4A1831}" destId="{E9DD3914-BF24-4733-884D-48FA5E1BC26F}" srcOrd="1" destOrd="0" presId="urn:microsoft.com/office/officeart/2005/8/layout/hierarchy2"/>
-    <dgm:cxn modelId="{DF7E8CA8-D717-4958-88E2-7D452EE1B593}" type="presParOf" srcId="{E9DD3914-BF24-4733-884D-48FA5E1BC26F}" destId="{6C0FA86E-9F75-4326-8274-AA61CC1A41B6}" srcOrd="0" destOrd="0" presId="urn:microsoft.com/office/officeart/2005/8/layout/hierarchy2"/>
-    <dgm:cxn modelId="{678C05DC-2D74-4A66-BDAE-E2756132481C}" type="presParOf" srcId="{6C0FA86E-9F75-4326-8274-AA61CC1A41B6}" destId="{E8A0E801-350A-4979-97D2-002C0A1283CD}" srcOrd="0" destOrd="0" presId="urn:microsoft.com/office/officeart/2005/8/layout/hierarchy2"/>
-    <dgm:cxn modelId="{715CE53D-AEF7-4AA3-82F8-88FCF6FB5217}" type="presParOf" srcId="{E9DD3914-BF24-4733-884D-48FA5E1BC26F}" destId="{D1451EEA-8232-45EC-B864-4FEE6E1CA6EA}" srcOrd="1" destOrd="0" presId="urn:microsoft.com/office/officeart/2005/8/layout/hierarchy2"/>
-    <dgm:cxn modelId="{FAFC06B7-1A7D-4C03-87C6-8C3DF887567E}" type="presParOf" srcId="{D1451EEA-8232-45EC-B864-4FEE6E1CA6EA}" destId="{6EC94E3A-2FEF-4147-AFEC-8EBCDD22A098}" srcOrd="0" destOrd="0" presId="urn:microsoft.com/office/officeart/2005/8/layout/hierarchy2"/>
-    <dgm:cxn modelId="{6AA83E1E-64E5-4911-842A-F686996C9ABF}" type="presParOf" srcId="{D1451EEA-8232-45EC-B864-4FEE6E1CA6EA}" destId="{EAE7EB34-ED03-41DB-A558-A26B0BDA704A}" srcOrd="1" destOrd="0" presId="urn:microsoft.com/office/officeart/2005/8/layout/hierarchy2"/>
-    <dgm:cxn modelId="{52E2556F-B588-40C1-A9D2-DD83B8C940C5}" type="presParOf" srcId="{EAE7EB34-ED03-41DB-A558-A26B0BDA704A}" destId="{2CD93A4A-310A-46E8-9A49-831A3713689C}" srcOrd="0" destOrd="0" presId="urn:microsoft.com/office/officeart/2005/8/layout/hierarchy2"/>
-    <dgm:cxn modelId="{87C9A05A-1873-43A3-A935-9D44C3A5CEB6}" type="presParOf" srcId="{2CD93A4A-310A-46E8-9A49-831A3713689C}" destId="{9F0F4A17-2484-484B-A467-C118DFF39613}" srcOrd="0" destOrd="0" presId="urn:microsoft.com/office/officeart/2005/8/layout/hierarchy2"/>
-    <dgm:cxn modelId="{8CA17387-FC3A-481B-850E-3691186BED84}" type="presParOf" srcId="{EAE7EB34-ED03-41DB-A558-A26B0BDA704A}" destId="{96682352-C297-4B65-BAFF-CCA29AE7829B}" srcOrd="1" destOrd="0" presId="urn:microsoft.com/office/officeart/2005/8/layout/hierarchy2"/>
-    <dgm:cxn modelId="{251CFC2B-D928-4F3C-B461-EC571F503DDF}" type="presParOf" srcId="{96682352-C297-4B65-BAFF-CCA29AE7829B}" destId="{7C422EAF-D355-48BA-BC9B-1682B86744C5}" srcOrd="0" destOrd="0" presId="urn:microsoft.com/office/officeart/2005/8/layout/hierarchy2"/>
-    <dgm:cxn modelId="{20604FEA-B1BA-4F88-8ACC-BE2BA728B3DF}" type="presParOf" srcId="{96682352-C297-4B65-BAFF-CCA29AE7829B}" destId="{2FEA2A4B-79C9-495A-9C29-ABC42BF5A56A}" srcOrd="1" destOrd="0" presId="urn:microsoft.com/office/officeart/2005/8/layout/hierarchy2"/>
-    <dgm:cxn modelId="{CF226522-E180-4D35-A1DB-91AE89C97280}" type="presParOf" srcId="{DA54C108-8EBA-4221-8080-5E5D97843610}" destId="{FB3ED77D-B811-48A9-8B07-1BEA79058CE3}" srcOrd="2" destOrd="0" presId="urn:microsoft.com/office/officeart/2005/8/layout/hierarchy2"/>
-    <dgm:cxn modelId="{BFF0ECB5-19C6-4440-81FA-8F91A40D3D98}" type="presParOf" srcId="{FB3ED77D-B811-48A9-8B07-1BEA79058CE3}" destId="{2B57ECC7-699A-4251-A463-9E6D5A637C8E}" srcOrd="0" destOrd="0" presId="urn:microsoft.com/office/officeart/2005/8/layout/hierarchy2"/>
-    <dgm:cxn modelId="{00D887F1-7E95-4377-8788-E55E07C5E4C5}" type="presParOf" srcId="{DA54C108-8EBA-4221-8080-5E5D97843610}" destId="{CF7CF33B-7A9B-4BB2-81D2-947D9E48B8B6}" srcOrd="3" destOrd="0" presId="urn:microsoft.com/office/officeart/2005/8/layout/hierarchy2"/>
-    <dgm:cxn modelId="{EDD14B36-397D-46F8-BCA5-0E1B6902EBB7}" type="presParOf" srcId="{CF7CF33B-7A9B-4BB2-81D2-947D9E48B8B6}" destId="{DE723818-EB86-4482-B310-FB6192204267}" srcOrd="0" destOrd="0" presId="urn:microsoft.com/office/officeart/2005/8/layout/hierarchy2"/>
-    <dgm:cxn modelId="{6519BDBB-A5DB-4485-89C8-2B1E7B6EE9E6}" type="presParOf" srcId="{CF7CF33B-7A9B-4BB2-81D2-947D9E48B8B6}" destId="{1206FE99-700C-452E-9EC5-1895FCC2CB97}" srcOrd="1" destOrd="0" presId="urn:microsoft.com/office/officeart/2005/8/layout/hierarchy2"/>
-    <dgm:cxn modelId="{47D8CF20-1A19-473E-BADF-273A2B9D873F}" type="presParOf" srcId="{1206FE99-700C-452E-9EC5-1895FCC2CB97}" destId="{BCDDC102-F0FD-4E25-91E5-2784DB88CC47}" srcOrd="0" destOrd="0" presId="urn:microsoft.com/office/officeart/2005/8/layout/hierarchy2"/>
-    <dgm:cxn modelId="{9D287B68-3DC8-4969-82D9-EDCCF17BD0CC}" type="presParOf" srcId="{BCDDC102-F0FD-4E25-91E5-2784DB88CC47}" destId="{473839BC-4C1E-4D28-BB13-2A4244994B15}" srcOrd="0" destOrd="0" presId="urn:microsoft.com/office/officeart/2005/8/layout/hierarchy2"/>
-    <dgm:cxn modelId="{FBE7BB1A-95C3-458B-BB74-C42FF07B4AD6}" type="presParOf" srcId="{1206FE99-700C-452E-9EC5-1895FCC2CB97}" destId="{24ED48E4-86C8-4CE9-BC45-9FB84949F3E3}" srcOrd="1" destOrd="0" presId="urn:microsoft.com/office/officeart/2005/8/layout/hierarchy2"/>
-    <dgm:cxn modelId="{2914CA9F-D6FA-4E95-B6C6-4165728CE5AD}" type="presParOf" srcId="{24ED48E4-86C8-4CE9-BC45-9FB84949F3E3}" destId="{00555A06-2FD9-4A99-AD9F-F83329438ACA}" srcOrd="0" destOrd="0" presId="urn:microsoft.com/office/officeart/2005/8/layout/hierarchy2"/>
-    <dgm:cxn modelId="{5E28D331-91AC-4AB2-A37D-96AF8D4DF693}" type="presParOf" srcId="{24ED48E4-86C8-4CE9-BC45-9FB84949F3E3}" destId="{BF53588E-661E-46FA-9DF3-0CE45D3DDEB3}" srcOrd="1" destOrd="0" presId="urn:microsoft.com/office/officeart/2005/8/layout/hierarchy2"/>
-    <dgm:cxn modelId="{A26C1299-3662-4912-9E6E-A87DC7261BF5}" type="presParOf" srcId="{BF53588E-661E-46FA-9DF3-0CE45D3DDEB3}" destId="{F6AF7D3B-8355-4ABE-B5CD-D5F7625D3E21}" srcOrd="0" destOrd="0" presId="urn:microsoft.com/office/officeart/2005/8/layout/hierarchy2"/>
-    <dgm:cxn modelId="{60728A87-3300-4ED3-A240-8B80A9D2BF16}" type="presParOf" srcId="{F6AF7D3B-8355-4ABE-B5CD-D5F7625D3E21}" destId="{E98F7FFC-0B0D-4A85-80D5-B14B61AA10F6}" srcOrd="0" destOrd="0" presId="urn:microsoft.com/office/officeart/2005/8/layout/hierarchy2"/>
-    <dgm:cxn modelId="{ED0CC60F-0587-4AC9-B388-B9254963D630}" type="presParOf" srcId="{BF53588E-661E-46FA-9DF3-0CE45D3DDEB3}" destId="{691044A7-3D76-4F56-B0D6-A6E3D82C8390}" srcOrd="1" destOrd="0" presId="urn:microsoft.com/office/officeart/2005/8/layout/hierarchy2"/>
-    <dgm:cxn modelId="{C9A31509-18CB-4E79-A598-A19928FA913F}" type="presParOf" srcId="{691044A7-3D76-4F56-B0D6-A6E3D82C8390}" destId="{85CB5C3F-9812-4E12-A9B5-B2CA8140151D}" srcOrd="0" destOrd="0" presId="urn:microsoft.com/office/officeart/2005/8/layout/hierarchy2"/>
-    <dgm:cxn modelId="{7C67301C-5EFE-4350-8202-D786E8CF9162}" type="presParOf" srcId="{691044A7-3D76-4F56-B0D6-A6E3D82C8390}" destId="{B5D00A1B-05BC-49CB-AF6C-D3B87AA0138D}" srcOrd="1" destOrd="0" presId="urn:microsoft.com/office/officeart/2005/8/layout/hierarchy2"/>
-    <dgm:cxn modelId="{1D404E6D-C308-4F97-9402-97F6DDFE8D68}" type="presParOf" srcId="{1206FE99-700C-452E-9EC5-1895FCC2CB97}" destId="{D9328958-863D-494A-9266-20D6B3A41AD5}" srcOrd="2" destOrd="0" presId="urn:microsoft.com/office/officeart/2005/8/layout/hierarchy2"/>
-    <dgm:cxn modelId="{0AE9D12F-8A96-4764-A760-E477D7A88EED}" type="presParOf" srcId="{D9328958-863D-494A-9266-20D6B3A41AD5}" destId="{9245985C-37D1-4F1A-94B3-2E003B2EE625}" srcOrd="0" destOrd="0" presId="urn:microsoft.com/office/officeart/2005/8/layout/hierarchy2"/>
-    <dgm:cxn modelId="{6851C552-C119-4F0A-845A-6C4A3B383700}" type="presParOf" srcId="{1206FE99-700C-452E-9EC5-1895FCC2CB97}" destId="{B0AF78C9-A78F-4E69-8566-A212B886811B}" srcOrd="3" destOrd="0" presId="urn:microsoft.com/office/officeart/2005/8/layout/hierarchy2"/>
-    <dgm:cxn modelId="{2927E964-F1E3-4CB6-BD94-C7DF7886F7D1}" type="presParOf" srcId="{B0AF78C9-A78F-4E69-8566-A212B886811B}" destId="{5BBD5DF3-4F20-4111-8467-344D02247EF3}" srcOrd="0" destOrd="0" presId="urn:microsoft.com/office/officeart/2005/8/layout/hierarchy2"/>
-    <dgm:cxn modelId="{FA2A8DFF-5523-4F64-A82A-745A28888C39}" type="presParOf" srcId="{B0AF78C9-A78F-4E69-8566-A212B886811B}" destId="{52BE5043-725D-431F-8FCE-ABCCF3320E73}" srcOrd="1" destOrd="0" presId="urn:microsoft.com/office/officeart/2005/8/layout/hierarchy2"/>
-    <dgm:cxn modelId="{0FDC259B-743F-4AD7-8F13-BCB20E724E69}" type="presParOf" srcId="{DA54C108-8EBA-4221-8080-5E5D97843610}" destId="{171DDF2D-F081-40D4-B94A-0306A3E8C0B0}" srcOrd="4" destOrd="0" presId="urn:microsoft.com/office/officeart/2005/8/layout/hierarchy2"/>
-    <dgm:cxn modelId="{FED6C2D2-06D6-4E50-88D2-C28860C19FDA}" type="presParOf" srcId="{171DDF2D-F081-40D4-B94A-0306A3E8C0B0}" destId="{CA8EDC9E-F41C-484A-8179-590DF173E4DD}" srcOrd="0" destOrd="0" presId="urn:microsoft.com/office/officeart/2005/8/layout/hierarchy2"/>
-    <dgm:cxn modelId="{6B5A2FDF-0A3D-4BEA-A076-1A0CFEE79E7E}" type="presParOf" srcId="{DA54C108-8EBA-4221-8080-5E5D97843610}" destId="{F12148B1-D6B0-4A72-A3D1-AAD040F2667E}" srcOrd="5" destOrd="0" presId="urn:microsoft.com/office/officeart/2005/8/layout/hierarchy2"/>
-    <dgm:cxn modelId="{65E46426-EE02-43A9-B632-E23C80FBA8EB}" type="presParOf" srcId="{F12148B1-D6B0-4A72-A3D1-AAD040F2667E}" destId="{EA336BF7-745F-46FB-B9A3-749E2CB12355}" srcOrd="0" destOrd="0" presId="urn:microsoft.com/office/officeart/2005/8/layout/hierarchy2"/>
-    <dgm:cxn modelId="{97A281FD-B752-4F4C-9792-CE30668E02BE}" type="presParOf" srcId="{F12148B1-D6B0-4A72-A3D1-AAD040F2667E}" destId="{AEFA6EE2-E05B-4F0D-BBB8-74D24281848A}" srcOrd="1" destOrd="0" presId="urn:microsoft.com/office/officeart/2005/8/layout/hierarchy2"/>
-    <dgm:cxn modelId="{3EA7FEB6-7C9F-407D-A794-5B2875E4E888}" type="presParOf" srcId="{AEFA6EE2-E05B-4F0D-BBB8-74D24281848A}" destId="{14CA8DF0-F456-448A-82B2-FED3552877CA}" srcOrd="0" destOrd="0" presId="urn:microsoft.com/office/officeart/2005/8/layout/hierarchy2"/>
-    <dgm:cxn modelId="{51E1601D-CDF0-457D-AA91-5B6FA6590BE7}" type="presParOf" srcId="{14CA8DF0-F456-448A-82B2-FED3552877CA}" destId="{1F786FE7-68CC-43BA-9F2B-87B456B03197}" srcOrd="0" destOrd="0" presId="urn:microsoft.com/office/officeart/2005/8/layout/hierarchy2"/>
-    <dgm:cxn modelId="{7B4D0E24-A550-44B2-922A-075E3E49D76C}" type="presParOf" srcId="{AEFA6EE2-E05B-4F0D-BBB8-74D24281848A}" destId="{EB359C1D-96E5-41F0-A60A-1120DB7BFEA9}" srcOrd="1" destOrd="0" presId="urn:microsoft.com/office/officeart/2005/8/layout/hierarchy2"/>
-    <dgm:cxn modelId="{F5EB8B63-2AD6-4A5B-9CA7-83BDF4C289DF}" type="presParOf" srcId="{EB359C1D-96E5-41F0-A60A-1120DB7BFEA9}" destId="{C24C6F74-8CE1-449C-A52D-09E2E660ADE8}" srcOrd="0" destOrd="0" presId="urn:microsoft.com/office/officeart/2005/8/layout/hierarchy2"/>
-    <dgm:cxn modelId="{3875BCE4-2240-42D5-B6F8-230A1E76B27E}" type="presParOf" srcId="{EB359C1D-96E5-41F0-A60A-1120DB7BFEA9}" destId="{887E8C8F-DD82-4B91-8138-70BA544ECDAA}" srcOrd="1" destOrd="0" presId="urn:microsoft.com/office/officeart/2005/8/layout/hierarchy2"/>
-    <dgm:cxn modelId="{1556C228-9328-461C-89C7-042A94F67BD5}" type="presParOf" srcId="{887E8C8F-DD82-4B91-8138-70BA544ECDAA}" destId="{F2C83672-C68F-4692-B03B-D947F722F56E}" srcOrd="0" destOrd="0" presId="urn:microsoft.com/office/officeart/2005/8/layout/hierarchy2"/>
-    <dgm:cxn modelId="{3B7E7AAE-9465-4B9F-89A9-65590CE95EAD}" type="presParOf" srcId="{F2C83672-C68F-4692-B03B-D947F722F56E}" destId="{75A43648-EE7D-474A-886E-2D7ECB0953D5}" srcOrd="0" destOrd="0" presId="urn:microsoft.com/office/officeart/2005/8/layout/hierarchy2"/>
-    <dgm:cxn modelId="{5EA3F0F9-A03D-4449-8284-2A352BA9C5DA}" type="presParOf" srcId="{887E8C8F-DD82-4B91-8138-70BA544ECDAA}" destId="{AED573A0-DFC2-460D-BF04-D1C6B5C34626}" srcOrd="1" destOrd="0" presId="urn:microsoft.com/office/officeart/2005/8/layout/hierarchy2"/>
-    <dgm:cxn modelId="{A2B1CF97-7196-4742-BC2A-384559F235D5}" type="presParOf" srcId="{AED573A0-DFC2-460D-BF04-D1C6B5C34626}" destId="{9DBD3093-67C1-487C-9C78-0E3B08190DCF}" srcOrd="0" destOrd="0" presId="urn:microsoft.com/office/officeart/2005/8/layout/hierarchy2"/>
-    <dgm:cxn modelId="{AFEDDC13-3D49-4886-B9D0-19FACE6742C0}" type="presParOf" srcId="{AED573A0-DFC2-460D-BF04-D1C6B5C34626}" destId="{BC90D1F6-1D55-457B-B159-C9D8F43F1492}" srcOrd="1" destOrd="0" presId="urn:microsoft.com/office/officeart/2005/8/layout/hierarchy2"/>
-    <dgm:cxn modelId="{2D7E794E-C523-4298-8879-72FF67C90CC1}" type="presParOf" srcId="{AEFA6EE2-E05B-4F0D-BBB8-74D24281848A}" destId="{4CFD77A3-B738-4334-8B84-981713541308}" srcOrd="2" destOrd="0" presId="urn:microsoft.com/office/officeart/2005/8/layout/hierarchy2"/>
-    <dgm:cxn modelId="{5CC9A8B3-2F09-4876-B27C-50BFDE6EF4B5}" type="presParOf" srcId="{4CFD77A3-B738-4334-8B84-981713541308}" destId="{106221AC-8D65-45ED-AD08-0CD62241235F}" srcOrd="0" destOrd="0" presId="urn:microsoft.com/office/officeart/2005/8/layout/hierarchy2"/>
-    <dgm:cxn modelId="{F76E44EE-5041-44C6-B6B2-E6D154E54EFD}" type="presParOf" srcId="{AEFA6EE2-E05B-4F0D-BBB8-74D24281848A}" destId="{AC9AE431-7A32-4765-B851-79AC956945FC}" srcOrd="3" destOrd="0" presId="urn:microsoft.com/office/officeart/2005/8/layout/hierarchy2"/>
-    <dgm:cxn modelId="{62731FAD-E643-4E23-AC2E-E9FF6E26ECE2}" type="presParOf" srcId="{AC9AE431-7A32-4765-B851-79AC956945FC}" destId="{956D5AEF-EB2E-4571-8A03-DA204DE13A57}" srcOrd="0" destOrd="0" presId="urn:microsoft.com/office/officeart/2005/8/layout/hierarchy2"/>
-    <dgm:cxn modelId="{45175CB5-E0F7-4B49-9A14-3A72506E58A0}" type="presParOf" srcId="{AC9AE431-7A32-4765-B851-79AC956945FC}" destId="{BE9D6970-8C4A-4C10-BFE5-1BC566AE3AB0}" srcOrd="1" destOrd="0" presId="urn:microsoft.com/office/officeart/2005/8/layout/hierarchy2"/>
-    <dgm:cxn modelId="{793D2F4E-AE91-4202-983B-F82BD8A0D60C}" type="presParOf" srcId="{485C9495-EBD4-489A-96A0-FEB5547CC979}" destId="{A4B600A9-8A28-4AF2-A470-326F2E60E70D}" srcOrd="2" destOrd="0" presId="urn:microsoft.com/office/officeart/2005/8/layout/hierarchy2"/>
-    <dgm:cxn modelId="{8B97100A-5E51-40F9-B45F-C3562181ECC8}" type="presParOf" srcId="{A4B600A9-8A28-4AF2-A470-326F2E60E70D}" destId="{1744C4D3-4FE7-455D-B812-AC299FB4F306}" srcOrd="0" destOrd="0" presId="urn:microsoft.com/office/officeart/2005/8/layout/hierarchy2"/>
-    <dgm:cxn modelId="{C763A4FA-5861-4273-AC1C-2DF1CB280797}" type="presParOf" srcId="{A4B600A9-8A28-4AF2-A470-326F2E60E70D}" destId="{D64A469C-D08F-48EE-82FC-7E5E484EB0FF}" srcOrd="1" destOrd="0" presId="urn:microsoft.com/office/officeart/2005/8/layout/hierarchy2"/>
-    <dgm:cxn modelId="{76E1191C-EE62-41BF-A9A5-5870C8F1B809}" type="presParOf" srcId="{D64A469C-D08F-48EE-82FC-7E5E484EB0FF}" destId="{21DB986D-3C2C-496A-A39E-82A5D8DF32D2}" srcOrd="0" destOrd="0" presId="urn:microsoft.com/office/officeart/2005/8/layout/hierarchy2"/>
-    <dgm:cxn modelId="{0008ECAD-D4A3-480F-9D21-4C401950483A}" type="presParOf" srcId="{21DB986D-3C2C-496A-A39E-82A5D8DF32D2}" destId="{05FA25C4-D2D3-4FE7-ABCD-F083570114F0}" srcOrd="0" destOrd="0" presId="urn:microsoft.com/office/officeart/2005/8/layout/hierarchy2"/>
-    <dgm:cxn modelId="{7B86658C-7089-4C6D-9516-9486CE81AEF2}" type="presParOf" srcId="{D64A469C-D08F-48EE-82FC-7E5E484EB0FF}" destId="{A3F6EC76-B43A-49F9-A800-EE7922B73D30}" srcOrd="1" destOrd="0" presId="urn:microsoft.com/office/officeart/2005/8/layout/hierarchy2"/>
-    <dgm:cxn modelId="{817C983D-EE51-4CFE-A2C9-AF1F604D3C61}" type="presParOf" srcId="{A3F6EC76-B43A-49F9-A800-EE7922B73D30}" destId="{DEB7C594-70D1-43E1-8B7E-B0829DEC0A9B}" srcOrd="0" destOrd="0" presId="urn:microsoft.com/office/officeart/2005/8/layout/hierarchy2"/>
-    <dgm:cxn modelId="{41897B97-A985-4B92-A376-B6A886FDD3C4}" type="presParOf" srcId="{A3F6EC76-B43A-49F9-A800-EE7922B73D30}" destId="{834DAA09-DC0D-40A3-93ED-DA9FEB4ED566}" srcOrd="1" destOrd="0" presId="urn:microsoft.com/office/officeart/2005/8/layout/hierarchy2"/>
-    <dgm:cxn modelId="{920D7D2E-96BC-45D0-8786-9907152EAFBF}" type="presParOf" srcId="{834DAA09-DC0D-40A3-93ED-DA9FEB4ED566}" destId="{92802C0A-65EA-4D92-9E73-6DF569956CA5}" srcOrd="0" destOrd="0" presId="urn:microsoft.com/office/officeart/2005/8/layout/hierarchy2"/>
-    <dgm:cxn modelId="{117A4852-6742-4784-9681-C127850F0788}" type="presParOf" srcId="{92802C0A-65EA-4D92-9E73-6DF569956CA5}" destId="{4AE4E8DE-12DF-4CF2-B55B-201045D960BA}" srcOrd="0" destOrd="0" presId="urn:microsoft.com/office/officeart/2005/8/layout/hierarchy2"/>
-    <dgm:cxn modelId="{591F3AAC-CFC2-426E-90C7-CFA54ED5BE35}" type="presParOf" srcId="{834DAA09-DC0D-40A3-93ED-DA9FEB4ED566}" destId="{166622AF-B2E0-4CBE-A6C4-3119BCCF935F}" srcOrd="1" destOrd="0" presId="urn:microsoft.com/office/officeart/2005/8/layout/hierarchy2"/>
-    <dgm:cxn modelId="{69316835-BF50-4DEA-9F03-FB0C10C950CE}" type="presParOf" srcId="{166622AF-B2E0-4CBE-A6C4-3119BCCF935F}" destId="{9FD8BCD6-46F5-4CAE-860A-0421FE0DC7F4}" srcOrd="0" destOrd="0" presId="urn:microsoft.com/office/officeart/2005/8/layout/hierarchy2"/>
-    <dgm:cxn modelId="{117AAB9C-0C32-4CF1-BA3C-75A0226A7D93}" type="presParOf" srcId="{166622AF-B2E0-4CBE-A6C4-3119BCCF935F}" destId="{15C11EFD-77ED-4BAC-B560-3E4E107BC22D}" srcOrd="1" destOrd="0" presId="urn:microsoft.com/office/officeart/2005/8/layout/hierarchy2"/>
-    <dgm:cxn modelId="{51B45B44-EA8D-45EC-A837-3BD72537B5E5}" type="presParOf" srcId="{485C9495-EBD4-489A-96A0-FEB5547CC979}" destId="{E7F91334-CCB7-4807-B628-64273CF353EF}" srcOrd="3" destOrd="0" presId="urn:microsoft.com/office/officeart/2005/8/layout/hierarchy2"/>
-    <dgm:cxn modelId="{F06177A9-CF31-4D9F-B341-5024A258E24B}" type="presParOf" srcId="{E7F91334-CCB7-4807-B628-64273CF353EF}" destId="{4481A364-A96C-41C4-ADA9-123ED0FE5D48}" srcOrd="0" destOrd="0" presId="urn:microsoft.com/office/officeart/2005/8/layout/hierarchy2"/>
-    <dgm:cxn modelId="{28816FCC-7036-4013-A73F-17DDA5D7C834}" type="presParOf" srcId="{E7F91334-CCB7-4807-B628-64273CF353EF}" destId="{C755F800-42AA-4601-839B-2127CDB45F4E}" srcOrd="1" destOrd="0" presId="urn:microsoft.com/office/officeart/2005/8/layout/hierarchy2"/>
-    <dgm:cxn modelId="{8C5CD378-AEF4-4879-A90E-817DE28639BD}" type="presParOf" srcId="{C755F800-42AA-4601-839B-2127CDB45F4E}" destId="{A932B6E9-FB45-46A4-80F2-9872258B47A1}" srcOrd="0" destOrd="0" presId="urn:microsoft.com/office/officeart/2005/8/layout/hierarchy2"/>
-    <dgm:cxn modelId="{D9543F9E-A41B-4E3F-B15C-07B4BA0D8ACB}" type="presParOf" srcId="{A932B6E9-FB45-46A4-80F2-9872258B47A1}" destId="{C497A930-FD6C-42BD-9FC1-29554B72E6AA}" srcOrd="0" destOrd="0" presId="urn:microsoft.com/office/officeart/2005/8/layout/hierarchy2"/>
-    <dgm:cxn modelId="{26960B56-598E-4251-8A13-410D4C57CD24}" type="presParOf" srcId="{C755F800-42AA-4601-839B-2127CDB45F4E}" destId="{E1C14EDF-C52C-4ECE-9B03-27AF1B30B69A}" srcOrd="1" destOrd="0" presId="urn:microsoft.com/office/officeart/2005/8/layout/hierarchy2"/>
-    <dgm:cxn modelId="{2F9F8275-C3D3-42B3-A4AF-D8929E857194}" type="presParOf" srcId="{E1C14EDF-C52C-4ECE-9B03-27AF1B30B69A}" destId="{F889C8C2-0B9B-4CB2-A5C2-7CF86B0E40D3}" srcOrd="0" destOrd="0" presId="urn:microsoft.com/office/officeart/2005/8/layout/hierarchy2"/>
-    <dgm:cxn modelId="{40E0D36D-E318-4A1F-95D8-E3CD24716D7A}" type="presParOf" srcId="{E1C14EDF-C52C-4ECE-9B03-27AF1B30B69A}" destId="{0AB95A77-A7C2-471E-BEAB-6D543CF47E92}" srcOrd="1" destOrd="0" presId="urn:microsoft.com/office/officeart/2005/8/layout/hierarchy2"/>
-    <dgm:cxn modelId="{7BB87FDD-A03F-4758-9A5C-599910EF7810}" type="presParOf" srcId="{0AB95A77-A7C2-471E-BEAB-6D543CF47E92}" destId="{7A8556AC-BC78-425B-81BC-83636742F69D}" srcOrd="0" destOrd="0" presId="urn:microsoft.com/office/officeart/2005/8/layout/hierarchy2"/>
-    <dgm:cxn modelId="{82FB4EF5-B5F2-4F99-A0B8-3ABC590C067C}" type="presParOf" srcId="{7A8556AC-BC78-425B-81BC-83636742F69D}" destId="{73EE9AAD-3E7E-4049-B455-1462FF2223F3}" srcOrd="0" destOrd="0" presId="urn:microsoft.com/office/officeart/2005/8/layout/hierarchy2"/>
-    <dgm:cxn modelId="{D7A29BE2-8EE2-4D37-9A28-B6154B2A51F4}" type="presParOf" srcId="{0AB95A77-A7C2-471E-BEAB-6D543CF47E92}" destId="{5142B2B2-8C04-4452-8FFB-54F84FF86D72}" srcOrd="1" destOrd="0" presId="urn:microsoft.com/office/officeart/2005/8/layout/hierarchy2"/>
-    <dgm:cxn modelId="{5340C711-90B2-4846-9A45-C3C8155D9EB4}" type="presParOf" srcId="{5142B2B2-8C04-4452-8FFB-54F84FF86D72}" destId="{F22B90DA-C344-4E15-B710-1F6B9D94E036}" srcOrd="0" destOrd="0" presId="urn:microsoft.com/office/officeart/2005/8/layout/hierarchy2"/>
-    <dgm:cxn modelId="{3051D86F-E7C4-4367-BECC-54FD371EE036}" type="presParOf" srcId="{5142B2B2-8C04-4452-8FFB-54F84FF86D72}" destId="{BACDE898-FE50-402F-9C09-6D2B37C53637}" srcOrd="1" destOrd="0" presId="urn:microsoft.com/office/officeart/2005/8/layout/hierarchy2"/>
+    <dgm:cxn modelId="{7A857C03-1C1F-4AD3-86AC-7CE94C05BD95}" type="presOf" srcId="{6B6D5126-C561-4111-93DD-0CA2623D6B72}" destId="{6EC94E3A-2FEF-4147-AFEC-8EBCDD22A098}" srcOrd="0" destOrd="0" presId="urn:microsoft.com/office/officeart/2005/8/layout/hierarchy2"/>
+    <dgm:cxn modelId="{5D9BF7B2-2640-4CFA-84E0-27F6F0AFEF2B}" type="presOf" srcId="{6666B5A5-2CB8-484A-AD2E-641DCA7ADC0A}" destId="{7A8556AC-BC78-425B-81BC-83636742F69D}" srcOrd="0" destOrd="0" presId="urn:microsoft.com/office/officeart/2005/8/layout/hierarchy2"/>
+    <dgm:cxn modelId="{F1978E45-4BD6-413D-9919-BB86F5A3DF3A}" type="presOf" srcId="{F15BBDEF-62FF-40E5-89A0-2A11B807F0C0}" destId="{2CD93A4A-310A-46E8-9A49-831A3713689C}" srcOrd="0" destOrd="0" presId="urn:microsoft.com/office/officeart/2005/8/layout/hierarchy2"/>
+    <dgm:cxn modelId="{B5CBA1A3-AB09-431F-B0F5-05EC26885285}" type="presOf" srcId="{8F32FE94-9A51-41EA-9D2C-BA9100E1F50E}" destId="{0A215BC3-7D84-4097-ABF5-09914AF4EB84}" srcOrd="0" destOrd="0" presId="urn:microsoft.com/office/officeart/2005/8/layout/hierarchy2"/>
+    <dgm:cxn modelId="{EBD1BC2D-AAEA-48F1-B6C4-BAED8326456B}" type="presOf" srcId="{5798595C-3F3E-4E00-92A4-77FDAFEEEB32}" destId="{FB3ED77D-B811-48A9-8B07-1BEA79058CE3}" srcOrd="0" destOrd="0" presId="urn:microsoft.com/office/officeart/2005/8/layout/hierarchy2"/>
+    <dgm:cxn modelId="{6D117579-3454-40EF-8471-6A1A75364765}" type="presOf" srcId="{62A3A169-F5B6-4A13-812F-BE970A4A5DE9}" destId="{DEB7C594-70D1-43E1-8B7E-B0829DEC0A9B}" srcOrd="0" destOrd="0" presId="urn:microsoft.com/office/officeart/2005/8/layout/hierarchy2"/>
+    <dgm:cxn modelId="{14E467B8-468A-4C0A-8C03-6C5B1EAA0456}" type="presOf" srcId="{7CEF8C66-3E96-4732-AABE-F1559D765B07}" destId="{E8A0E801-350A-4979-97D2-002C0A1283CD}" srcOrd="1" destOrd="0" presId="urn:microsoft.com/office/officeart/2005/8/layout/hierarchy2"/>
+    <dgm:cxn modelId="{47938452-4C11-4974-8BE1-621FA6F3D518}" type="presOf" srcId="{5798595C-3F3E-4E00-92A4-77FDAFEEEB32}" destId="{2B57ECC7-699A-4251-A463-9E6D5A637C8E}" srcOrd="1" destOrd="0" presId="urn:microsoft.com/office/officeart/2005/8/layout/hierarchy2"/>
+    <dgm:cxn modelId="{ABD490D1-D77A-479A-8DAA-1341DF49DA74}" type="presOf" srcId="{72409B20-3E2A-423F-8680-FFCC1541062E}" destId="{BCDDC102-F0FD-4E25-91E5-2784DB88CC47}" srcOrd="0" destOrd="0" presId="urn:microsoft.com/office/officeart/2005/8/layout/hierarchy2"/>
+    <dgm:cxn modelId="{EE41B5F7-527C-495D-800E-64111B5562F1}" type="presOf" srcId="{E43E9A9B-4D66-43F5-B645-21619868C9DE}" destId="{7BEEDCCC-8708-406E-A2EB-909A973ECAEA}" srcOrd="0" destOrd="0" presId="urn:microsoft.com/office/officeart/2005/8/layout/hierarchy2"/>
+    <dgm:cxn modelId="{FCEAE740-E1CE-4C27-B520-738B69928F72}" type="presOf" srcId="{9A7B6486-0D31-48FB-B109-46F53658212B}" destId="{C608932A-BFDB-40EF-8A92-2D5FBB623973}" srcOrd="1" destOrd="0" presId="urn:microsoft.com/office/officeart/2005/8/layout/hierarchy2"/>
+    <dgm:cxn modelId="{318311CB-91C5-4A12-B15C-9D04CA52091A}" srcId="{7D782687-BCE4-4121-96CD-57182E06F5E9}" destId="{6B6D5126-C561-4111-93DD-0CA2623D6B72}" srcOrd="0" destOrd="0" parTransId="{7CEF8C66-3E96-4732-AABE-F1559D765B07}" sibTransId="{520BC912-BF21-4004-B94B-7940755F26AA}"/>
+    <dgm:cxn modelId="{A77CC726-5F92-4F30-9BF7-4C37FBC98F9D}" type="presOf" srcId="{B579B0A1-61C3-4070-8519-1FACE43B031B}" destId="{DE723818-EB86-4482-B310-FB6192204267}" srcOrd="0" destOrd="0" presId="urn:microsoft.com/office/officeart/2005/8/layout/hierarchy2"/>
+    <dgm:cxn modelId="{9838CAF2-C332-443E-8C31-BDBAEC1BCCAB}" type="presOf" srcId="{602CC246-889F-46E0-965E-607EE9B6E81F}" destId="{5BBD5DF3-4F20-4111-8467-344D02247EF3}" srcOrd="0" destOrd="0" presId="urn:microsoft.com/office/officeart/2005/8/layout/hierarchy2"/>
+    <dgm:cxn modelId="{2DBFB617-CE80-4EB5-AB26-F079B59FD216}" type="presOf" srcId="{81DB7BA3-B790-4686-B949-686F79900D6D}" destId="{F2C83672-C68F-4692-B03B-D947F722F56E}" srcOrd="0" destOrd="0" presId="urn:microsoft.com/office/officeart/2005/8/layout/hierarchy2"/>
+    <dgm:cxn modelId="{8575C861-80F5-4190-AB73-F082E5910D25}" type="presOf" srcId="{E277B482-3863-4CBE-8A8C-6E31D8CCC412}" destId="{F22B90DA-C344-4E15-B710-1F6B9D94E036}" srcOrd="0" destOrd="0" presId="urn:microsoft.com/office/officeart/2005/8/layout/hierarchy2"/>
+    <dgm:cxn modelId="{1D531243-5E66-4DAD-AC07-0CC59D0B0475}" type="presOf" srcId="{1254C80E-8B2F-4F1B-B15F-059C775D9B62}" destId="{A932B6E9-FB45-46A4-80F2-9872258B47A1}" srcOrd="0" destOrd="0" presId="urn:microsoft.com/office/officeart/2005/8/layout/hierarchy2"/>
+    <dgm:cxn modelId="{8850E71E-7AFA-4CBC-9B6D-CD38E7A84225}" type="presOf" srcId="{98AD3FED-39F4-4607-82FE-CDCEF99574E4}" destId="{51CDD1F7-D58E-49AB-9389-B15023396FB9}" srcOrd="0" destOrd="0" presId="urn:microsoft.com/office/officeart/2005/8/layout/hierarchy2"/>
+    <dgm:cxn modelId="{F375BFF3-F5E0-4C31-8807-529E0794A937}" type="presOf" srcId="{7463F1B8-EFD8-4A08-9BAB-D0EF18FB823F}" destId="{ED4CA93E-232A-4095-AFEF-E99FBBB1DF34}" srcOrd="0" destOrd="0" presId="urn:microsoft.com/office/officeart/2005/8/layout/hierarchy2"/>
+    <dgm:cxn modelId="{512D34DB-E863-4BFF-8B93-9514CA85E2A3}" type="presOf" srcId="{034A1E6B-75D0-45DD-B850-B35712B898DD}" destId="{171DDF2D-F081-40D4-B94A-0306A3E8C0B0}" srcOrd="0" destOrd="0" presId="urn:microsoft.com/office/officeart/2005/8/layout/hierarchy2"/>
+    <dgm:cxn modelId="{0E579685-508B-4245-B8DF-0A2587F737F0}" type="presOf" srcId="{3C1AF8B3-D95C-4467-BEB3-04365BAFDC88}" destId="{92802C0A-65EA-4D92-9E73-6DF569956CA5}" srcOrd="0" destOrd="0" presId="urn:microsoft.com/office/officeart/2005/8/layout/hierarchy2"/>
+    <dgm:cxn modelId="{ADAC0227-9D34-4793-A98A-403CE71A4F07}" type="presOf" srcId="{92CC0454-EDC5-4448-B511-967998EB9E53}" destId="{DE0846C6-884C-4AAF-A6FC-B7C965DB40A2}" srcOrd="1" destOrd="0" presId="urn:microsoft.com/office/officeart/2005/8/layout/hierarchy2"/>
+    <dgm:cxn modelId="{67B13BDF-D11E-4C0B-800A-1F4C4C168A24}" srcId="{3CE0621C-E351-440F-9008-197487B371C6}" destId="{6D1B441D-D27A-47C4-85F4-D9E48DEAC3F7}" srcOrd="0" destOrd="0" parTransId="{1254C80E-8B2F-4F1B-B15F-059C775D9B62}" sibTransId="{4B554935-87FA-4590-B25A-561808A858AC}"/>
+    <dgm:cxn modelId="{25964567-22B8-46A0-8D35-EF74DE4D4147}" type="presOf" srcId="{23DEC835-3AF2-45F7-A032-65A731EF63E2}" destId="{D9328958-863D-494A-9266-20D6B3A41AD5}" srcOrd="0" destOrd="0" presId="urn:microsoft.com/office/officeart/2005/8/layout/hierarchy2"/>
+    <dgm:cxn modelId="{F3BCE930-EEA7-4697-89F9-97B0589306C2}" srcId="{CBB22360-AF1C-4CDF-AD89-14C8585E0079}" destId="{BB48DC0D-13B4-4BAB-8E4C-4349AE295639}" srcOrd="0" destOrd="0" parTransId="{81DB7BA3-B790-4686-B949-686F79900D6D}" sibTransId="{64F47DE0-357C-46F4-8E42-B836A053031B}"/>
+    <dgm:cxn modelId="{A771D7A6-C95E-4584-99C3-CD4BF2A046A1}" type="presOf" srcId="{83E83E72-6CE8-4BCC-93A2-EE2E3D6B8ACC}" destId="{00555A06-2FD9-4A99-AD9F-F83329438ACA}" srcOrd="0" destOrd="0" presId="urn:microsoft.com/office/officeart/2005/8/layout/hierarchy2"/>
+    <dgm:cxn modelId="{D30F5AF7-566B-4343-A798-F45AF97446A9}" type="presOf" srcId="{6F9D3476-0FEC-4DFF-B32F-BF8BE05A043C}" destId="{956D5AEF-EB2E-4571-8A03-DA204DE13A57}" srcOrd="0" destOrd="0" presId="urn:microsoft.com/office/officeart/2005/8/layout/hierarchy2"/>
+    <dgm:cxn modelId="{E514EB6E-CE71-4C25-ACAC-C7E76D2F052A}" type="presOf" srcId="{9A7B6486-0D31-48FB-B109-46F53658212B}" destId="{18514BA5-D79C-40AF-8ACA-908A22976E13}" srcOrd="0" destOrd="0" presId="urn:microsoft.com/office/officeart/2005/8/layout/hierarchy2"/>
+    <dgm:cxn modelId="{200A9A50-211F-4431-A58B-E7325DDA799D}" type="presOf" srcId="{3C1AF8B3-D95C-4467-BEB3-04365BAFDC88}" destId="{4AE4E8DE-12DF-4CF2-B55B-201045D960BA}" srcOrd="1" destOrd="0" presId="urn:microsoft.com/office/officeart/2005/8/layout/hierarchy2"/>
+    <dgm:cxn modelId="{79DB5C51-DE7A-4B99-9A01-19850C5D19EB}" type="presOf" srcId="{0F6E53A5-2ED7-46D2-9158-5CF0503E837F}" destId="{E98F7FFC-0B0D-4A85-80D5-B14B61AA10F6}" srcOrd="1" destOrd="0" presId="urn:microsoft.com/office/officeart/2005/8/layout/hierarchy2"/>
+    <dgm:cxn modelId="{BFCF9AFA-093D-4E97-A370-96D1D53D5FBB}" type="presOf" srcId="{98AD3FED-39F4-4607-82FE-CDCEF99574E4}" destId="{26D0A0AC-A54C-493D-82E8-790E6A4AF07B}" srcOrd="1" destOrd="0" presId="urn:microsoft.com/office/officeart/2005/8/layout/hierarchy2"/>
+    <dgm:cxn modelId="{DB49C6A3-C611-41D4-A5F6-156D133A02B8}" type="presOf" srcId="{8414C488-FEF1-4561-AFF7-33F7C13BEA3F}" destId="{85791AF4-2875-4CE4-8BBA-F3534030C565}" srcOrd="0" destOrd="0" presId="urn:microsoft.com/office/officeart/2005/8/layout/hierarchy2"/>
+    <dgm:cxn modelId="{9BEDB280-3871-42A3-8E08-1AC826221264}" type="presOf" srcId="{23DEC835-3AF2-45F7-A032-65A731EF63E2}" destId="{9245985C-37D1-4F1A-94B3-2E003B2EE625}" srcOrd="1" destOrd="0" presId="urn:microsoft.com/office/officeart/2005/8/layout/hierarchy2"/>
+    <dgm:cxn modelId="{82AA8FA9-6002-486E-B082-6F6091B69CA9}" type="presOf" srcId="{915638FE-29DD-4A10-A2C4-1ED7511EC441}" destId="{106221AC-8D65-45ED-AD08-0CD62241235F}" srcOrd="1" destOrd="0" presId="urn:microsoft.com/office/officeart/2005/8/layout/hierarchy2"/>
+    <dgm:cxn modelId="{18E90E51-4F1A-47F4-9439-18220FD73649}" type="presOf" srcId="{2D01B1DB-7C00-452A-8445-5BDF43BD0CA1}" destId="{EA336BF7-745F-46FB-B9A3-749E2CB12355}" srcOrd="0" destOrd="0" presId="urn:microsoft.com/office/officeart/2005/8/layout/hierarchy2"/>
+    <dgm:cxn modelId="{1BC7FAE5-84A1-49E3-AA7E-33595262E80D}" type="presOf" srcId="{A6624367-E0B1-4253-8269-3D34B409FBF4}" destId="{7C422EAF-D355-48BA-BC9B-1682B86744C5}" srcOrd="0" destOrd="0" presId="urn:microsoft.com/office/officeart/2005/8/layout/hierarchy2"/>
+    <dgm:cxn modelId="{0A3F1C8A-1039-4A8D-9A9C-895B9E113BCE}" type="presOf" srcId="{6666B5A5-2CB8-484A-AD2E-641DCA7ADC0A}" destId="{73EE9AAD-3E7E-4049-B455-1462FF2223F3}" srcOrd="1" destOrd="0" presId="urn:microsoft.com/office/officeart/2005/8/layout/hierarchy2"/>
+    <dgm:cxn modelId="{F5129BA9-ED3B-435C-8CD4-EB2E23817C57}" srcId="{8F32FE94-9A51-41EA-9D2C-BA9100E1F50E}" destId="{7EECA096-5B81-4992-82B7-B0E717E441DB}" srcOrd="0" destOrd="0" parTransId="{98AD3FED-39F4-4607-82FE-CDCEF99574E4}" sibTransId="{3826638E-6FAC-4FFA-B245-B0AA079ECD88}"/>
+    <dgm:cxn modelId="{E0AF9524-7832-4D2E-850A-669FD948452F}" type="presOf" srcId="{7D782687-BCE4-4121-96CD-57182E06F5E9}" destId="{01C1FCDE-07FC-4E5A-9B6C-161EE1F2D26B}" srcOrd="0" destOrd="0" presId="urn:microsoft.com/office/officeart/2005/8/layout/hierarchy2"/>
+    <dgm:cxn modelId="{7A9A1371-C808-4D24-8DA7-FC278BC4BC46}" type="presOf" srcId="{6D1B441D-D27A-47C4-85F4-D9E48DEAC3F7}" destId="{F889C8C2-0B9B-4CB2-A5C2-7CF86B0E40D3}" srcOrd="0" destOrd="0" presId="urn:microsoft.com/office/officeart/2005/8/layout/hierarchy2"/>
+    <dgm:cxn modelId="{2E46ACE8-4C0B-430F-9F12-BD6C45D7B559}" type="presParOf" srcId="{485C9495-EBD4-489A-96A0-FEB5547CC979}" destId="{ECC12FF6-B544-4492-9234-DC389DFF9434}" srcOrd="0" destOrd="0" presId="urn:microsoft.com/office/officeart/2005/8/layout/hierarchy2"/>
+    <dgm:cxn modelId="{9EA303FE-EC97-4E02-B599-216D5B03C0FF}" type="presParOf" srcId="{ECC12FF6-B544-4492-9234-DC389DFF9434}" destId="{85791AF4-2875-4CE4-8BBA-F3534030C565}" srcOrd="0" destOrd="0" presId="urn:microsoft.com/office/officeart/2005/8/layout/hierarchy2"/>
+    <dgm:cxn modelId="{5D0D7925-C649-4A33-BAB4-F2D28F930A16}" type="presParOf" srcId="{ECC12FF6-B544-4492-9234-DC389DFF9434}" destId="{0DAB7246-168A-47DD-A011-D484CCC0396F}" srcOrd="1" destOrd="0" presId="urn:microsoft.com/office/officeart/2005/8/layout/hierarchy2"/>
+    <dgm:cxn modelId="{641A51F1-A859-4DC1-80E8-F6AD6B4F1F68}" type="presParOf" srcId="{0DAB7246-168A-47DD-A011-D484CCC0396F}" destId="{8D9271D9-B54B-4633-9013-38828A0F9040}" srcOrd="0" destOrd="0" presId="urn:microsoft.com/office/officeart/2005/8/layout/hierarchy2"/>
+    <dgm:cxn modelId="{4551CE7F-1DB3-4B74-A865-979D82934A3E}" type="presParOf" srcId="{8D9271D9-B54B-4633-9013-38828A0F9040}" destId="{DE0846C6-884C-4AAF-A6FC-B7C965DB40A2}" srcOrd="0" destOrd="0" presId="urn:microsoft.com/office/officeart/2005/8/layout/hierarchy2"/>
+    <dgm:cxn modelId="{CD5D1713-437F-4603-B438-3B0F51D7121D}" type="presParOf" srcId="{0DAB7246-168A-47DD-A011-D484CCC0396F}" destId="{4C2525D6-C61F-48F7-975F-8693465B9D45}" srcOrd="1" destOrd="0" presId="urn:microsoft.com/office/officeart/2005/8/layout/hierarchy2"/>
+    <dgm:cxn modelId="{0D4EAB14-F172-4D56-AF9C-D1EC17686A01}" type="presParOf" srcId="{4C2525D6-C61F-48F7-975F-8693465B9D45}" destId="{0A215BC3-7D84-4097-ABF5-09914AF4EB84}" srcOrd="0" destOrd="0" presId="urn:microsoft.com/office/officeart/2005/8/layout/hierarchy2"/>
+    <dgm:cxn modelId="{F6B97295-5E3A-4DCD-A5EC-C3F2561A214A}" type="presParOf" srcId="{4C2525D6-C61F-48F7-975F-8693465B9D45}" destId="{1B886440-EC2E-4F99-9C28-EFA42CFEBEC2}" srcOrd="1" destOrd="0" presId="urn:microsoft.com/office/officeart/2005/8/layout/hierarchy2"/>
+    <dgm:cxn modelId="{448902C4-6DDD-4287-BC54-B4C1E122D2A8}" type="presParOf" srcId="{1B886440-EC2E-4F99-9C28-EFA42CFEBEC2}" destId="{51CDD1F7-D58E-49AB-9389-B15023396FB9}" srcOrd="0" destOrd="0" presId="urn:microsoft.com/office/officeart/2005/8/layout/hierarchy2"/>
+    <dgm:cxn modelId="{F103C4CF-0F29-49E7-9138-797DC81B9043}" type="presParOf" srcId="{51CDD1F7-D58E-49AB-9389-B15023396FB9}" destId="{26D0A0AC-A54C-493D-82E8-790E6A4AF07B}" srcOrd="0" destOrd="0" presId="urn:microsoft.com/office/officeart/2005/8/layout/hierarchy2"/>
+    <dgm:cxn modelId="{26EB3FD0-53F2-4EEF-95D3-6874F1596286}" type="presParOf" srcId="{1B886440-EC2E-4F99-9C28-EFA42CFEBEC2}" destId="{9E985DF7-84E4-468E-971B-A33E4270DFD3}" srcOrd="1" destOrd="0" presId="urn:microsoft.com/office/officeart/2005/8/layout/hierarchy2"/>
+    <dgm:cxn modelId="{4D1CDA75-0036-47E7-9BA9-5307F46B4954}" type="presParOf" srcId="{9E985DF7-84E4-468E-971B-A33E4270DFD3}" destId="{F8AF3747-A7FE-47DF-9337-8F791C796CD2}" srcOrd="0" destOrd="0" presId="urn:microsoft.com/office/officeart/2005/8/layout/hierarchy2"/>
+    <dgm:cxn modelId="{9CA86125-317B-4D02-91ED-429E30EA5C53}" type="presParOf" srcId="{9E985DF7-84E4-468E-971B-A33E4270DFD3}" destId="{A9DF78DB-68E9-4D5E-8808-ABDF47D0EB12}" srcOrd="1" destOrd="0" presId="urn:microsoft.com/office/officeart/2005/8/layout/hierarchy2"/>
+    <dgm:cxn modelId="{87632BC9-84BF-46CB-BC13-CDFB1682CA09}" type="presParOf" srcId="{A9DF78DB-68E9-4D5E-8808-ABDF47D0EB12}" destId="{ED4CA93E-232A-4095-AFEF-E99FBBB1DF34}" srcOrd="0" destOrd="0" presId="urn:microsoft.com/office/officeart/2005/8/layout/hierarchy2"/>
+    <dgm:cxn modelId="{D0AAB665-FBBF-4495-B17C-374F5EEA5CE8}" type="presParOf" srcId="{ED4CA93E-232A-4095-AFEF-E99FBBB1DF34}" destId="{9A2D1AF2-3E54-4703-8FBA-80F1631FB709}" srcOrd="0" destOrd="0" presId="urn:microsoft.com/office/officeart/2005/8/layout/hierarchy2"/>
+    <dgm:cxn modelId="{6E298247-928B-482F-9D7A-8D1546867847}" type="presParOf" srcId="{A9DF78DB-68E9-4D5E-8808-ABDF47D0EB12}" destId="{568DBEE5-5F3C-4DE9-9C7D-24C823E33B5A}" srcOrd="1" destOrd="0" presId="urn:microsoft.com/office/officeart/2005/8/layout/hierarchy2"/>
+    <dgm:cxn modelId="{BDE925F1-7CD1-4C8E-967B-72BECC46D9CA}" type="presParOf" srcId="{568DBEE5-5F3C-4DE9-9C7D-24C823E33B5A}" destId="{8F478DDB-EC26-4356-83DB-7D13E9C95931}" srcOrd="0" destOrd="0" presId="urn:microsoft.com/office/officeart/2005/8/layout/hierarchy2"/>
+    <dgm:cxn modelId="{B8FFB17C-B72B-4CD5-82F5-908EB20EBB51}" type="presParOf" srcId="{568DBEE5-5F3C-4DE9-9C7D-24C823E33B5A}" destId="{6CD1DB88-61CA-410E-AEE9-C3EB979C9BCC}" srcOrd="1" destOrd="0" presId="urn:microsoft.com/office/officeart/2005/8/layout/hierarchy2"/>
+    <dgm:cxn modelId="{B0901FE0-A61C-4028-A8F6-4A70A706E4DB}" type="presParOf" srcId="{485C9495-EBD4-489A-96A0-FEB5547CC979}" destId="{3AA152FF-C603-4716-9841-19F9ED64AFF1}" srcOrd="1" destOrd="0" presId="urn:microsoft.com/office/officeart/2005/8/layout/hierarchy2"/>
+    <dgm:cxn modelId="{16B1AA71-84E3-4667-8B0E-9655A85BBFFF}" type="presParOf" srcId="{3AA152FF-C603-4716-9841-19F9ED64AFF1}" destId="{7BEEDCCC-8708-406E-A2EB-909A973ECAEA}" srcOrd="0" destOrd="0" presId="urn:microsoft.com/office/officeart/2005/8/layout/hierarchy2"/>
+    <dgm:cxn modelId="{9CC04ADD-6964-4B0B-A81A-398780F51C76}" type="presParOf" srcId="{3AA152FF-C603-4716-9841-19F9ED64AFF1}" destId="{DA54C108-8EBA-4221-8080-5E5D97843610}" srcOrd="1" destOrd="0" presId="urn:microsoft.com/office/officeart/2005/8/layout/hierarchy2"/>
+    <dgm:cxn modelId="{444A715E-2F36-4AA6-96CB-1372AEE4E95F}" type="presParOf" srcId="{DA54C108-8EBA-4221-8080-5E5D97843610}" destId="{18514BA5-D79C-40AF-8ACA-908A22976E13}" srcOrd="0" destOrd="0" presId="urn:microsoft.com/office/officeart/2005/8/layout/hierarchy2"/>
+    <dgm:cxn modelId="{72CDF73A-4DB7-4643-B5F6-B8B958C2C318}" type="presParOf" srcId="{18514BA5-D79C-40AF-8ACA-908A22976E13}" destId="{C608932A-BFDB-40EF-8A92-2D5FBB623973}" srcOrd="0" destOrd="0" presId="urn:microsoft.com/office/officeart/2005/8/layout/hierarchy2"/>
+    <dgm:cxn modelId="{9EA8D56F-C769-4FB5-9D14-D4BF8158CC85}" type="presParOf" srcId="{DA54C108-8EBA-4221-8080-5E5D97843610}" destId="{91EC9DCC-5774-4CBC-AE1A-66E5DE4A1831}" srcOrd="1" destOrd="0" presId="urn:microsoft.com/office/officeart/2005/8/layout/hierarchy2"/>
+    <dgm:cxn modelId="{91E0EEE6-5255-413D-A211-1E1691225BB1}" type="presParOf" srcId="{91EC9DCC-5774-4CBC-AE1A-66E5DE4A1831}" destId="{01C1FCDE-07FC-4E5A-9B6C-161EE1F2D26B}" srcOrd="0" destOrd="0" presId="urn:microsoft.com/office/officeart/2005/8/layout/hierarchy2"/>
+    <dgm:cxn modelId="{27F295F3-B5B9-40F6-A9AA-42A66FF5565A}" type="presParOf" srcId="{91EC9DCC-5774-4CBC-AE1A-66E5DE4A1831}" destId="{E9DD3914-BF24-4733-884D-48FA5E1BC26F}" srcOrd="1" destOrd="0" presId="urn:microsoft.com/office/officeart/2005/8/layout/hierarchy2"/>
+    <dgm:cxn modelId="{B75A0DB6-BF8F-4D96-81C2-77C8A1E0D751}" type="presParOf" srcId="{E9DD3914-BF24-4733-884D-48FA5E1BC26F}" destId="{6C0FA86E-9F75-4326-8274-AA61CC1A41B6}" srcOrd="0" destOrd="0" presId="urn:microsoft.com/office/officeart/2005/8/layout/hierarchy2"/>
+    <dgm:cxn modelId="{B97E95A5-CDD6-4264-9A53-EEE5C20FEC30}" type="presParOf" srcId="{6C0FA86E-9F75-4326-8274-AA61CC1A41B6}" destId="{E8A0E801-350A-4979-97D2-002C0A1283CD}" srcOrd="0" destOrd="0" presId="urn:microsoft.com/office/officeart/2005/8/layout/hierarchy2"/>
+    <dgm:cxn modelId="{950532E4-D1D0-401C-A6F8-5ECD6E718901}" type="presParOf" srcId="{E9DD3914-BF24-4733-884D-48FA5E1BC26F}" destId="{D1451EEA-8232-45EC-B864-4FEE6E1CA6EA}" srcOrd="1" destOrd="0" presId="urn:microsoft.com/office/officeart/2005/8/layout/hierarchy2"/>
+    <dgm:cxn modelId="{C0B69AD5-ADE0-430E-B676-8D102900132E}" type="presParOf" srcId="{D1451EEA-8232-45EC-B864-4FEE6E1CA6EA}" destId="{6EC94E3A-2FEF-4147-AFEC-8EBCDD22A098}" srcOrd="0" destOrd="0" presId="urn:microsoft.com/office/officeart/2005/8/layout/hierarchy2"/>
+    <dgm:cxn modelId="{37E15748-F3E1-425E-819A-D4FE1E3261D0}" type="presParOf" srcId="{D1451EEA-8232-45EC-B864-4FEE6E1CA6EA}" destId="{EAE7EB34-ED03-41DB-A558-A26B0BDA704A}" srcOrd="1" destOrd="0" presId="urn:microsoft.com/office/officeart/2005/8/layout/hierarchy2"/>
+    <dgm:cxn modelId="{7F5E4356-F4F1-4560-A97E-97DCF64FB0A9}" type="presParOf" srcId="{EAE7EB34-ED03-41DB-A558-A26B0BDA704A}" destId="{2CD93A4A-310A-46E8-9A49-831A3713689C}" srcOrd="0" destOrd="0" presId="urn:microsoft.com/office/officeart/2005/8/layout/hierarchy2"/>
+    <dgm:cxn modelId="{1ACF027E-BF97-4AFB-BB5A-6A7D8FA94A4C}" type="presParOf" srcId="{2CD93A4A-310A-46E8-9A49-831A3713689C}" destId="{9F0F4A17-2484-484B-A467-C118DFF39613}" srcOrd="0" destOrd="0" presId="urn:microsoft.com/office/officeart/2005/8/layout/hierarchy2"/>
+    <dgm:cxn modelId="{09B420E2-A401-40D6-A606-511CA7201B71}" type="presParOf" srcId="{EAE7EB34-ED03-41DB-A558-A26B0BDA704A}" destId="{96682352-C297-4B65-BAFF-CCA29AE7829B}" srcOrd="1" destOrd="0" presId="urn:microsoft.com/office/officeart/2005/8/layout/hierarchy2"/>
+    <dgm:cxn modelId="{FF32B1E5-9C28-4341-B382-11E7C895F50F}" type="presParOf" srcId="{96682352-C297-4B65-BAFF-CCA29AE7829B}" destId="{7C422EAF-D355-48BA-BC9B-1682B86744C5}" srcOrd="0" destOrd="0" presId="urn:microsoft.com/office/officeart/2005/8/layout/hierarchy2"/>
+    <dgm:cxn modelId="{FE79814C-3A8D-4C74-8B9F-AA16A11970E0}" type="presParOf" srcId="{96682352-C297-4B65-BAFF-CCA29AE7829B}" destId="{2FEA2A4B-79C9-495A-9C29-ABC42BF5A56A}" srcOrd="1" destOrd="0" presId="urn:microsoft.com/office/officeart/2005/8/layout/hierarchy2"/>
+    <dgm:cxn modelId="{8317DF13-6241-4AF8-871E-1517006B0D7B}" type="presParOf" srcId="{DA54C108-8EBA-4221-8080-5E5D97843610}" destId="{FB3ED77D-B811-48A9-8B07-1BEA79058CE3}" srcOrd="2" destOrd="0" presId="urn:microsoft.com/office/officeart/2005/8/layout/hierarchy2"/>
+    <dgm:cxn modelId="{812C5D7F-B583-4F25-B673-5FD4195783B7}" type="presParOf" srcId="{FB3ED77D-B811-48A9-8B07-1BEA79058CE3}" destId="{2B57ECC7-699A-4251-A463-9E6D5A637C8E}" srcOrd="0" destOrd="0" presId="urn:microsoft.com/office/officeart/2005/8/layout/hierarchy2"/>
+    <dgm:cxn modelId="{26DAC37E-1DD1-41C2-BCDD-8EE98C6FF0FF}" type="presParOf" srcId="{DA54C108-8EBA-4221-8080-5E5D97843610}" destId="{CF7CF33B-7A9B-4BB2-81D2-947D9E48B8B6}" srcOrd="3" destOrd="0" presId="urn:microsoft.com/office/officeart/2005/8/layout/hierarchy2"/>
+    <dgm:cxn modelId="{EA354DDA-1F1A-4C3C-8F79-29157763C2B0}" type="presParOf" srcId="{CF7CF33B-7A9B-4BB2-81D2-947D9E48B8B6}" destId="{DE723818-EB86-4482-B310-FB6192204267}" srcOrd="0" destOrd="0" presId="urn:microsoft.com/office/officeart/2005/8/layout/hierarchy2"/>
+    <dgm:cxn modelId="{CA60761B-487D-44EF-BDF3-55030F2019D5}" type="presParOf" srcId="{CF7CF33B-7A9B-4BB2-81D2-947D9E48B8B6}" destId="{1206FE99-700C-452E-9EC5-1895FCC2CB97}" srcOrd="1" destOrd="0" presId="urn:microsoft.com/office/officeart/2005/8/layout/hierarchy2"/>
+    <dgm:cxn modelId="{52271748-CEFB-4D40-B3CB-67B6705288A9}" type="presParOf" srcId="{1206FE99-700C-452E-9EC5-1895FCC2CB97}" destId="{BCDDC102-F0FD-4E25-91E5-2784DB88CC47}" srcOrd="0" destOrd="0" presId="urn:microsoft.com/office/officeart/2005/8/layout/hierarchy2"/>
+    <dgm:cxn modelId="{CD340C06-1DD9-4B6B-8088-5CC4C49F2779}" type="presParOf" srcId="{BCDDC102-F0FD-4E25-91E5-2784DB88CC47}" destId="{473839BC-4C1E-4D28-BB13-2A4244994B15}" srcOrd="0" destOrd="0" presId="urn:microsoft.com/office/officeart/2005/8/layout/hierarchy2"/>
+    <dgm:cxn modelId="{DCF92521-7499-4C34-B415-BBC6BDC6B40D}" type="presParOf" srcId="{1206FE99-700C-452E-9EC5-1895FCC2CB97}" destId="{24ED48E4-86C8-4CE9-BC45-9FB84949F3E3}" srcOrd="1" destOrd="0" presId="urn:microsoft.com/office/officeart/2005/8/layout/hierarchy2"/>
+    <dgm:cxn modelId="{17406525-47AA-45CC-A120-0FA76EFCB264}" type="presParOf" srcId="{24ED48E4-86C8-4CE9-BC45-9FB84949F3E3}" destId="{00555A06-2FD9-4A99-AD9F-F83329438ACA}" srcOrd="0" destOrd="0" presId="urn:microsoft.com/office/officeart/2005/8/layout/hierarchy2"/>
+    <dgm:cxn modelId="{A71145BE-E2AE-4E62-9FF3-C03743DFFD35}" type="presParOf" srcId="{24ED48E4-86C8-4CE9-BC45-9FB84949F3E3}" destId="{BF53588E-661E-46FA-9DF3-0CE45D3DDEB3}" srcOrd="1" destOrd="0" presId="urn:microsoft.com/office/officeart/2005/8/layout/hierarchy2"/>
+    <dgm:cxn modelId="{3123914F-EE42-4486-BC36-1B66C6665EC8}" type="presParOf" srcId="{BF53588E-661E-46FA-9DF3-0CE45D3DDEB3}" destId="{F6AF7D3B-8355-4ABE-B5CD-D5F7625D3E21}" srcOrd="0" destOrd="0" presId="urn:microsoft.com/office/officeart/2005/8/layout/hierarchy2"/>
+    <dgm:cxn modelId="{F47D8A60-3568-4C4D-85EB-926857561207}" type="presParOf" srcId="{F6AF7D3B-8355-4ABE-B5CD-D5F7625D3E21}" destId="{E98F7FFC-0B0D-4A85-80D5-B14B61AA10F6}" srcOrd="0" destOrd="0" presId="urn:microsoft.com/office/officeart/2005/8/layout/hierarchy2"/>
+    <dgm:cxn modelId="{6BA21225-1DDE-41FA-A82D-21F44F488B23}" type="presParOf" srcId="{BF53588E-661E-46FA-9DF3-0CE45D3DDEB3}" destId="{691044A7-3D76-4F56-B0D6-A6E3D82C8390}" srcOrd="1" destOrd="0" presId="urn:microsoft.com/office/officeart/2005/8/layout/hierarchy2"/>
+    <dgm:cxn modelId="{CAAA6980-D57E-4A6F-B089-2A50BA88E2F0}" type="presParOf" srcId="{691044A7-3D76-4F56-B0D6-A6E3D82C8390}" destId="{85CB5C3F-9812-4E12-A9B5-B2CA8140151D}" srcOrd="0" destOrd="0" presId="urn:microsoft.com/office/officeart/2005/8/layout/hierarchy2"/>
+    <dgm:cxn modelId="{063349B5-E82A-4C1D-A442-F829273B9431}" type="presParOf" srcId="{691044A7-3D76-4F56-B0D6-A6E3D82C8390}" destId="{B5D00A1B-05BC-49CB-AF6C-D3B87AA0138D}" srcOrd="1" destOrd="0" presId="urn:microsoft.com/office/officeart/2005/8/layout/hierarchy2"/>
+    <dgm:cxn modelId="{17E1E0EF-AAB6-4535-846B-F5D7845C2AE7}" type="presParOf" srcId="{1206FE99-700C-452E-9EC5-1895FCC2CB97}" destId="{D9328958-863D-494A-9266-20D6B3A41AD5}" srcOrd="2" destOrd="0" presId="urn:microsoft.com/office/officeart/2005/8/layout/hierarchy2"/>
+    <dgm:cxn modelId="{B09E5AA5-9B80-4B68-8E0F-407F5A3DE3E3}" type="presParOf" srcId="{D9328958-863D-494A-9266-20D6B3A41AD5}" destId="{9245985C-37D1-4F1A-94B3-2E003B2EE625}" srcOrd="0" destOrd="0" presId="urn:microsoft.com/office/officeart/2005/8/layout/hierarchy2"/>
+    <dgm:cxn modelId="{D16CC22E-7938-4800-A129-16F916E982C1}" type="presParOf" srcId="{1206FE99-700C-452E-9EC5-1895FCC2CB97}" destId="{B0AF78C9-A78F-4E69-8566-A212B886811B}" srcOrd="3" destOrd="0" presId="urn:microsoft.com/office/officeart/2005/8/layout/hierarchy2"/>
+    <dgm:cxn modelId="{3CF001A6-0628-47EF-BA31-69A5B4851026}" type="presParOf" srcId="{B0AF78C9-A78F-4E69-8566-A212B886811B}" destId="{5BBD5DF3-4F20-4111-8467-344D02247EF3}" srcOrd="0" destOrd="0" presId="urn:microsoft.com/office/officeart/2005/8/layout/hierarchy2"/>
+    <dgm:cxn modelId="{888C0E36-757D-4931-A423-8611C7BEF954}" type="presParOf" srcId="{B0AF78C9-A78F-4E69-8566-A212B886811B}" destId="{52BE5043-725D-431F-8FCE-ABCCF3320E73}" srcOrd="1" destOrd="0" presId="urn:microsoft.com/office/officeart/2005/8/layout/hierarchy2"/>
+    <dgm:cxn modelId="{3A6BA19A-D0BF-42B4-9D65-20DE19B2E421}" type="presParOf" srcId="{DA54C108-8EBA-4221-8080-5E5D97843610}" destId="{171DDF2D-F081-40D4-B94A-0306A3E8C0B0}" srcOrd="4" destOrd="0" presId="urn:microsoft.com/office/officeart/2005/8/layout/hierarchy2"/>
+    <dgm:cxn modelId="{A1FED958-E51B-4737-B5A0-704B71C0AFEB}" type="presParOf" srcId="{171DDF2D-F081-40D4-B94A-0306A3E8C0B0}" destId="{CA8EDC9E-F41C-484A-8179-590DF173E4DD}" srcOrd="0" destOrd="0" presId="urn:microsoft.com/office/officeart/2005/8/layout/hierarchy2"/>
+    <dgm:cxn modelId="{B9E30BF0-2E18-49D0-8346-E4E3E9C9A31E}" type="presParOf" srcId="{DA54C108-8EBA-4221-8080-5E5D97843610}" destId="{F12148B1-D6B0-4A72-A3D1-AAD040F2667E}" srcOrd="5" destOrd="0" presId="urn:microsoft.com/office/officeart/2005/8/layout/hierarchy2"/>
+    <dgm:cxn modelId="{F5C9BA1C-17A4-44E4-A9A1-373875569867}" type="presParOf" srcId="{F12148B1-D6B0-4A72-A3D1-AAD040F2667E}" destId="{EA336BF7-745F-46FB-B9A3-749E2CB12355}" srcOrd="0" destOrd="0" presId="urn:microsoft.com/office/officeart/2005/8/layout/hierarchy2"/>
+    <dgm:cxn modelId="{E5F6E5DB-5CE1-48CE-A747-BE3BA499275B}" type="presParOf" srcId="{F12148B1-D6B0-4A72-A3D1-AAD040F2667E}" destId="{AEFA6EE2-E05B-4F0D-BBB8-74D24281848A}" srcOrd="1" destOrd="0" presId="urn:microsoft.com/office/officeart/2005/8/layout/hierarchy2"/>
+    <dgm:cxn modelId="{07E04419-EAFF-4691-8C74-23A76860614B}" type="presParOf" srcId="{AEFA6EE2-E05B-4F0D-BBB8-74D24281848A}" destId="{14CA8DF0-F456-448A-82B2-FED3552877CA}" srcOrd="0" destOrd="0" presId="urn:microsoft.com/office/officeart/2005/8/layout/hierarchy2"/>
+    <dgm:cxn modelId="{A140EF8E-7B85-44CE-9819-058E947AB0D0}" type="presParOf" srcId="{14CA8DF0-F456-448A-82B2-FED3552877CA}" destId="{1F786FE7-68CC-43BA-9F2B-87B456B03197}" srcOrd="0" destOrd="0" presId="urn:microsoft.com/office/officeart/2005/8/layout/hierarchy2"/>
+    <dgm:cxn modelId="{4889B4CD-FF17-46E9-B402-A23A087A02C3}" type="presParOf" srcId="{AEFA6EE2-E05B-4F0D-BBB8-74D24281848A}" destId="{EB359C1D-96E5-41F0-A60A-1120DB7BFEA9}" srcOrd="1" destOrd="0" presId="urn:microsoft.com/office/officeart/2005/8/layout/hierarchy2"/>
+    <dgm:cxn modelId="{920B8B7A-77BA-48F1-9F3A-38D243B85D7B}" type="presParOf" srcId="{EB359C1D-96E5-41F0-A60A-1120DB7BFEA9}" destId="{C24C6F74-8CE1-449C-A52D-09E2E660ADE8}" srcOrd="0" destOrd="0" presId="urn:microsoft.com/office/officeart/2005/8/layout/hierarchy2"/>
+    <dgm:cxn modelId="{CF27F272-2FFB-49BC-B027-D0ADEEE76343}" type="presParOf" srcId="{EB359C1D-96E5-41F0-A60A-1120DB7BFEA9}" destId="{887E8C8F-DD82-4B91-8138-70BA544ECDAA}" srcOrd="1" destOrd="0" presId="urn:microsoft.com/office/officeart/2005/8/layout/hierarchy2"/>
+    <dgm:cxn modelId="{5250EDED-040A-453E-8B6E-102A5B2B973D}" type="presParOf" srcId="{887E8C8F-DD82-4B91-8138-70BA544ECDAA}" destId="{F2C83672-C68F-4692-B03B-D947F722F56E}" srcOrd="0" destOrd="0" presId="urn:microsoft.com/office/officeart/2005/8/layout/hierarchy2"/>
+    <dgm:cxn modelId="{CBAA0568-D15D-4B9C-A760-F6B31E6EEBBA}" type="presParOf" srcId="{F2C83672-C68F-4692-B03B-D947F722F56E}" destId="{75A43648-EE7D-474A-886E-2D7ECB0953D5}" srcOrd="0" destOrd="0" presId="urn:microsoft.com/office/officeart/2005/8/layout/hierarchy2"/>
+    <dgm:cxn modelId="{7CCDD9CE-FDEC-4D01-8496-60CDE1D38ED8}" type="presParOf" srcId="{887E8C8F-DD82-4B91-8138-70BA544ECDAA}" destId="{AED573A0-DFC2-460D-BF04-D1C6B5C34626}" srcOrd="1" destOrd="0" presId="urn:microsoft.com/office/officeart/2005/8/layout/hierarchy2"/>
+    <dgm:cxn modelId="{122F310D-91EF-4A91-B2C3-0B3291161C3E}" type="presParOf" srcId="{AED573A0-DFC2-460D-BF04-D1C6B5C34626}" destId="{9DBD3093-67C1-487C-9C78-0E3B08190DCF}" srcOrd="0" destOrd="0" presId="urn:microsoft.com/office/officeart/2005/8/layout/hierarchy2"/>
+    <dgm:cxn modelId="{FCAF3B84-735F-41CE-8D98-1F4D62E5CCEC}" type="presParOf" srcId="{AED573A0-DFC2-460D-BF04-D1C6B5C34626}" destId="{BC90D1F6-1D55-457B-B159-C9D8F43F1492}" srcOrd="1" destOrd="0" presId="urn:microsoft.com/office/officeart/2005/8/layout/hierarchy2"/>
+    <dgm:cxn modelId="{5A9FB46B-0B69-4B39-A903-1694BE772B45}" type="presParOf" srcId="{AEFA6EE2-E05B-4F0D-BBB8-74D24281848A}" destId="{4CFD77A3-B738-4334-8B84-981713541308}" srcOrd="2" destOrd="0" presId="urn:microsoft.com/office/officeart/2005/8/layout/hierarchy2"/>
+    <dgm:cxn modelId="{2E68E23B-02BE-494F-AFE0-F484556AC7FC}" type="presParOf" srcId="{4CFD77A3-B738-4334-8B84-981713541308}" destId="{106221AC-8D65-45ED-AD08-0CD62241235F}" srcOrd="0" destOrd="0" presId="urn:microsoft.com/office/officeart/2005/8/layout/hierarchy2"/>
+    <dgm:cxn modelId="{39A9279A-EDEC-41D2-9FBB-6C6BD22F0CEB}" type="presParOf" srcId="{AEFA6EE2-E05B-4F0D-BBB8-74D24281848A}" destId="{AC9AE431-7A32-4765-B851-79AC956945FC}" srcOrd="3" destOrd="0" presId="urn:microsoft.com/office/officeart/2005/8/layout/hierarchy2"/>
+    <dgm:cxn modelId="{75482E46-6522-48C5-B263-FE6B7A62B57D}" type="presParOf" srcId="{AC9AE431-7A32-4765-B851-79AC956945FC}" destId="{956D5AEF-EB2E-4571-8A03-DA204DE13A57}" srcOrd="0" destOrd="0" presId="urn:microsoft.com/office/officeart/2005/8/layout/hierarchy2"/>
+    <dgm:cxn modelId="{000DAA80-1DB4-466E-A9AA-BD5441BEFF33}" type="presParOf" srcId="{AC9AE431-7A32-4765-B851-79AC956945FC}" destId="{BE9D6970-8C4A-4C10-BFE5-1BC566AE3AB0}" srcOrd="1" destOrd="0" presId="urn:microsoft.com/office/officeart/2005/8/layout/hierarchy2"/>
+    <dgm:cxn modelId="{61E563AC-D4F1-465B-83A1-33E83EA2DB22}" type="presParOf" srcId="{485C9495-EBD4-489A-96A0-FEB5547CC979}" destId="{A4B600A9-8A28-4AF2-A470-326F2E60E70D}" srcOrd="2" destOrd="0" presId="urn:microsoft.com/office/officeart/2005/8/layout/hierarchy2"/>
+    <dgm:cxn modelId="{D7A7E67D-A1C2-48DD-84D6-822886CB681C}" type="presParOf" srcId="{A4B600A9-8A28-4AF2-A470-326F2E60E70D}" destId="{1744C4D3-4FE7-455D-B812-AC299FB4F306}" srcOrd="0" destOrd="0" presId="urn:microsoft.com/office/officeart/2005/8/layout/hierarchy2"/>
+    <dgm:cxn modelId="{41E0AC97-3DBB-4453-B20F-8EBED70ADC42}" type="presParOf" srcId="{A4B600A9-8A28-4AF2-A470-326F2E60E70D}" destId="{D64A469C-D08F-48EE-82FC-7E5E484EB0FF}" srcOrd="1" destOrd="0" presId="urn:microsoft.com/office/officeart/2005/8/layout/hierarchy2"/>
+    <dgm:cxn modelId="{1F772E3D-58A8-498C-B37D-118FCCA5EE2F}" type="presParOf" srcId="{D64A469C-D08F-48EE-82FC-7E5E484EB0FF}" destId="{21DB986D-3C2C-496A-A39E-82A5D8DF32D2}" srcOrd="0" destOrd="0" presId="urn:microsoft.com/office/officeart/2005/8/layout/hierarchy2"/>
+    <dgm:cxn modelId="{9D28FA36-180C-45F5-A6A3-B5D8797A6095}" type="presParOf" srcId="{21DB986D-3C2C-496A-A39E-82A5D8DF32D2}" destId="{05FA25C4-D2D3-4FE7-ABCD-F083570114F0}" srcOrd="0" destOrd="0" presId="urn:microsoft.com/office/officeart/2005/8/layout/hierarchy2"/>
+    <dgm:cxn modelId="{10987FA6-9E07-4924-A0F0-DC74EF590A75}" type="presParOf" srcId="{D64A469C-D08F-48EE-82FC-7E5E484EB0FF}" destId="{A3F6EC76-B43A-49F9-A800-EE7922B73D30}" srcOrd="1" destOrd="0" presId="urn:microsoft.com/office/officeart/2005/8/layout/hierarchy2"/>
+    <dgm:cxn modelId="{BFC6F244-5E88-4ADD-BB3B-10802006416C}" type="presParOf" srcId="{A3F6EC76-B43A-49F9-A800-EE7922B73D30}" destId="{DEB7C594-70D1-43E1-8B7E-B0829DEC0A9B}" srcOrd="0" destOrd="0" presId="urn:microsoft.com/office/officeart/2005/8/layout/hierarchy2"/>
+    <dgm:cxn modelId="{EBD763AF-4419-4994-9A35-9D69893AF833}" type="presParOf" srcId="{A3F6EC76-B43A-49F9-A800-EE7922B73D30}" destId="{834DAA09-DC0D-40A3-93ED-DA9FEB4ED566}" srcOrd="1" destOrd="0" presId="urn:microsoft.com/office/officeart/2005/8/layout/hierarchy2"/>
+    <dgm:cxn modelId="{65396B37-4E09-47F7-9A35-8277D97129AC}" type="presParOf" srcId="{834DAA09-DC0D-40A3-93ED-DA9FEB4ED566}" destId="{92802C0A-65EA-4D92-9E73-6DF569956CA5}" srcOrd="0" destOrd="0" presId="urn:microsoft.com/office/officeart/2005/8/layout/hierarchy2"/>
+    <dgm:cxn modelId="{AAF52F39-6BCE-42AC-99A0-F3C35CF007EF}" type="presParOf" srcId="{92802C0A-65EA-4D92-9E73-6DF569956CA5}" destId="{4AE4E8DE-12DF-4CF2-B55B-201045D960BA}" srcOrd="0" destOrd="0" presId="urn:microsoft.com/office/officeart/2005/8/layout/hierarchy2"/>
+    <dgm:cxn modelId="{07858B9E-33FA-431A-9535-843FBD932439}" type="presParOf" srcId="{834DAA09-DC0D-40A3-93ED-DA9FEB4ED566}" destId="{166622AF-B2E0-4CBE-A6C4-3119BCCF935F}" srcOrd="1" destOrd="0" presId="urn:microsoft.com/office/officeart/2005/8/layout/hierarchy2"/>
+    <dgm:cxn modelId="{15DE24D3-1E76-4D7F-960E-7D9689F05134}" type="presParOf" srcId="{166622AF-B2E0-4CBE-A6C4-3119BCCF935F}" destId="{9FD8BCD6-46F5-4CAE-860A-0421FE0DC7F4}" srcOrd="0" destOrd="0" presId="urn:microsoft.com/office/officeart/2005/8/layout/hierarchy2"/>
+    <dgm:cxn modelId="{2B1170A4-1310-4D9C-88B1-805C74E8802A}" type="presParOf" srcId="{166622AF-B2E0-4CBE-A6C4-3119BCCF935F}" destId="{15C11EFD-77ED-4BAC-B560-3E4E107BC22D}" srcOrd="1" destOrd="0" presId="urn:microsoft.com/office/officeart/2005/8/layout/hierarchy2"/>
+    <dgm:cxn modelId="{16AEE819-FB2C-4D10-B156-2713B3356BD2}" type="presParOf" srcId="{485C9495-EBD4-489A-96A0-FEB5547CC979}" destId="{E7F91334-CCB7-4807-B628-64273CF353EF}" srcOrd="3" destOrd="0" presId="urn:microsoft.com/office/officeart/2005/8/layout/hierarchy2"/>
+    <dgm:cxn modelId="{ED411FD9-03AF-4D80-854C-2BF82406CD5A}" type="presParOf" srcId="{E7F91334-CCB7-4807-B628-64273CF353EF}" destId="{4481A364-A96C-41C4-ADA9-123ED0FE5D48}" srcOrd="0" destOrd="0" presId="urn:microsoft.com/office/officeart/2005/8/layout/hierarchy2"/>
+    <dgm:cxn modelId="{D74FF0D8-1BD2-4164-A177-26ABE3443A9D}" type="presParOf" srcId="{E7F91334-CCB7-4807-B628-64273CF353EF}" destId="{C755F800-42AA-4601-839B-2127CDB45F4E}" srcOrd="1" destOrd="0" presId="urn:microsoft.com/office/officeart/2005/8/layout/hierarchy2"/>
+    <dgm:cxn modelId="{8B50AD6B-9664-4B11-AEEC-84E33AD56DBF}" type="presParOf" srcId="{C755F800-42AA-4601-839B-2127CDB45F4E}" destId="{A932B6E9-FB45-46A4-80F2-9872258B47A1}" srcOrd="0" destOrd="0" presId="urn:microsoft.com/office/officeart/2005/8/layout/hierarchy2"/>
+    <dgm:cxn modelId="{4FA4C4E3-3593-4F39-B343-109A7C1CE18E}" type="presParOf" srcId="{A932B6E9-FB45-46A4-80F2-9872258B47A1}" destId="{C497A930-FD6C-42BD-9FC1-29554B72E6AA}" srcOrd="0" destOrd="0" presId="urn:microsoft.com/office/officeart/2005/8/layout/hierarchy2"/>
+    <dgm:cxn modelId="{EA659EC3-137D-4059-86D7-71165CDCDFAC}" type="presParOf" srcId="{C755F800-42AA-4601-839B-2127CDB45F4E}" destId="{E1C14EDF-C52C-4ECE-9B03-27AF1B30B69A}" srcOrd="1" destOrd="0" presId="urn:microsoft.com/office/officeart/2005/8/layout/hierarchy2"/>
+    <dgm:cxn modelId="{B90FE369-BDD4-44DB-AA29-B4BD9C7442E7}" type="presParOf" srcId="{E1C14EDF-C52C-4ECE-9B03-27AF1B30B69A}" destId="{F889C8C2-0B9B-4CB2-A5C2-7CF86B0E40D3}" srcOrd="0" destOrd="0" presId="urn:microsoft.com/office/officeart/2005/8/layout/hierarchy2"/>
+    <dgm:cxn modelId="{E53B4C6E-0DD8-445F-9F77-35188A5A9508}" type="presParOf" srcId="{E1C14EDF-C52C-4ECE-9B03-27AF1B30B69A}" destId="{0AB95A77-A7C2-471E-BEAB-6D543CF47E92}" srcOrd="1" destOrd="0" presId="urn:microsoft.com/office/officeart/2005/8/layout/hierarchy2"/>
+    <dgm:cxn modelId="{FBABFF8B-3462-4E70-84C6-A29B983A2C29}" type="presParOf" srcId="{0AB95A77-A7C2-471E-BEAB-6D543CF47E92}" destId="{7A8556AC-BC78-425B-81BC-83636742F69D}" srcOrd="0" destOrd="0" presId="urn:microsoft.com/office/officeart/2005/8/layout/hierarchy2"/>
+    <dgm:cxn modelId="{E5C2CC14-ECE2-4704-97D2-EF9DC7C5B341}" type="presParOf" srcId="{7A8556AC-BC78-425B-81BC-83636742F69D}" destId="{73EE9AAD-3E7E-4049-B455-1462FF2223F3}" srcOrd="0" destOrd="0" presId="urn:microsoft.com/office/officeart/2005/8/layout/hierarchy2"/>
+    <dgm:cxn modelId="{7E1D3AAB-EAEB-424D-800E-38622D5A45BE}" type="presParOf" srcId="{0AB95A77-A7C2-471E-BEAB-6D543CF47E92}" destId="{5142B2B2-8C04-4452-8FFB-54F84FF86D72}" srcOrd="1" destOrd="0" presId="urn:microsoft.com/office/officeart/2005/8/layout/hierarchy2"/>
+    <dgm:cxn modelId="{B93E89D7-9ED6-4825-B949-7629B2312DC6}" type="presParOf" srcId="{5142B2B2-8C04-4452-8FFB-54F84FF86D72}" destId="{F22B90DA-C344-4E15-B710-1F6B9D94E036}" srcOrd="0" destOrd="0" presId="urn:microsoft.com/office/officeart/2005/8/layout/hierarchy2"/>
+    <dgm:cxn modelId="{E52BBF7D-0E4E-4AB1-BD2C-552976089A96}" type="presParOf" srcId="{5142B2B2-8C04-4452-8FFB-54F84FF86D72}" destId="{BACDE898-FE50-402F-9C09-6D2B37C53637}" srcOrd="1" destOrd="0" presId="urn:microsoft.com/office/officeart/2005/8/layout/hierarchy2"/>
   </dgm:cxnLst>
   <dgm:bg/>
   <dgm:whole/>
@@ -19762,7 +19373,7 @@
 </file>
 
 <file path=customXml/itemProps1.xml><?xml version="1.0" encoding="utf-8"?>
-<ds:datastoreItem xmlns:ds="http://schemas.openxmlformats.org/officeDocument/2006/customXml" ds:itemID="{3DAA4984-6D30-447D-9CA7-2248690E0A52}">
+<ds:datastoreItem xmlns:ds="http://schemas.openxmlformats.org/officeDocument/2006/customXml" ds:itemID="{BE6A4B75-47A0-419D-AAA8-9696458897E3}">
   <ds:schemaRefs>
     <ds:schemaRef ds:uri="http://schemas.openxmlformats.org/officeDocument/2006/bibliography"/>
   </ds:schemaRefs>

</xml_diff>